<commit_message>
Update as Zaphoid recommend
</commit_message>
<xml_diff>
--- a/smartcash.cc/SMARTNODES.docx
+++ b/smartcash.cc/SMARTNODES.docx
@@ -1,6 +1,6 @@
 
 <file path=word/document.xml><?xml version="1.0" encoding="utf-8"?>
-<w:document xmlns:wpc="http://schemas.microsoft.com/office/word/2010/wordprocessingCanvas" xmlns:mc="http://schemas.openxmlformats.org/markup-compatibility/2006" xmlns:o="urn:schemas-microsoft-com:office:office" xmlns:r="http://schemas.openxmlformats.org/officeDocument/2006/relationships" xmlns:m="http://schemas.openxmlformats.org/officeDocument/2006/math" xmlns:v="urn:schemas-microsoft-com:vml" xmlns:wp14="http://schemas.microsoft.com/office/word/2010/wordprocessingDrawing" xmlns:wp="http://schemas.openxmlformats.org/drawingml/2006/wordprocessingDrawing" xmlns:w10="urn:schemas-microsoft-com:office:word" xmlns:w="http://schemas.openxmlformats.org/wordprocessingml/2006/main" xmlns:w14="http://schemas.microsoft.com/office/word/2010/wordml" xmlns:w15="http://schemas.microsoft.com/office/word/2012/wordml" xmlns:wpg="http://schemas.microsoft.com/office/word/2010/wordprocessingGroup" xmlns:wpi="http://schemas.microsoft.com/office/word/2010/wordprocessingInk" xmlns:wne="http://schemas.microsoft.com/office/word/2006/wordml" xmlns:wps="http://schemas.microsoft.com/office/word/2010/wordprocessingShape" mc:Ignorable="w14 w15 wp14">
+<w:document xmlns:wpc="http://schemas.microsoft.com/office/word/2010/wordprocessingCanvas" xmlns:cx="http://schemas.microsoft.com/office/drawing/2014/chartex" xmlns:cx1="http://schemas.microsoft.com/office/drawing/2015/9/8/chartex" xmlns:cx2="http://schemas.microsoft.com/office/drawing/2015/10/21/chartex" xmlns:cx3="http://schemas.microsoft.com/office/drawing/2016/5/9/chartex" xmlns:cx4="http://schemas.microsoft.com/office/drawing/2016/5/10/chartex" xmlns:cx5="http://schemas.microsoft.com/office/drawing/2016/5/11/chartex" xmlns:cx6="http://schemas.microsoft.com/office/drawing/2016/5/12/chartex" xmlns:cx7="http://schemas.microsoft.com/office/drawing/2016/5/13/chartex" xmlns:cx8="http://schemas.microsoft.com/office/drawing/2016/5/14/chartex" xmlns:mc="http://schemas.openxmlformats.org/markup-compatibility/2006" xmlns:aink="http://schemas.microsoft.com/office/drawing/2016/ink" xmlns:am3d="http://schemas.microsoft.com/office/drawing/2017/model3d" xmlns:o="urn:schemas-microsoft-com:office:office" xmlns:r="http://schemas.openxmlformats.org/officeDocument/2006/relationships" xmlns:m="http://schemas.openxmlformats.org/officeDocument/2006/math" xmlns:v="urn:schemas-microsoft-com:vml" xmlns:wp14="http://schemas.microsoft.com/office/word/2010/wordprocessingDrawing" xmlns:wp="http://schemas.openxmlformats.org/drawingml/2006/wordprocessingDrawing" xmlns:w10="urn:schemas-microsoft-com:office:word" xmlns:w="http://schemas.openxmlformats.org/wordprocessingml/2006/main" xmlns:w14="http://schemas.microsoft.com/office/word/2010/wordml" xmlns:w15="http://schemas.microsoft.com/office/word/2012/wordml" xmlns:w16cid="http://schemas.microsoft.com/office/word/2016/wordml/cid" xmlns:w16se="http://schemas.microsoft.com/office/word/2015/wordml/symex" xmlns:wpg="http://schemas.microsoft.com/office/word/2010/wordprocessingGroup" xmlns:wpi="http://schemas.microsoft.com/office/word/2010/wordprocessingInk" xmlns:wne="http://schemas.microsoft.com/office/word/2006/wordml" xmlns:wps="http://schemas.microsoft.com/office/word/2010/wordprocessingShape" mc:Ignorable="w14 w15 w16se w16cid wp14">
   <w:body>
     <w:p>
       <w:pPr>
@@ -76,7 +76,7 @@
           <w:sz w:val="23"/>
           <w:szCs w:val="23"/>
         </w:rPr>
-        <w:t xml:space="preserve"> a little more in depth</w:t>
+        <w:t xml:space="preserve"> a little more in </w:t>
       </w:r>
       <w:proofErr w:type="gramStart"/>
       <w:r>
@@ -85,7 +85,7 @@
           <w:sz w:val="23"/>
           <w:szCs w:val="23"/>
         </w:rPr>
-        <w:t>..</w:t>
+        <w:t>depth..</w:t>
       </w:r>
       <w:proofErr w:type="gramEnd"/>
     </w:p>
@@ -219,55 +219,6 @@
           <w:szCs w:val="21"/>
         </w:rPr>
         <w:t xml:space="preserve"> enable the following services:</w:t>
-      </w:r>
-    </w:p>
-    <w:p>
-      <w:pPr>
-        <w:numPr>
-          <w:ilvl w:val="0"/>
-          <w:numId w:val="1"/>
-        </w:numPr>
-        <w:shd w:val="clear" w:color="auto" w:fill="FFFFFF"/>
-        <w:spacing w:after="0" w:line="396" w:lineRule="atLeast"/>
-        <w:ind w:left="345" w:firstLine="0"/>
-        <w:textAlignment w:val="baseline"/>
-        <w:rPr>
-          <w:rFonts w:ascii="inherit" w:eastAsia="Times New Roman" w:hAnsi="inherit" w:cs="Open Sans"/>
-          <w:sz w:val="21"/>
-          <w:szCs w:val="21"/>
-        </w:rPr>
-      </w:pPr>
-      <w:proofErr w:type="spellStart"/>
-      <w:r>
-        <w:rPr>
-          <w:rFonts w:ascii="inherit" w:eastAsia="Times New Roman" w:hAnsi="inherit" w:cs="Open Sans"/>
-          <w:b/>
-          <w:bCs/>
-          <w:sz w:val="21"/>
-          <w:szCs w:val="21"/>
-          <w:bdr w:val="none" w:sz="0" w:space="0" w:color="auto" w:frame="1"/>
-        </w:rPr>
-        <w:t>InstantPay</w:t>
-      </w:r>
-      <w:proofErr w:type="spellEnd"/>
-      <w:r>
-        <w:rPr>
-          <w:rFonts w:ascii="inherit" w:eastAsia="Times New Roman" w:hAnsi="inherit" w:cs="Open Sans"/>
-          <w:b/>
-          <w:bCs/>
-          <w:sz w:val="21"/>
-          <w:szCs w:val="21"/>
-          <w:bdr w:val="none" w:sz="0" w:space="0" w:color="auto" w:frame="1"/>
-        </w:rPr>
-        <w:t> </w:t>
-      </w:r>
-      <w:r>
-        <w:rPr>
-          <w:rFonts w:ascii="inherit" w:eastAsia="Times New Roman" w:hAnsi="inherit" w:cs="Open Sans"/>
-          <w:sz w:val="21"/>
-          <w:szCs w:val="21"/>
-        </w:rPr>
-        <w:t>(instant transactions). In contrast, Bitcoin takes about 10 minutes to confirm a payment.</w:t>
       </w:r>
     </w:p>
     <w:p>
@@ -277,23 +228,134 @@
           <w:numId w:val="2"/>
         </w:numPr>
         <w:shd w:val="clear" w:color="auto" w:fill="FFFFFF"/>
-        <w:spacing w:after="0" w:line="396" w:lineRule="atLeast"/>
-        <w:ind w:left="345" w:firstLine="0"/>
+        <w:spacing w:after="0" w:line="240" w:lineRule="auto"/>
         <w:textAlignment w:val="baseline"/>
         <w:rPr>
-          <w:rFonts w:ascii="inherit" w:eastAsia="Times New Roman" w:hAnsi="inherit" w:cs="Open Sans"/>
-          <w:sz w:val="21"/>
-          <w:szCs w:val="21"/>
-        </w:rPr>
-      </w:pPr>
-      <w:r>
-        <w:rPr>
-          <w:rFonts w:ascii="inherit" w:eastAsia="Times New Roman" w:hAnsi="inherit" w:cs="Open Sans"/>
-          <w:sz w:val="21"/>
-          <w:szCs w:val="21"/>
-        </w:rPr>
-        <w:t>Will have more services added later</w:t>
-      </w:r>
+          <w:rFonts w:ascii="Open Sans" w:eastAsia="Times New Roman" w:hAnsi="Open Sans" w:cs="Open Sans"/>
+          <w:color w:val="252525"/>
+          <w:sz w:val="21"/>
+          <w:szCs w:val="21"/>
+        </w:rPr>
+      </w:pPr>
+      <w:proofErr w:type="spellStart"/>
+      <w:r>
+        <w:rPr>
+          <w:rFonts w:ascii="Open Sans" w:eastAsia="Times New Roman" w:hAnsi="Open Sans" w:cs="Open Sans"/>
+          <w:color w:val="252525"/>
+          <w:sz w:val="21"/>
+          <w:szCs w:val="21"/>
+        </w:rPr>
+        <w:t>InstantPay</w:t>
+      </w:r>
+      <w:proofErr w:type="spellEnd"/>
+      <w:r>
+        <w:rPr>
+          <w:rFonts w:ascii="Open Sans" w:eastAsia="Times New Roman" w:hAnsi="Open Sans" w:cs="Open Sans"/>
+          <w:color w:val="252525"/>
+          <w:sz w:val="21"/>
+          <w:szCs w:val="21"/>
+        </w:rPr>
+        <w:t xml:space="preserve"> (Instant Transactions): Allows for </w:t>
+      </w:r>
+      <w:proofErr w:type="spellStart"/>
+      <w:r>
+        <w:rPr>
+          <w:rFonts w:ascii="Open Sans" w:eastAsia="Times New Roman" w:hAnsi="Open Sans" w:cs="Open Sans"/>
+          <w:color w:val="252525"/>
+          <w:sz w:val="21"/>
+          <w:szCs w:val="21"/>
+        </w:rPr>
+        <w:t>SmartCash</w:t>
+      </w:r>
+      <w:proofErr w:type="spellEnd"/>
+      <w:r>
+        <w:rPr>
+          <w:rFonts w:ascii="Open Sans" w:eastAsia="Times New Roman" w:hAnsi="Open Sans" w:cs="Open Sans"/>
+          <w:color w:val="252525"/>
+          <w:sz w:val="21"/>
+          <w:szCs w:val="21"/>
+        </w:rPr>
+        <w:t xml:space="preserve"> transactions to be locked in about a second. No risk of double spending a transaction, so the receiver can trust that transaction immediately.</w:t>
+      </w:r>
+    </w:p>
+    <w:p>
+      <w:pPr>
+        <w:numPr>
+          <w:ilvl w:val="0"/>
+          <w:numId w:val="2"/>
+        </w:numPr>
+        <w:shd w:val="clear" w:color="auto" w:fill="FFFFFF"/>
+        <w:spacing w:after="0" w:line="240" w:lineRule="auto"/>
+        <w:textAlignment w:val="baseline"/>
+        <w:rPr>
+          <w:rFonts w:ascii="Open Sans" w:eastAsia="Times New Roman" w:hAnsi="Open Sans" w:cs="Open Sans"/>
+          <w:color w:val="252525"/>
+          <w:sz w:val="21"/>
+          <w:szCs w:val="21"/>
+        </w:rPr>
+      </w:pPr>
+      <w:proofErr w:type="spellStart"/>
+      <w:r>
+        <w:rPr>
+          <w:rFonts w:ascii="Open Sans" w:eastAsia="Times New Roman" w:hAnsi="Open Sans" w:cs="Open Sans"/>
+          <w:color w:val="252525"/>
+          <w:sz w:val="21"/>
+          <w:szCs w:val="21"/>
+        </w:rPr>
+        <w:t>SmartRewards</w:t>
+      </w:r>
+      <w:proofErr w:type="spellEnd"/>
+      <w:r>
+        <w:rPr>
+          <w:rFonts w:ascii="Open Sans" w:eastAsia="Times New Roman" w:hAnsi="Open Sans" w:cs="Open Sans"/>
+          <w:color w:val="252525"/>
+          <w:sz w:val="21"/>
+          <w:szCs w:val="21"/>
+        </w:rPr>
+        <w:t xml:space="preserve">: </w:t>
+      </w:r>
+      <w:proofErr w:type="spellStart"/>
+      <w:r>
+        <w:rPr>
+          <w:rFonts w:ascii="Open Sans" w:eastAsia="Times New Roman" w:hAnsi="Open Sans" w:cs="Open Sans"/>
+          <w:color w:val="252525"/>
+          <w:sz w:val="21"/>
+          <w:szCs w:val="21"/>
+        </w:rPr>
+        <w:t>SmartRewards</w:t>
+      </w:r>
+      <w:proofErr w:type="spellEnd"/>
+      <w:r>
+        <w:rPr>
+          <w:rFonts w:ascii="Open Sans" w:eastAsia="Times New Roman" w:hAnsi="Open Sans" w:cs="Open Sans"/>
+          <w:color w:val="252525"/>
+          <w:sz w:val="21"/>
+          <w:szCs w:val="21"/>
+        </w:rPr>
+        <w:t xml:space="preserve"> are calculated by the </w:t>
+      </w:r>
+      <w:proofErr w:type="spellStart"/>
+      <w:r>
+        <w:rPr>
+          <w:rFonts w:ascii="Open Sans" w:eastAsia="Times New Roman" w:hAnsi="Open Sans" w:cs="Open Sans"/>
+          <w:color w:val="252525"/>
+          <w:sz w:val="21"/>
+          <w:szCs w:val="21"/>
+        </w:rPr>
+        <w:t>SmartNodes</w:t>
+      </w:r>
+      <w:proofErr w:type="spellEnd"/>
+      <w:r>
+        <w:rPr>
+          <w:rFonts w:ascii="Open Sans" w:eastAsia="Times New Roman" w:hAnsi="Open Sans" w:cs="Open Sans"/>
+          <w:color w:val="252525"/>
+          <w:sz w:val="21"/>
+          <w:szCs w:val="21"/>
+        </w:rPr>
+        <w:t xml:space="preserve"> to allow for distribution to be handled automatically by the block rewards.</w:t>
+      </w:r>
+      <w:bookmarkStart w:id="0" w:name="_GoBack"/>
+      <w:bookmarkEnd w:id="0"/>
     </w:p>
     <w:p>
       <w:pPr>
@@ -404,8 +466,8 @@
           <w:szCs w:val="51"/>
         </w:rPr>
       </w:pPr>
-      <w:bookmarkStart w:id="0" w:name="smarthosting"/>
-      <w:bookmarkEnd w:id="0"/>
+      <w:bookmarkStart w:id="1" w:name="smarthosting"/>
+      <w:bookmarkEnd w:id="1"/>
       <w:r>
         <w:rPr>
           <w:rFonts w:ascii="Helvetica" w:eastAsia="Times New Roman" w:hAnsi="Helvetica" w:cs="Helvetica"/>
@@ -1132,7 +1194,6 @@
           <w:szCs w:val="24"/>
         </w:rPr>
       </w:pPr>
-      <w:proofErr w:type="gramStart"/>
       <w:r>
         <w:rPr>
           <w:rFonts w:ascii="Verdana" w:eastAsia="Times New Roman" w:hAnsi="Verdana" w:cs="Times New Roman"/>
@@ -1143,9 +1204,18 @@
           <w:szCs w:val="17"/>
           <w:shd w:val="clear" w:color="auto" w:fill="FFFFFF"/>
         </w:rPr>
-        <w:t>1.SmartNode</w:t>
-      </w:r>
-      <w:proofErr w:type="gramEnd"/>
+        <w:t>1.SmartNode Setup Guide</w:t>
+      </w:r>
+    </w:p>
+    <w:p>
+      <w:pPr>
+        <w:spacing w:after="0" w:line="240" w:lineRule="auto"/>
+        <w:rPr>
+          <w:rFonts w:ascii="Times New Roman" w:eastAsia="Times New Roman" w:hAnsi="Times New Roman" w:cs="Times New Roman"/>
+          <w:sz w:val="24"/>
+          <w:szCs w:val="24"/>
+        </w:rPr>
+      </w:pPr>
       <w:r>
         <w:rPr>
           <w:rFonts w:ascii="Verdana" w:eastAsia="Times New Roman" w:hAnsi="Verdana" w:cs="Times New Roman"/>
@@ -1156,19 +1226,9 @@
           <w:szCs w:val="17"/>
           <w:shd w:val="clear" w:color="auto" w:fill="FFFFFF"/>
         </w:rPr>
-        <w:t xml:space="preserve"> Setup Guide</w:t>
-      </w:r>
-    </w:p>
-    <w:p>
-      <w:pPr>
-        <w:spacing w:after="0" w:line="240" w:lineRule="auto"/>
-        <w:rPr>
-          <w:rFonts w:ascii="Times New Roman" w:eastAsia="Times New Roman" w:hAnsi="Times New Roman" w:cs="Times New Roman"/>
-          <w:sz w:val="24"/>
-          <w:szCs w:val="24"/>
-        </w:rPr>
-      </w:pPr>
-      <w:proofErr w:type="gramStart"/>
+        <w:t xml:space="preserve">2.How can I speed up the blockchain syncing for my </w:t>
+      </w:r>
+      <w:proofErr w:type="spellStart"/>
       <w:r>
         <w:rPr>
           <w:rFonts w:ascii="Verdana" w:eastAsia="Times New Roman" w:hAnsi="Verdana" w:cs="Times New Roman"/>
@@ -1179,9 +1239,9 @@
           <w:szCs w:val="17"/>
           <w:shd w:val="clear" w:color="auto" w:fill="FFFFFF"/>
         </w:rPr>
-        <w:t>2.How</w:t>
-      </w:r>
-      <w:proofErr w:type="gramEnd"/>
+        <w:t>SmartNode</w:t>
+      </w:r>
+      <w:proofErr w:type="spellEnd"/>
       <w:r>
         <w:rPr>
           <w:rFonts w:ascii="Verdana" w:eastAsia="Times New Roman" w:hAnsi="Verdana" w:cs="Times New Roman"/>
@@ -1192,9 +1252,118 @@
           <w:szCs w:val="17"/>
           <w:shd w:val="clear" w:color="auto" w:fill="FFFFFF"/>
         </w:rPr>
-        <w:t xml:space="preserve"> can I speed up the </w:t>
-      </w:r>
-      <w:proofErr w:type="spellStart"/>
+        <w:t>?</w:t>
+      </w:r>
+    </w:p>
+    <w:p>
+      <w:pPr>
+        <w:spacing w:after="0" w:line="240" w:lineRule="auto"/>
+        <w:rPr>
+          <w:rFonts w:ascii="Times New Roman" w:eastAsia="Times New Roman" w:hAnsi="Times New Roman" w:cs="Times New Roman"/>
+          <w:sz w:val="24"/>
+          <w:szCs w:val="24"/>
+        </w:rPr>
+      </w:pPr>
+    </w:p>
+    <w:p>
+      <w:pPr>
+        <w:spacing w:before="180" w:after="180" w:line="240" w:lineRule="auto"/>
+        <w:ind w:left="720"/>
+        <w:rPr>
+          <w:rFonts w:ascii="Times New Roman" w:eastAsia="Times New Roman" w:hAnsi="Times New Roman" w:cs="Times New Roman"/>
+          <w:sz w:val="24"/>
+          <w:szCs w:val="24"/>
+        </w:rPr>
+      </w:pPr>
+      <w:r>
+        <w:rPr>
+          <w:rFonts w:ascii="Arial" w:eastAsia="Times New Roman" w:hAnsi="Arial" w:cs="Arial"/>
+          <w:color w:val="000000"/>
+          <w:sz w:val="21"/>
+          <w:szCs w:val="21"/>
+        </w:rPr>
+        <w:t>1.In VPS</w:t>
+      </w:r>
+    </w:p>
+    <w:p>
+      <w:pPr>
+        <w:spacing w:before="180" w:after="180" w:line="240" w:lineRule="auto"/>
+        <w:ind w:left="720"/>
+        <w:rPr>
+          <w:rFonts w:ascii="Times New Roman" w:eastAsia="Times New Roman" w:hAnsi="Times New Roman" w:cs="Times New Roman"/>
+          <w:sz w:val="24"/>
+          <w:szCs w:val="24"/>
+        </w:rPr>
+      </w:pPr>
+      <w:r>
+        <w:rPr>
+          <w:rFonts w:ascii="Arial" w:eastAsia="Times New Roman" w:hAnsi="Arial" w:cs="Arial"/>
+          <w:color w:val="000000"/>
+          <w:sz w:val="21"/>
+          <w:szCs w:val="21"/>
+        </w:rPr>
+        <w:t xml:space="preserve">Don’t need. </w:t>
+      </w:r>
+      <w:proofErr w:type="spellStart"/>
+      <w:r>
+        <w:rPr>
+          <w:rFonts w:ascii="Arial" w:eastAsia="Times New Roman" w:hAnsi="Arial" w:cs="Arial"/>
+          <w:color w:val="000000"/>
+          <w:sz w:val="21"/>
+          <w:szCs w:val="21"/>
+        </w:rPr>
+        <w:t>SmartNodes</w:t>
+      </w:r>
+      <w:proofErr w:type="spellEnd"/>
+      <w:r>
+        <w:rPr>
+          <w:rFonts w:ascii="Arial" w:eastAsia="Times New Roman" w:hAnsi="Arial" w:cs="Arial"/>
+          <w:color w:val="000000"/>
+          <w:sz w:val="21"/>
+          <w:szCs w:val="21"/>
+        </w:rPr>
+        <w:t xml:space="preserve"> should sync fast from a VPS</w:t>
+      </w:r>
+    </w:p>
+    <w:p>
+      <w:pPr>
+        <w:spacing w:before="180" w:after="180" w:line="240" w:lineRule="auto"/>
+        <w:ind w:left="720"/>
+        <w:rPr>
+          <w:rFonts w:ascii="Times New Roman" w:eastAsia="Times New Roman" w:hAnsi="Times New Roman" w:cs="Times New Roman"/>
+          <w:sz w:val="24"/>
+          <w:szCs w:val="24"/>
+        </w:rPr>
+      </w:pPr>
+      <w:r>
+        <w:rPr>
+          <w:rFonts w:ascii="Arial" w:eastAsia="Times New Roman" w:hAnsi="Arial" w:cs="Arial"/>
+          <w:color w:val="000000"/>
+          <w:sz w:val="21"/>
+          <w:szCs w:val="21"/>
+        </w:rPr>
+        <w:t>2. In Local Wallet</w:t>
+      </w:r>
+    </w:p>
+    <w:p>
+      <w:pPr>
+        <w:spacing w:after="0" w:line="240" w:lineRule="auto"/>
+        <w:rPr>
+          <w:rFonts w:ascii="Times New Roman" w:eastAsia="Times New Roman" w:hAnsi="Times New Roman" w:cs="Times New Roman"/>
+          <w:sz w:val="24"/>
+          <w:szCs w:val="24"/>
+        </w:rPr>
+      </w:pPr>
+    </w:p>
+    <w:p>
+      <w:pPr>
+        <w:spacing w:before="180" w:after="180" w:line="240" w:lineRule="auto"/>
+        <w:rPr>
+          <w:rFonts w:ascii="Times New Roman" w:eastAsia="Times New Roman" w:hAnsi="Times New Roman" w:cs="Times New Roman"/>
+          <w:sz w:val="24"/>
+          <w:szCs w:val="24"/>
+        </w:rPr>
+      </w:pPr>
       <w:r>
         <w:rPr>
           <w:rFonts w:ascii="Verdana" w:eastAsia="Times New Roman" w:hAnsi="Verdana" w:cs="Times New Roman"/>
@@ -1205,9 +1374,9 @@
           <w:szCs w:val="17"/>
           <w:shd w:val="clear" w:color="auto" w:fill="FFFFFF"/>
         </w:rPr>
-        <w:t>blockchain</w:t>
-      </w:r>
-      <w:proofErr w:type="spellEnd"/>
+        <w:t xml:space="preserve">3. Bash installer for </w:t>
+      </w:r>
+      <w:proofErr w:type="spellStart"/>
       <w:r>
         <w:rPr>
           <w:rFonts w:ascii="Verdana" w:eastAsia="Times New Roman" w:hAnsi="Verdana" w:cs="Times New Roman"/>
@@ -1218,9 +1387,9 @@
           <w:szCs w:val="17"/>
           <w:shd w:val="clear" w:color="auto" w:fill="FFFFFF"/>
         </w:rPr>
-        <w:t xml:space="preserve"> syncing for my </w:t>
-      </w:r>
-      <w:proofErr w:type="spellStart"/>
+        <w:t>smartnode</w:t>
+      </w:r>
+      <w:proofErr w:type="spellEnd"/>
       <w:r>
         <w:rPr>
           <w:rFonts w:ascii="Verdana" w:eastAsia="Times New Roman" w:hAnsi="Verdana" w:cs="Times New Roman"/>
@@ -1231,9 +1400,138 @@
           <w:szCs w:val="17"/>
           <w:shd w:val="clear" w:color="auto" w:fill="FFFFFF"/>
         </w:rPr>
-        <w:t>SmartNode</w:t>
-      </w:r>
-      <w:proofErr w:type="spellEnd"/>
+        <w:t xml:space="preserve"> on VPS</w:t>
+      </w:r>
+    </w:p>
+    <w:p>
+      <w:pPr>
+        <w:spacing w:before="180" w:after="180" w:line="240" w:lineRule="auto"/>
+        <w:rPr>
+          <w:rFonts w:ascii="Times New Roman" w:eastAsia="Times New Roman" w:hAnsi="Times New Roman" w:cs="Times New Roman"/>
+          <w:sz w:val="24"/>
+          <w:szCs w:val="24"/>
+        </w:rPr>
+      </w:pPr>
+      <w:r>
+        <w:rPr>
+          <w:rFonts w:ascii="Arial" w:eastAsia="Times New Roman" w:hAnsi="Arial" w:cs="Arial"/>
+          <w:color w:val="000000"/>
+          <w:sz w:val="21"/>
+          <w:szCs w:val="21"/>
+          <w:shd w:val="clear" w:color="auto" w:fill="F8F8F8"/>
+        </w:rPr>
+        <w:t xml:space="preserve">This installer is only suitable for a dedicated </w:t>
+      </w:r>
+      <w:proofErr w:type="spellStart"/>
+      <w:r>
+        <w:rPr>
+          <w:rFonts w:ascii="Arial" w:eastAsia="Times New Roman" w:hAnsi="Arial" w:cs="Arial"/>
+          <w:color w:val="000000"/>
+          <w:sz w:val="21"/>
+          <w:szCs w:val="21"/>
+          <w:shd w:val="clear" w:color="auto" w:fill="F8F8F8"/>
+        </w:rPr>
+        <w:t>vps</w:t>
+      </w:r>
+      <w:proofErr w:type="spellEnd"/>
+      <w:r>
+        <w:rPr>
+          <w:rFonts w:ascii="Arial" w:eastAsia="Times New Roman" w:hAnsi="Arial" w:cs="Arial"/>
+          <w:color w:val="000000"/>
+          <w:sz w:val="21"/>
+          <w:szCs w:val="21"/>
+          <w:shd w:val="clear" w:color="auto" w:fill="F8F8F8"/>
+        </w:rPr>
+        <w:t>. The anti-</w:t>
+      </w:r>
+      <w:proofErr w:type="spellStart"/>
+      <w:r>
+        <w:rPr>
+          <w:rFonts w:ascii="Arial" w:eastAsia="Times New Roman" w:hAnsi="Arial" w:cs="Arial"/>
+          <w:color w:val="000000"/>
+          <w:sz w:val="21"/>
+          <w:szCs w:val="21"/>
+          <w:shd w:val="clear" w:color="auto" w:fill="F8F8F8"/>
+        </w:rPr>
+        <w:t>ddos</w:t>
+      </w:r>
+      <w:proofErr w:type="spellEnd"/>
+      <w:r>
+        <w:rPr>
+          <w:rFonts w:ascii="Arial" w:eastAsia="Times New Roman" w:hAnsi="Arial" w:cs="Arial"/>
+          <w:color w:val="000000"/>
+          <w:sz w:val="21"/>
+          <w:szCs w:val="21"/>
+          <w:shd w:val="clear" w:color="auto" w:fill="F8F8F8"/>
+        </w:rPr>
+        <w:t xml:space="preserve"> script in this installer will disable all ports including the http, https and </w:t>
+      </w:r>
+      <w:proofErr w:type="spellStart"/>
+      <w:r>
+        <w:rPr>
+          <w:rFonts w:ascii="Arial" w:eastAsia="Times New Roman" w:hAnsi="Arial" w:cs="Arial"/>
+          <w:color w:val="000000"/>
+          <w:sz w:val="21"/>
+          <w:szCs w:val="21"/>
+          <w:shd w:val="clear" w:color="auto" w:fill="F8F8F8"/>
+        </w:rPr>
+        <w:t>dns</w:t>
+      </w:r>
+      <w:proofErr w:type="spellEnd"/>
+      <w:r>
+        <w:rPr>
+          <w:rFonts w:ascii="Arial" w:eastAsia="Times New Roman" w:hAnsi="Arial" w:cs="Arial"/>
+          <w:color w:val="000000"/>
+          <w:sz w:val="21"/>
+          <w:szCs w:val="21"/>
+          <w:shd w:val="clear" w:color="auto" w:fill="F8F8F8"/>
+        </w:rPr>
+        <w:t xml:space="preserve"> ports. It will only leave the </w:t>
+      </w:r>
+      <w:proofErr w:type="spellStart"/>
+      <w:r>
+        <w:rPr>
+          <w:rFonts w:ascii="Arial" w:eastAsia="Times New Roman" w:hAnsi="Arial" w:cs="Arial"/>
+          <w:color w:val="000000"/>
+          <w:sz w:val="21"/>
+          <w:szCs w:val="21"/>
+          <w:shd w:val="clear" w:color="auto" w:fill="F8F8F8"/>
+        </w:rPr>
+        <w:t>smartnode</w:t>
+      </w:r>
+      <w:proofErr w:type="spellEnd"/>
+      <w:r>
+        <w:rPr>
+          <w:rFonts w:ascii="Arial" w:eastAsia="Times New Roman" w:hAnsi="Arial" w:cs="Arial"/>
+          <w:color w:val="000000"/>
+          <w:sz w:val="21"/>
+          <w:szCs w:val="21"/>
+          <w:shd w:val="clear" w:color="auto" w:fill="F8F8F8"/>
+        </w:rPr>
+        <w:t xml:space="preserve"> port open as well as a custom port for SSH</w:t>
+      </w:r>
+    </w:p>
+    <w:p>
+      <w:pPr>
+        <w:spacing w:before="180" w:after="180" w:line="240" w:lineRule="auto"/>
+        <w:rPr>
+          <w:rFonts w:ascii="Times New Roman" w:eastAsia="Times New Roman" w:hAnsi="Times New Roman" w:cs="Times New Roman"/>
+          <w:sz w:val="24"/>
+          <w:szCs w:val="24"/>
+        </w:rPr>
+      </w:pPr>
+      <w:r>
+        <w:rPr>
+          <w:rFonts w:ascii="Arial" w:eastAsia="Times New Roman" w:hAnsi="Arial" w:cs="Arial"/>
+          <w:b/>
+          <w:bCs/>
+          <w:color w:val="000000"/>
+          <w:sz w:val="21"/>
+          <w:szCs w:val="21"/>
+          <w:shd w:val="clear" w:color="auto" w:fill="F8F8F8"/>
+        </w:rPr>
+        <w:t>4.</w:t>
+      </w:r>
       <w:r>
         <w:rPr>
           <w:rFonts w:ascii="Verdana" w:eastAsia="Times New Roman" w:hAnsi="Verdana" w:cs="Times New Roman"/>
@@ -1244,149 +1542,9 @@
           <w:szCs w:val="17"/>
           <w:shd w:val="clear" w:color="auto" w:fill="FFFFFF"/>
         </w:rPr>
-        <w:t>?</w:t>
-      </w:r>
-    </w:p>
-    <w:p>
-      <w:pPr>
-        <w:spacing w:after="0" w:line="240" w:lineRule="auto"/>
-        <w:rPr>
-          <w:rFonts w:ascii="Times New Roman" w:eastAsia="Times New Roman" w:hAnsi="Times New Roman" w:cs="Times New Roman"/>
-          <w:sz w:val="24"/>
-          <w:szCs w:val="24"/>
-        </w:rPr>
-      </w:pPr>
-    </w:p>
-    <w:p>
-      <w:pPr>
-        <w:spacing w:before="180" w:after="180" w:line="240" w:lineRule="auto"/>
-        <w:ind w:left="720"/>
-        <w:rPr>
-          <w:rFonts w:ascii="Times New Roman" w:eastAsia="Times New Roman" w:hAnsi="Times New Roman" w:cs="Times New Roman"/>
-          <w:sz w:val="24"/>
-          <w:szCs w:val="24"/>
-        </w:rPr>
-      </w:pPr>
-      <w:proofErr w:type="gramStart"/>
-      <w:r>
-        <w:rPr>
-          <w:rFonts w:ascii="Arial" w:eastAsia="Times New Roman" w:hAnsi="Arial" w:cs="Arial"/>
-          <w:color w:val="000000"/>
-          <w:sz w:val="21"/>
-          <w:szCs w:val="21"/>
-        </w:rPr>
-        <w:t>1.In</w:t>
-      </w:r>
-      <w:proofErr w:type="gramEnd"/>
-      <w:r>
-        <w:rPr>
-          <w:rFonts w:ascii="Arial" w:eastAsia="Times New Roman" w:hAnsi="Arial" w:cs="Arial"/>
-          <w:color w:val="000000"/>
-          <w:sz w:val="21"/>
-          <w:szCs w:val="21"/>
-        </w:rPr>
-        <w:t xml:space="preserve"> VPS</w:t>
-      </w:r>
-    </w:p>
-    <w:p>
-      <w:pPr>
-        <w:spacing w:before="180" w:after="180" w:line="240" w:lineRule="auto"/>
-        <w:ind w:left="720"/>
-        <w:rPr>
-          <w:rFonts w:ascii="Times New Roman" w:eastAsia="Times New Roman" w:hAnsi="Times New Roman" w:cs="Times New Roman"/>
-          <w:sz w:val="24"/>
-          <w:szCs w:val="24"/>
-        </w:rPr>
-      </w:pPr>
-      <w:r>
-        <w:rPr>
-          <w:rFonts w:ascii="Arial" w:eastAsia="Times New Roman" w:hAnsi="Arial" w:cs="Arial"/>
-          <w:color w:val="000000"/>
-          <w:sz w:val="21"/>
-          <w:szCs w:val="21"/>
-        </w:rPr>
-        <w:t xml:space="preserve">Don’t need. </w:t>
-      </w:r>
-      <w:proofErr w:type="spellStart"/>
-      <w:r>
-        <w:rPr>
-          <w:rFonts w:ascii="Arial" w:eastAsia="Times New Roman" w:hAnsi="Arial" w:cs="Arial"/>
-          <w:color w:val="000000"/>
-          <w:sz w:val="21"/>
-          <w:szCs w:val="21"/>
-        </w:rPr>
-        <w:t>SmartNodes</w:t>
-      </w:r>
-      <w:proofErr w:type="spellEnd"/>
-      <w:r>
-        <w:rPr>
-          <w:rFonts w:ascii="Arial" w:eastAsia="Times New Roman" w:hAnsi="Arial" w:cs="Arial"/>
-          <w:color w:val="000000"/>
-          <w:sz w:val="21"/>
-          <w:szCs w:val="21"/>
-        </w:rPr>
-        <w:t xml:space="preserve"> should sync fast from a VPS</w:t>
-      </w:r>
-    </w:p>
-    <w:p>
-      <w:pPr>
-        <w:spacing w:before="180" w:after="180" w:line="240" w:lineRule="auto"/>
-        <w:ind w:left="720"/>
-        <w:rPr>
-          <w:rFonts w:ascii="Times New Roman" w:eastAsia="Times New Roman" w:hAnsi="Times New Roman" w:cs="Times New Roman"/>
-          <w:sz w:val="24"/>
-          <w:szCs w:val="24"/>
-        </w:rPr>
-      </w:pPr>
-      <w:r>
-        <w:rPr>
-          <w:rFonts w:ascii="Arial" w:eastAsia="Times New Roman" w:hAnsi="Arial" w:cs="Arial"/>
-          <w:color w:val="000000"/>
-          <w:sz w:val="21"/>
-          <w:szCs w:val="21"/>
-        </w:rPr>
-        <w:t xml:space="preserve">2. </w:t>
-      </w:r>
-      <w:proofErr w:type="gramStart"/>
-      <w:r>
-        <w:rPr>
-          <w:rFonts w:ascii="Arial" w:eastAsia="Times New Roman" w:hAnsi="Arial" w:cs="Arial"/>
-          <w:color w:val="000000"/>
-          <w:sz w:val="21"/>
-          <w:szCs w:val="21"/>
-        </w:rPr>
-        <w:t>In</w:t>
-      </w:r>
-      <w:proofErr w:type="gramEnd"/>
-      <w:r>
-        <w:rPr>
-          <w:rFonts w:ascii="Arial" w:eastAsia="Times New Roman" w:hAnsi="Arial" w:cs="Arial"/>
-          <w:color w:val="000000"/>
-          <w:sz w:val="21"/>
-          <w:szCs w:val="21"/>
-        </w:rPr>
-        <w:t xml:space="preserve"> Local Wallet</w:t>
-      </w:r>
-    </w:p>
-    <w:p>
-      <w:pPr>
-        <w:spacing w:after="0" w:line="240" w:lineRule="auto"/>
-        <w:rPr>
-          <w:rFonts w:ascii="Times New Roman" w:eastAsia="Times New Roman" w:hAnsi="Times New Roman" w:cs="Times New Roman"/>
-          <w:sz w:val="24"/>
-          <w:szCs w:val="24"/>
-        </w:rPr>
-      </w:pPr>
-    </w:p>
-    <w:p>
-      <w:pPr>
-        <w:spacing w:before="180" w:after="180" w:line="240" w:lineRule="auto"/>
-        <w:rPr>
-          <w:rFonts w:ascii="Times New Roman" w:eastAsia="Times New Roman" w:hAnsi="Times New Roman" w:cs="Times New Roman"/>
-          <w:sz w:val="24"/>
-          <w:szCs w:val="24"/>
-        </w:rPr>
-      </w:pPr>
+        <w:t xml:space="preserve">Common </w:t>
+      </w:r>
+      <w:proofErr w:type="spellStart"/>
       <w:r>
         <w:rPr>
           <w:rFonts w:ascii="Verdana" w:eastAsia="Times New Roman" w:hAnsi="Verdana" w:cs="Times New Roman"/>
@@ -1397,9 +1555,9 @@
           <w:szCs w:val="17"/>
           <w:shd w:val="clear" w:color="auto" w:fill="FFFFFF"/>
         </w:rPr>
-        <w:t xml:space="preserve">3. Bash installer for </w:t>
-      </w:r>
-      <w:proofErr w:type="spellStart"/>
+        <w:t>SmartNodes</w:t>
+      </w:r>
+      <w:proofErr w:type="spellEnd"/>
       <w:r>
         <w:rPr>
           <w:rFonts w:ascii="Verdana" w:eastAsia="Times New Roman" w:hAnsi="Verdana" w:cs="Times New Roman"/>
@@ -1410,9 +1568,541 @@
           <w:szCs w:val="17"/>
           <w:shd w:val="clear" w:color="auto" w:fill="FFFFFF"/>
         </w:rPr>
+        <w:t xml:space="preserve"> errors</w:t>
+      </w:r>
+    </w:p>
+    <w:p>
+      <w:pPr>
+        <w:spacing w:before="180" w:after="180" w:line="240" w:lineRule="auto"/>
+        <w:rPr>
+          <w:rFonts w:ascii="Times New Roman" w:eastAsia="Times New Roman" w:hAnsi="Times New Roman" w:cs="Times New Roman"/>
+          <w:sz w:val="24"/>
+          <w:szCs w:val="24"/>
+        </w:rPr>
+      </w:pPr>
+      <w:r>
+        <w:rPr>
+          <w:rFonts w:ascii="Arial" w:eastAsia="Times New Roman" w:hAnsi="Arial" w:cs="Arial"/>
+          <w:b/>
+          <w:bCs/>
+          <w:color w:val="000000"/>
+          <w:sz w:val="24"/>
+          <w:szCs w:val="24"/>
+        </w:rPr>
+        <w:t xml:space="preserve">Can’t type special characters </w:t>
+      </w:r>
+    </w:p>
+    <w:p>
+      <w:pPr>
+        <w:spacing w:before="180" w:after="180" w:line="240" w:lineRule="auto"/>
+        <w:rPr>
+          <w:rFonts w:ascii="Times New Roman" w:eastAsia="Times New Roman" w:hAnsi="Times New Roman" w:cs="Times New Roman"/>
+          <w:sz w:val="24"/>
+          <w:szCs w:val="24"/>
+        </w:rPr>
+      </w:pPr>
+      <w:r>
+        <w:rPr>
+          <w:rFonts w:ascii="Arial" w:eastAsia="Times New Roman" w:hAnsi="Arial" w:cs="Arial"/>
+          <w:color w:val="252525"/>
+          <w:sz w:val="21"/>
+          <w:szCs w:val="21"/>
+          <w:shd w:val="clear" w:color="auto" w:fill="F8F8F8"/>
+        </w:rPr>
+        <w:t>Notes about console: The console software does not support cut &amp; paste. You will need to key in login information directly. The software also uses the US character set. If you are using an international keyboard layout and are having trouble to key in the special characters used in passwords please switch to a US keyboard layout.</w:t>
+      </w:r>
+    </w:p>
+    <w:p>
+      <w:pPr>
+        <w:spacing w:before="180" w:after="180" w:line="240" w:lineRule="auto"/>
+        <w:rPr>
+          <w:rFonts w:ascii="Times New Roman" w:eastAsia="Times New Roman" w:hAnsi="Times New Roman" w:cs="Times New Roman"/>
+          <w:sz w:val="24"/>
+          <w:szCs w:val="24"/>
+        </w:rPr>
+      </w:pPr>
+      <w:r>
+        <w:rPr>
+          <w:rFonts w:ascii="Arial" w:eastAsia="Times New Roman" w:hAnsi="Arial" w:cs="Arial"/>
+          <w:b/>
+          <w:bCs/>
+          <w:color w:val="000000"/>
+          <w:sz w:val="24"/>
+          <w:szCs w:val="24"/>
+        </w:rPr>
+        <w:t>EXPIRE</w:t>
+      </w:r>
+    </w:p>
+    <w:p>
+      <w:pPr>
+        <w:spacing w:before="180" w:after="180" w:line="240" w:lineRule="auto"/>
+        <w:rPr>
+          <w:rFonts w:ascii="Times New Roman" w:eastAsia="Times New Roman" w:hAnsi="Times New Roman" w:cs="Times New Roman"/>
+          <w:sz w:val="24"/>
+          <w:szCs w:val="24"/>
+        </w:rPr>
+      </w:pPr>
+      <w:r>
+        <w:rPr>
+          <w:rFonts w:ascii="Arial" w:eastAsia="Times New Roman" w:hAnsi="Arial" w:cs="Arial"/>
+          <w:color w:val="252525"/>
+          <w:sz w:val="21"/>
+          <w:szCs w:val="21"/>
+          <w:shd w:val="clear" w:color="auto" w:fill="F8F8F8"/>
+        </w:rPr>
+        <w:t xml:space="preserve">Expired implies it is not communicating with other nodes, after a while it goes to expired. It could also happen if the node was not configured correctly. </w:t>
+      </w:r>
+      <w:proofErr w:type="spellStart"/>
+      <w:r>
+        <w:rPr>
+          <w:rFonts w:ascii="Arial" w:eastAsia="Times New Roman" w:hAnsi="Arial" w:cs="Arial"/>
+          <w:color w:val="252525"/>
+          <w:sz w:val="21"/>
+          <w:szCs w:val="21"/>
+          <w:shd w:val="clear" w:color="auto" w:fill="F8F8F8"/>
+        </w:rPr>
+        <w:t>Its</w:t>
+      </w:r>
+      <w:proofErr w:type="spellEnd"/>
+      <w:r>
+        <w:rPr>
+          <w:rFonts w:ascii="Arial" w:eastAsia="Times New Roman" w:hAnsi="Arial" w:cs="Arial"/>
+          <w:color w:val="252525"/>
+          <w:sz w:val="21"/>
+          <w:szCs w:val="21"/>
+          <w:shd w:val="clear" w:color="auto" w:fill="F8F8F8"/>
+        </w:rPr>
+        <w:t xml:space="preserve"> like a website timeout kind of. If it was enabled, and is now expired then </w:t>
+      </w:r>
+      <w:proofErr w:type="spellStart"/>
+      <w:r>
+        <w:rPr>
+          <w:rFonts w:ascii="Arial" w:eastAsia="Times New Roman" w:hAnsi="Arial" w:cs="Arial"/>
+          <w:color w:val="252525"/>
+          <w:sz w:val="21"/>
+          <w:szCs w:val="21"/>
+          <w:shd w:val="clear" w:color="auto" w:fill="F8F8F8"/>
+        </w:rPr>
+        <w:t>its</w:t>
+      </w:r>
+      <w:proofErr w:type="spellEnd"/>
+      <w:r>
+        <w:rPr>
+          <w:rFonts w:ascii="Arial" w:eastAsia="Times New Roman" w:hAnsi="Arial" w:cs="Arial"/>
+          <w:color w:val="252525"/>
+          <w:sz w:val="21"/>
+          <w:szCs w:val="21"/>
+          <w:shd w:val="clear" w:color="auto" w:fill="F8F8F8"/>
+        </w:rPr>
+        <w:t xml:space="preserve"> not communicating for some reason, if it was pre-enabled but went to expired, then </w:t>
+      </w:r>
+      <w:proofErr w:type="spellStart"/>
+      <w:r>
+        <w:rPr>
+          <w:rFonts w:ascii="Arial" w:eastAsia="Times New Roman" w:hAnsi="Arial" w:cs="Arial"/>
+          <w:color w:val="252525"/>
+          <w:sz w:val="21"/>
+          <w:szCs w:val="21"/>
+          <w:shd w:val="clear" w:color="auto" w:fill="F8F8F8"/>
+        </w:rPr>
+        <w:t>its</w:t>
+      </w:r>
+      <w:proofErr w:type="spellEnd"/>
+      <w:r>
+        <w:rPr>
+          <w:rFonts w:ascii="Arial" w:eastAsia="Times New Roman" w:hAnsi="Arial" w:cs="Arial"/>
+          <w:color w:val="252525"/>
+          <w:sz w:val="21"/>
+          <w:szCs w:val="21"/>
+          <w:shd w:val="clear" w:color="auto" w:fill="F8F8F8"/>
+        </w:rPr>
+        <w:t xml:space="preserve"> not configured correctly etc.</w:t>
+      </w:r>
+    </w:p>
+    <w:p>
+      <w:pPr>
+        <w:spacing w:before="180" w:after="180" w:line="240" w:lineRule="auto"/>
+        <w:rPr>
+          <w:rFonts w:ascii="Times New Roman" w:eastAsia="Times New Roman" w:hAnsi="Times New Roman" w:cs="Times New Roman"/>
+          <w:sz w:val="24"/>
+          <w:szCs w:val="24"/>
+        </w:rPr>
+      </w:pPr>
+      <w:r>
+        <w:rPr>
+          <w:rFonts w:ascii="Arial" w:eastAsia="Times New Roman" w:hAnsi="Arial" w:cs="Arial"/>
+          <w:b/>
+          <w:bCs/>
+          <w:color w:val="000000"/>
+          <w:sz w:val="24"/>
+          <w:szCs w:val="24"/>
+        </w:rPr>
+        <w:t>NEW_START_REQUIRED</w:t>
+      </w:r>
+    </w:p>
+    <w:p>
+      <w:pPr>
+        <w:spacing w:before="180" w:after="180" w:line="240" w:lineRule="auto"/>
+        <w:rPr>
+          <w:rFonts w:ascii="Times New Roman" w:eastAsia="Times New Roman" w:hAnsi="Times New Roman" w:cs="Times New Roman"/>
+          <w:sz w:val="24"/>
+          <w:szCs w:val="24"/>
+        </w:rPr>
+      </w:pPr>
+      <w:r>
+        <w:rPr>
+          <w:rFonts w:ascii="Arial" w:eastAsia="Times New Roman" w:hAnsi="Arial" w:cs="Arial"/>
+          <w:color w:val="252525"/>
+          <w:sz w:val="21"/>
+          <w:szCs w:val="21"/>
+          <w:shd w:val="clear" w:color="auto" w:fill="F8F8F8"/>
+        </w:rPr>
+        <w:t xml:space="preserve">Please check your storage space. We face this issue when we haven’t used the </w:t>
+      </w:r>
+      <w:proofErr w:type="gramStart"/>
+      <w:r>
+        <w:rPr>
+          <w:rFonts w:ascii="Arial" w:eastAsia="Times New Roman" w:hAnsi="Arial" w:cs="Arial"/>
+          <w:color w:val="252525"/>
+          <w:sz w:val="21"/>
+          <w:szCs w:val="21"/>
+          <w:shd w:val="clear" w:color="auto" w:fill="F8F8F8"/>
+        </w:rPr>
+        <w:t>bash  installer</w:t>
+      </w:r>
+      <w:proofErr w:type="gramEnd"/>
+      <w:r>
+        <w:rPr>
+          <w:rFonts w:ascii="Arial" w:eastAsia="Times New Roman" w:hAnsi="Arial" w:cs="Arial"/>
+          <w:color w:val="252525"/>
+          <w:sz w:val="21"/>
+          <w:szCs w:val="21"/>
+          <w:shd w:val="clear" w:color="auto" w:fill="F8F8F8"/>
+        </w:rPr>
+        <w:t xml:space="preserve"> from https://github.com/SmartCash/smartnode. The debug.log eat all space in storage, you have to create a crontab to rotate the log file</w:t>
+      </w:r>
+    </w:p>
+    <w:p>
+      <w:pPr>
+        <w:spacing w:before="180" w:after="180" w:line="240" w:lineRule="auto"/>
+        <w:rPr>
+          <w:rFonts w:ascii="Times New Roman" w:eastAsia="Times New Roman" w:hAnsi="Times New Roman" w:cs="Times New Roman"/>
+          <w:sz w:val="24"/>
+          <w:szCs w:val="24"/>
+        </w:rPr>
+      </w:pPr>
+      <w:r>
+        <w:rPr>
+          <w:rFonts w:ascii="Arial" w:eastAsia="Times New Roman" w:hAnsi="Arial" w:cs="Arial"/>
+          <w:b/>
+          <w:bCs/>
+          <w:color w:val="000000"/>
+          <w:sz w:val="24"/>
+          <w:szCs w:val="24"/>
+        </w:rPr>
+        <w:lastRenderedPageBreak/>
+        <w:t xml:space="preserve">Node status error “Not capable </w:t>
+      </w:r>
+      <w:proofErr w:type="spellStart"/>
+      <w:r>
+        <w:rPr>
+          <w:rFonts w:ascii="Arial" w:eastAsia="Times New Roman" w:hAnsi="Arial" w:cs="Arial"/>
+          <w:b/>
+          <w:bCs/>
+          <w:color w:val="000000"/>
+          <w:sz w:val="24"/>
+          <w:szCs w:val="24"/>
+        </w:rPr>
         <w:t>smartnode</w:t>
       </w:r>
       <w:proofErr w:type="spellEnd"/>
+      <w:r>
+        <w:rPr>
+          <w:rFonts w:ascii="Arial" w:eastAsia="Times New Roman" w:hAnsi="Arial" w:cs="Arial"/>
+          <w:b/>
+          <w:bCs/>
+          <w:color w:val="000000"/>
+          <w:sz w:val="24"/>
+          <w:szCs w:val="24"/>
+        </w:rPr>
+        <w:t xml:space="preserve">: </w:t>
+      </w:r>
+      <w:proofErr w:type="spellStart"/>
+      <w:r>
+        <w:rPr>
+          <w:rFonts w:ascii="Arial" w:eastAsia="Times New Roman" w:hAnsi="Arial" w:cs="Arial"/>
+          <w:b/>
+          <w:bCs/>
+          <w:color w:val="000000"/>
+          <w:sz w:val="24"/>
+          <w:szCs w:val="24"/>
+        </w:rPr>
+        <w:t>Smartnode</w:t>
+      </w:r>
+      <w:proofErr w:type="spellEnd"/>
+      <w:r>
+        <w:rPr>
+          <w:rFonts w:ascii="Arial" w:eastAsia="Times New Roman" w:hAnsi="Arial" w:cs="Arial"/>
+          <w:b/>
+          <w:bCs/>
+          <w:color w:val="000000"/>
+          <w:sz w:val="24"/>
+          <w:szCs w:val="24"/>
+        </w:rPr>
+        <w:t xml:space="preserve"> not in </w:t>
+      </w:r>
+      <w:proofErr w:type="spellStart"/>
+      <w:r>
+        <w:rPr>
+          <w:rFonts w:ascii="Arial" w:eastAsia="Times New Roman" w:hAnsi="Arial" w:cs="Arial"/>
+          <w:b/>
+          <w:bCs/>
+          <w:color w:val="000000"/>
+          <w:sz w:val="24"/>
+          <w:szCs w:val="24"/>
+        </w:rPr>
+        <w:t>smartnode</w:t>
+      </w:r>
+      <w:proofErr w:type="spellEnd"/>
+      <w:r>
+        <w:rPr>
+          <w:rFonts w:ascii="Arial" w:eastAsia="Times New Roman" w:hAnsi="Arial" w:cs="Arial"/>
+          <w:b/>
+          <w:bCs/>
+          <w:color w:val="000000"/>
+          <w:sz w:val="24"/>
+          <w:szCs w:val="24"/>
+        </w:rPr>
+        <w:t xml:space="preserve"> list”</w:t>
+      </w:r>
+    </w:p>
+    <w:p>
+      <w:pPr>
+        <w:spacing w:before="180" w:after="180" w:line="240" w:lineRule="auto"/>
+        <w:rPr>
+          <w:rFonts w:ascii="Times New Roman" w:eastAsia="Times New Roman" w:hAnsi="Times New Roman" w:cs="Times New Roman"/>
+          <w:sz w:val="24"/>
+          <w:szCs w:val="24"/>
+        </w:rPr>
+      </w:pPr>
+      <w:r>
+        <w:rPr>
+          <w:rFonts w:ascii="Arial" w:eastAsia="Times New Roman" w:hAnsi="Arial" w:cs="Arial"/>
+          <w:b/>
+          <w:bCs/>
+          <w:color w:val="252525"/>
+          <w:sz w:val="21"/>
+          <w:szCs w:val="21"/>
+          <w:shd w:val="clear" w:color="auto" w:fill="F8F8F8"/>
+        </w:rPr>
+        <w:t xml:space="preserve">You most likely haven’t applied the steps described in Section 9 of the Setup Guide correctly. The final steps after setting up the VPS are that you move to your desktop computer once again, edit the </w:t>
+      </w:r>
+      <w:proofErr w:type="spellStart"/>
+      <w:r>
+        <w:rPr>
+          <w:rFonts w:ascii="Arial" w:eastAsia="Times New Roman" w:hAnsi="Arial" w:cs="Arial"/>
+          <w:b/>
+          <w:bCs/>
+          <w:color w:val="252525"/>
+          <w:sz w:val="21"/>
+          <w:szCs w:val="21"/>
+          <w:shd w:val="clear" w:color="auto" w:fill="F8F8F8"/>
+        </w:rPr>
+        <w:t>smartnode.conf</w:t>
+      </w:r>
+      <w:proofErr w:type="spellEnd"/>
+      <w:r>
+        <w:rPr>
+          <w:rFonts w:ascii="Arial" w:eastAsia="Times New Roman" w:hAnsi="Arial" w:cs="Arial"/>
+          <w:b/>
+          <w:bCs/>
+          <w:color w:val="252525"/>
+          <w:sz w:val="21"/>
+          <w:szCs w:val="21"/>
+          <w:shd w:val="clear" w:color="auto" w:fill="F8F8F8"/>
+        </w:rPr>
+        <w:t xml:space="preserve"> there and finally start the node from your software wallet (</w:t>
+      </w:r>
+      <w:proofErr w:type="spellStart"/>
+      <w:r>
+        <w:rPr>
+          <w:rFonts w:ascii="Arial" w:eastAsia="Times New Roman" w:hAnsi="Arial" w:cs="Arial"/>
+          <w:b/>
+          <w:bCs/>
+          <w:color w:val="252525"/>
+          <w:sz w:val="21"/>
+          <w:szCs w:val="21"/>
+          <w:shd w:val="clear" w:color="auto" w:fill="F8F8F8"/>
+        </w:rPr>
+        <w:t>SmartNodes</w:t>
+      </w:r>
+      <w:proofErr w:type="spellEnd"/>
+      <w:r>
+        <w:rPr>
+          <w:rFonts w:ascii="Arial" w:eastAsia="Times New Roman" w:hAnsi="Arial" w:cs="Arial"/>
+          <w:b/>
+          <w:bCs/>
+          <w:color w:val="252525"/>
+          <w:sz w:val="21"/>
+          <w:szCs w:val="21"/>
+          <w:shd w:val="clear" w:color="auto" w:fill="F8F8F8"/>
+        </w:rPr>
+        <w:t xml:space="preserve"> tab).</w:t>
+      </w:r>
+    </w:p>
+    <w:p>
+      <w:pPr>
+        <w:spacing w:before="180" w:after="180" w:line="240" w:lineRule="auto"/>
+        <w:rPr>
+          <w:rFonts w:ascii="Times New Roman" w:eastAsia="Times New Roman" w:hAnsi="Times New Roman" w:cs="Times New Roman"/>
+          <w:sz w:val="24"/>
+          <w:szCs w:val="24"/>
+        </w:rPr>
+      </w:pPr>
+      <w:r>
+        <w:rPr>
+          <w:rFonts w:ascii="Arial" w:eastAsia="Times New Roman" w:hAnsi="Arial" w:cs="Arial"/>
+          <w:b/>
+          <w:bCs/>
+          <w:color w:val="000000"/>
+          <w:sz w:val="24"/>
+          <w:szCs w:val="24"/>
+        </w:rPr>
+        <w:t xml:space="preserve">Node status error “Not capable </w:t>
+      </w:r>
+      <w:proofErr w:type="spellStart"/>
+      <w:r>
+        <w:rPr>
+          <w:rFonts w:ascii="Arial" w:eastAsia="Times New Roman" w:hAnsi="Arial" w:cs="Arial"/>
+          <w:b/>
+          <w:bCs/>
+          <w:color w:val="000000"/>
+          <w:sz w:val="24"/>
+          <w:szCs w:val="24"/>
+        </w:rPr>
+        <w:t>smartnode</w:t>
+      </w:r>
+      <w:proofErr w:type="spellEnd"/>
+      <w:r>
+        <w:rPr>
+          <w:rFonts w:ascii="Arial" w:eastAsia="Times New Roman" w:hAnsi="Arial" w:cs="Arial"/>
+          <w:b/>
+          <w:bCs/>
+          <w:color w:val="000000"/>
+          <w:sz w:val="24"/>
+          <w:szCs w:val="24"/>
+        </w:rPr>
+        <w:t>: Can’t detect valid external address …</w:t>
+      </w:r>
+    </w:p>
+    <w:p>
+      <w:pPr>
+        <w:spacing w:before="180" w:after="180" w:line="240" w:lineRule="auto"/>
+        <w:rPr>
+          <w:rFonts w:ascii="Times New Roman" w:eastAsia="Times New Roman" w:hAnsi="Times New Roman" w:cs="Times New Roman"/>
+          <w:sz w:val="24"/>
+          <w:szCs w:val="24"/>
+        </w:rPr>
+      </w:pPr>
+      <w:r>
+        <w:rPr>
+          <w:rFonts w:ascii="Arial" w:eastAsia="Times New Roman" w:hAnsi="Arial" w:cs="Arial"/>
+          <w:b/>
+          <w:bCs/>
+          <w:color w:val="252525"/>
+          <w:sz w:val="21"/>
+          <w:szCs w:val="21"/>
+          <w:shd w:val="clear" w:color="auto" w:fill="F8F8F8"/>
+        </w:rPr>
+        <w:t xml:space="preserve">Your hosting provider most likely doesn’t support automatic assignation of the external IP or IPv4. This issue has been reported with AWS (Amazon Web Services), among others. It can be solved by adding the following line to </w:t>
+      </w:r>
+      <w:proofErr w:type="spellStart"/>
+      <w:r>
+        <w:rPr>
+          <w:rFonts w:ascii="Arial" w:eastAsia="Times New Roman" w:hAnsi="Arial" w:cs="Arial"/>
+          <w:b/>
+          <w:bCs/>
+          <w:color w:val="252525"/>
+          <w:sz w:val="21"/>
+          <w:szCs w:val="21"/>
+          <w:shd w:val="clear" w:color="auto" w:fill="F8F8F8"/>
+        </w:rPr>
+        <w:t>smartcash.conf</w:t>
+      </w:r>
+      <w:proofErr w:type="spellEnd"/>
+      <w:r>
+        <w:rPr>
+          <w:rFonts w:ascii="Arial" w:eastAsia="Times New Roman" w:hAnsi="Arial" w:cs="Arial"/>
+          <w:b/>
+          <w:bCs/>
+          <w:color w:val="252525"/>
+          <w:sz w:val="21"/>
+          <w:szCs w:val="21"/>
+          <w:shd w:val="clear" w:color="auto" w:fill="F8F8F8"/>
+        </w:rPr>
+        <w:t xml:space="preserve"> on your </w:t>
+      </w:r>
+      <w:proofErr w:type="spellStart"/>
+      <w:proofErr w:type="gramStart"/>
+      <w:r>
+        <w:rPr>
+          <w:rFonts w:ascii="Arial" w:eastAsia="Times New Roman" w:hAnsi="Arial" w:cs="Arial"/>
+          <w:b/>
+          <w:bCs/>
+          <w:color w:val="252525"/>
+          <w:sz w:val="21"/>
+          <w:szCs w:val="21"/>
+          <w:shd w:val="clear" w:color="auto" w:fill="F8F8F8"/>
+        </w:rPr>
+        <w:t>VPS:</w:t>
+      </w:r>
+      <w:r>
+        <w:rPr>
+          <w:rFonts w:ascii="Courier New" w:eastAsia="Times New Roman" w:hAnsi="Courier New" w:cs="Courier New"/>
+          <w:b/>
+          <w:bCs/>
+          <w:color w:val="252525"/>
+          <w:sz w:val="21"/>
+          <w:szCs w:val="21"/>
+          <w:shd w:val="clear" w:color="auto" w:fill="F8F8F8"/>
+        </w:rPr>
+        <w:t>externalip</w:t>
+      </w:r>
+      <w:proofErr w:type="spellEnd"/>
+      <w:proofErr w:type="gramEnd"/>
+      <w:r>
+        <w:rPr>
+          <w:rFonts w:ascii="Courier New" w:eastAsia="Times New Roman" w:hAnsi="Courier New" w:cs="Courier New"/>
+          <w:b/>
+          <w:bCs/>
+          <w:color w:val="252525"/>
+          <w:sz w:val="21"/>
+          <w:szCs w:val="21"/>
+          <w:shd w:val="clear" w:color="auto" w:fill="F8F8F8"/>
+        </w:rPr>
+        <w:t>=PUT_EXTERNAL_IP_OF_YOUR_NODE_HERE</w:t>
+      </w:r>
+    </w:p>
+    <w:p>
+      <w:pPr>
+        <w:spacing w:before="180" w:after="180" w:line="240" w:lineRule="auto"/>
+        <w:rPr>
+          <w:rFonts w:ascii="Times New Roman" w:eastAsia="Times New Roman" w:hAnsi="Times New Roman" w:cs="Times New Roman"/>
+          <w:sz w:val="24"/>
+          <w:szCs w:val="24"/>
+        </w:rPr>
+      </w:pPr>
+      <w:r>
+        <w:rPr>
+          <w:rFonts w:ascii="Arial" w:eastAsia="Times New Roman" w:hAnsi="Arial" w:cs="Arial"/>
+          <w:b/>
+          <w:bCs/>
+          <w:color w:val="000000"/>
+          <w:sz w:val="24"/>
+          <w:szCs w:val="24"/>
+        </w:rPr>
+        <w:t>5.</w:t>
+      </w:r>
       <w:r>
         <w:rPr>
           <w:rFonts w:ascii="Verdana" w:eastAsia="Times New Roman" w:hAnsi="Verdana" w:cs="Times New Roman"/>
@@ -1423,139 +2113,9 @@
           <w:szCs w:val="17"/>
           <w:shd w:val="clear" w:color="auto" w:fill="FFFFFF"/>
         </w:rPr>
-        <w:t xml:space="preserve"> on VPS</w:t>
-      </w:r>
-    </w:p>
-    <w:p>
-      <w:pPr>
-        <w:spacing w:before="180" w:after="180" w:line="240" w:lineRule="auto"/>
-        <w:rPr>
-          <w:rFonts w:ascii="Times New Roman" w:eastAsia="Times New Roman" w:hAnsi="Times New Roman" w:cs="Times New Roman"/>
-          <w:sz w:val="24"/>
-          <w:szCs w:val="24"/>
-        </w:rPr>
-      </w:pPr>
-      <w:r>
-        <w:rPr>
-          <w:rFonts w:ascii="Arial" w:eastAsia="Times New Roman" w:hAnsi="Arial" w:cs="Arial"/>
-          <w:color w:val="000000"/>
-          <w:sz w:val="21"/>
-          <w:szCs w:val="21"/>
-          <w:shd w:val="clear" w:color="auto" w:fill="F8F8F8"/>
-        </w:rPr>
-        <w:t xml:space="preserve">This installer is only suitable for a dedicated </w:t>
-      </w:r>
-      <w:proofErr w:type="spellStart"/>
-      <w:r>
-        <w:rPr>
-          <w:rFonts w:ascii="Arial" w:eastAsia="Times New Roman" w:hAnsi="Arial" w:cs="Arial"/>
-          <w:color w:val="000000"/>
-          <w:sz w:val="21"/>
-          <w:szCs w:val="21"/>
-          <w:shd w:val="clear" w:color="auto" w:fill="F8F8F8"/>
-        </w:rPr>
-        <w:t>vps</w:t>
-      </w:r>
-      <w:proofErr w:type="spellEnd"/>
-      <w:r>
-        <w:rPr>
-          <w:rFonts w:ascii="Arial" w:eastAsia="Times New Roman" w:hAnsi="Arial" w:cs="Arial"/>
-          <w:color w:val="000000"/>
-          <w:sz w:val="21"/>
-          <w:szCs w:val="21"/>
-          <w:shd w:val="clear" w:color="auto" w:fill="F8F8F8"/>
-        </w:rPr>
-        <w:t>. The anti-</w:t>
-      </w:r>
-      <w:proofErr w:type="spellStart"/>
-      <w:r>
-        <w:rPr>
-          <w:rFonts w:ascii="Arial" w:eastAsia="Times New Roman" w:hAnsi="Arial" w:cs="Arial"/>
-          <w:color w:val="000000"/>
-          <w:sz w:val="21"/>
-          <w:szCs w:val="21"/>
-          <w:shd w:val="clear" w:color="auto" w:fill="F8F8F8"/>
-        </w:rPr>
-        <w:t>ddos</w:t>
-      </w:r>
-      <w:proofErr w:type="spellEnd"/>
-      <w:r>
-        <w:rPr>
-          <w:rFonts w:ascii="Arial" w:eastAsia="Times New Roman" w:hAnsi="Arial" w:cs="Arial"/>
-          <w:color w:val="000000"/>
-          <w:sz w:val="21"/>
-          <w:szCs w:val="21"/>
-          <w:shd w:val="clear" w:color="auto" w:fill="F8F8F8"/>
-        </w:rPr>
-        <w:t xml:space="preserve"> script in this installer will disable all ports including the http, https and </w:t>
-      </w:r>
-      <w:proofErr w:type="spellStart"/>
-      <w:r>
-        <w:rPr>
-          <w:rFonts w:ascii="Arial" w:eastAsia="Times New Roman" w:hAnsi="Arial" w:cs="Arial"/>
-          <w:color w:val="000000"/>
-          <w:sz w:val="21"/>
-          <w:szCs w:val="21"/>
-          <w:shd w:val="clear" w:color="auto" w:fill="F8F8F8"/>
-        </w:rPr>
-        <w:t>dns</w:t>
-      </w:r>
-      <w:proofErr w:type="spellEnd"/>
-      <w:r>
-        <w:rPr>
-          <w:rFonts w:ascii="Arial" w:eastAsia="Times New Roman" w:hAnsi="Arial" w:cs="Arial"/>
-          <w:color w:val="000000"/>
-          <w:sz w:val="21"/>
-          <w:szCs w:val="21"/>
-          <w:shd w:val="clear" w:color="auto" w:fill="F8F8F8"/>
-        </w:rPr>
-        <w:t xml:space="preserve"> ports. It will only leave the </w:t>
-      </w:r>
-      <w:proofErr w:type="spellStart"/>
-      <w:r>
-        <w:rPr>
-          <w:rFonts w:ascii="Arial" w:eastAsia="Times New Roman" w:hAnsi="Arial" w:cs="Arial"/>
-          <w:color w:val="000000"/>
-          <w:sz w:val="21"/>
-          <w:szCs w:val="21"/>
-          <w:shd w:val="clear" w:color="auto" w:fill="F8F8F8"/>
-        </w:rPr>
-        <w:t>smartnode</w:t>
-      </w:r>
-      <w:proofErr w:type="spellEnd"/>
-      <w:r>
-        <w:rPr>
-          <w:rFonts w:ascii="Arial" w:eastAsia="Times New Roman" w:hAnsi="Arial" w:cs="Arial"/>
-          <w:color w:val="000000"/>
-          <w:sz w:val="21"/>
-          <w:szCs w:val="21"/>
-          <w:shd w:val="clear" w:color="auto" w:fill="F8F8F8"/>
-        </w:rPr>
-        <w:t xml:space="preserve"> port open as well as a custom port for SSH</w:t>
-      </w:r>
-    </w:p>
-    <w:p>
-      <w:pPr>
-        <w:spacing w:before="180" w:after="180" w:line="240" w:lineRule="auto"/>
-        <w:rPr>
-          <w:rFonts w:ascii="Times New Roman" w:eastAsia="Times New Roman" w:hAnsi="Times New Roman" w:cs="Times New Roman"/>
-          <w:sz w:val="24"/>
-          <w:szCs w:val="24"/>
-        </w:rPr>
-      </w:pPr>
-      <w:proofErr w:type="gramStart"/>
-      <w:r>
-        <w:rPr>
-          <w:rFonts w:ascii="Arial" w:eastAsia="Times New Roman" w:hAnsi="Arial" w:cs="Arial"/>
-          <w:b/>
-          <w:bCs/>
-          <w:color w:val="000000"/>
-          <w:sz w:val="21"/>
-          <w:szCs w:val="21"/>
-          <w:shd w:val="clear" w:color="auto" w:fill="F8F8F8"/>
-        </w:rPr>
-        <w:t>4.</w:t>
-      </w:r>
+        <w:t xml:space="preserve">Do we have grace period in </w:t>
+      </w:r>
+      <w:proofErr w:type="spellStart"/>
       <w:r>
         <w:rPr>
           <w:rFonts w:ascii="Verdana" w:eastAsia="Times New Roman" w:hAnsi="Verdana" w:cs="Times New Roman"/>
@@ -1566,9 +2126,9 @@
           <w:szCs w:val="17"/>
           <w:shd w:val="clear" w:color="auto" w:fill="FFFFFF"/>
         </w:rPr>
-        <w:t>Common</w:t>
-      </w:r>
-      <w:proofErr w:type="gramEnd"/>
+        <w:t>SmartNodes</w:t>
+      </w:r>
+      <w:proofErr w:type="spellEnd"/>
       <w:r>
         <w:rPr>
           <w:rFonts w:ascii="Verdana" w:eastAsia="Times New Roman" w:hAnsi="Verdana" w:cs="Times New Roman"/>
@@ -1579,9 +2139,126 @@
           <w:szCs w:val="17"/>
           <w:shd w:val="clear" w:color="auto" w:fill="FFFFFF"/>
         </w:rPr>
+        <w:t>?</w:t>
+      </w:r>
+    </w:p>
+    <w:p>
+      <w:pPr>
+        <w:spacing w:before="180" w:after="180" w:line="240" w:lineRule="auto"/>
+        <w:rPr>
+          <w:rFonts w:ascii="Times New Roman" w:eastAsia="Times New Roman" w:hAnsi="Times New Roman" w:cs="Times New Roman"/>
+          <w:sz w:val="24"/>
+          <w:szCs w:val="24"/>
+        </w:rPr>
+      </w:pPr>
+      <w:r>
+        <w:rPr>
+          <w:rFonts w:ascii="Arial" w:eastAsia="Times New Roman" w:hAnsi="Arial" w:cs="Arial"/>
+          <w:color w:val="252525"/>
+          <w:sz w:val="21"/>
+          <w:szCs w:val="21"/>
+          <w:shd w:val="clear" w:color="auto" w:fill="F8F8F8"/>
+        </w:rPr>
+        <w:t xml:space="preserve">Grace period for </w:t>
+      </w:r>
+      <w:proofErr w:type="spellStart"/>
+      <w:r>
+        <w:rPr>
+          <w:rFonts w:ascii="Arial" w:eastAsia="Times New Roman" w:hAnsi="Arial" w:cs="Arial"/>
+          <w:color w:val="252525"/>
+          <w:sz w:val="21"/>
+          <w:szCs w:val="21"/>
+          <w:shd w:val="clear" w:color="auto" w:fill="F8F8F8"/>
+        </w:rPr>
+        <w:t>SmartNode</w:t>
+      </w:r>
+      <w:proofErr w:type="spellEnd"/>
+      <w:r>
+        <w:rPr>
+          <w:rFonts w:ascii="Arial" w:eastAsia="Times New Roman" w:hAnsi="Arial" w:cs="Arial"/>
+          <w:color w:val="252525"/>
+          <w:sz w:val="21"/>
+          <w:szCs w:val="21"/>
+          <w:shd w:val="clear" w:color="auto" w:fill="F8F8F8"/>
+        </w:rPr>
+        <w:t xml:space="preserve"> downtime is two hours, so great for updates, reboot, launch </w:t>
+      </w:r>
+      <w:proofErr w:type="spellStart"/>
+      <w:r>
+        <w:rPr>
+          <w:rFonts w:ascii="Arial" w:eastAsia="Times New Roman" w:hAnsi="Arial" w:cs="Arial"/>
+          <w:color w:val="252525"/>
+          <w:sz w:val="21"/>
+          <w:szCs w:val="21"/>
+          <w:shd w:val="clear" w:color="auto" w:fill="F8F8F8"/>
+        </w:rPr>
+        <w:t>smartnode</w:t>
+      </w:r>
+      <w:proofErr w:type="spellEnd"/>
+      <w:r>
+        <w:rPr>
+          <w:rFonts w:ascii="Arial" w:eastAsia="Times New Roman" w:hAnsi="Arial" w:cs="Arial"/>
+          <w:color w:val="252525"/>
+          <w:sz w:val="21"/>
+          <w:szCs w:val="21"/>
+          <w:shd w:val="clear" w:color="auto" w:fill="F8F8F8"/>
+        </w:rPr>
         <w:t xml:space="preserve"> </w:t>
       </w:r>
       <w:proofErr w:type="spellStart"/>
+      <w:r>
+        <w:rPr>
+          <w:rFonts w:ascii="Arial" w:eastAsia="Times New Roman" w:hAnsi="Arial" w:cs="Arial"/>
+          <w:color w:val="252525"/>
+          <w:sz w:val="21"/>
+          <w:szCs w:val="21"/>
+          <w:shd w:val="clear" w:color="auto" w:fill="F8F8F8"/>
+        </w:rPr>
+        <w:t>etc</w:t>
+      </w:r>
+      <w:proofErr w:type="spellEnd"/>
+      <w:r>
+        <w:rPr>
+          <w:rFonts w:ascii="Arial" w:eastAsia="Times New Roman" w:hAnsi="Arial" w:cs="Arial"/>
+          <w:color w:val="252525"/>
+          <w:sz w:val="21"/>
+          <w:szCs w:val="21"/>
+          <w:shd w:val="clear" w:color="auto" w:fill="F8F8F8"/>
+        </w:rPr>
+        <w:t xml:space="preserve"> and </w:t>
+      </w:r>
+      <w:proofErr w:type="spellStart"/>
+      <w:r>
+        <w:rPr>
+          <w:rFonts w:ascii="Arial" w:eastAsia="Times New Roman" w:hAnsi="Arial" w:cs="Arial"/>
+          <w:color w:val="252525"/>
+          <w:sz w:val="21"/>
+          <w:szCs w:val="21"/>
+          <w:shd w:val="clear" w:color="auto" w:fill="F8F8F8"/>
+        </w:rPr>
+        <w:t>and</w:t>
+      </w:r>
+      <w:proofErr w:type="spellEnd"/>
+      <w:r>
+        <w:rPr>
+          <w:rFonts w:ascii="Arial" w:eastAsia="Times New Roman" w:hAnsi="Arial" w:cs="Arial"/>
+          <w:color w:val="252525"/>
+          <w:sz w:val="21"/>
+          <w:szCs w:val="21"/>
+          <w:shd w:val="clear" w:color="auto" w:fill="F8F8F8"/>
+        </w:rPr>
+        <w:t xml:space="preserve"> you’re still all good</w:t>
+      </w:r>
+    </w:p>
+    <w:p>
+      <w:pPr>
+        <w:spacing w:before="180" w:after="180" w:line="240" w:lineRule="auto"/>
+        <w:rPr>
+          <w:rFonts w:ascii="Times New Roman" w:eastAsia="Times New Roman" w:hAnsi="Times New Roman" w:cs="Times New Roman"/>
+          <w:sz w:val="24"/>
+          <w:szCs w:val="24"/>
+        </w:rPr>
+      </w:pPr>
       <w:r>
         <w:rPr>
           <w:rFonts w:ascii="Verdana" w:eastAsia="Times New Roman" w:hAnsi="Verdana" w:cs="Times New Roman"/>
@@ -1592,9 +2269,9 @@
           <w:szCs w:val="17"/>
           <w:shd w:val="clear" w:color="auto" w:fill="FFFFFF"/>
         </w:rPr>
-        <w:t>SmartNodes</w:t>
-      </w:r>
-      <w:proofErr w:type="spellEnd"/>
+        <w:t xml:space="preserve">6.When do </w:t>
+      </w:r>
+      <w:proofErr w:type="spellStart"/>
       <w:r>
         <w:rPr>
           <w:rFonts w:ascii="Verdana" w:eastAsia="Times New Roman" w:hAnsi="Verdana" w:cs="Times New Roman"/>
@@ -1605,581 +2282,9 @@
           <w:szCs w:val="17"/>
           <w:shd w:val="clear" w:color="auto" w:fill="FFFFFF"/>
         </w:rPr>
-        <w:t xml:space="preserve"> errors</w:t>
-      </w:r>
-    </w:p>
-    <w:p>
-      <w:pPr>
-        <w:spacing w:before="180" w:after="180" w:line="240" w:lineRule="auto"/>
-        <w:rPr>
-          <w:rFonts w:ascii="Times New Roman" w:eastAsia="Times New Roman" w:hAnsi="Times New Roman" w:cs="Times New Roman"/>
-          <w:sz w:val="24"/>
-          <w:szCs w:val="24"/>
-        </w:rPr>
-      </w:pPr>
-      <w:r>
-        <w:rPr>
-          <w:rFonts w:ascii="Arial" w:eastAsia="Times New Roman" w:hAnsi="Arial" w:cs="Arial"/>
-          <w:b/>
-          <w:bCs/>
-          <w:color w:val="000000"/>
-          <w:sz w:val="24"/>
-          <w:szCs w:val="24"/>
-        </w:rPr>
-        <w:t xml:space="preserve">Can’t type special characters </w:t>
-      </w:r>
-    </w:p>
-    <w:p>
-      <w:pPr>
-        <w:spacing w:before="180" w:after="180" w:line="240" w:lineRule="auto"/>
-        <w:rPr>
-          <w:rFonts w:ascii="Times New Roman" w:eastAsia="Times New Roman" w:hAnsi="Times New Roman" w:cs="Times New Roman"/>
-          <w:sz w:val="24"/>
-          <w:szCs w:val="24"/>
-        </w:rPr>
-      </w:pPr>
-      <w:r>
-        <w:rPr>
-          <w:rFonts w:ascii="Arial" w:eastAsia="Times New Roman" w:hAnsi="Arial" w:cs="Arial"/>
-          <w:color w:val="252525"/>
-          <w:sz w:val="21"/>
-          <w:szCs w:val="21"/>
-          <w:shd w:val="clear" w:color="auto" w:fill="F8F8F8"/>
-        </w:rPr>
-        <w:t>Notes about console: The console software does not support cut &amp; paste. You will need to key in login information directly. The software also uses the US character set. If you are using an international keyboard layout and are having trouble to key in the special characters used in passwords please switch to a US keyboard layout.</w:t>
-      </w:r>
-    </w:p>
-    <w:p>
-      <w:pPr>
-        <w:spacing w:before="180" w:after="180" w:line="240" w:lineRule="auto"/>
-        <w:rPr>
-          <w:rFonts w:ascii="Times New Roman" w:eastAsia="Times New Roman" w:hAnsi="Times New Roman" w:cs="Times New Roman"/>
-          <w:sz w:val="24"/>
-          <w:szCs w:val="24"/>
-        </w:rPr>
-      </w:pPr>
-      <w:r>
-        <w:rPr>
-          <w:rFonts w:ascii="Arial" w:eastAsia="Times New Roman" w:hAnsi="Arial" w:cs="Arial"/>
-          <w:b/>
-          <w:bCs/>
-          <w:color w:val="000000"/>
-          <w:sz w:val="24"/>
-          <w:szCs w:val="24"/>
-        </w:rPr>
-        <w:t>EXPIRE</w:t>
-      </w:r>
-    </w:p>
-    <w:p>
-      <w:pPr>
-        <w:spacing w:before="180" w:after="180" w:line="240" w:lineRule="auto"/>
-        <w:rPr>
-          <w:rFonts w:ascii="Times New Roman" w:eastAsia="Times New Roman" w:hAnsi="Times New Roman" w:cs="Times New Roman"/>
-          <w:sz w:val="24"/>
-          <w:szCs w:val="24"/>
-        </w:rPr>
-      </w:pPr>
-      <w:r>
-        <w:rPr>
-          <w:rFonts w:ascii="Arial" w:eastAsia="Times New Roman" w:hAnsi="Arial" w:cs="Arial"/>
-          <w:color w:val="252525"/>
-          <w:sz w:val="21"/>
-          <w:szCs w:val="21"/>
-          <w:shd w:val="clear" w:color="auto" w:fill="F8F8F8"/>
-        </w:rPr>
-        <w:t xml:space="preserve">Expired implies it is not communicating with other nodes, after a while it goes to expired. It could also happen if the node was not configured correctly. </w:t>
-      </w:r>
-      <w:proofErr w:type="spellStart"/>
-      <w:proofErr w:type="gramStart"/>
-      <w:r>
-        <w:rPr>
-          <w:rFonts w:ascii="Arial" w:eastAsia="Times New Roman" w:hAnsi="Arial" w:cs="Arial"/>
-          <w:color w:val="252525"/>
-          <w:sz w:val="21"/>
-          <w:szCs w:val="21"/>
-          <w:shd w:val="clear" w:color="auto" w:fill="F8F8F8"/>
-        </w:rPr>
-        <w:t>Its</w:t>
-      </w:r>
-      <w:proofErr w:type="spellEnd"/>
-      <w:proofErr w:type="gramEnd"/>
-      <w:r>
-        <w:rPr>
-          <w:rFonts w:ascii="Arial" w:eastAsia="Times New Roman" w:hAnsi="Arial" w:cs="Arial"/>
-          <w:color w:val="252525"/>
-          <w:sz w:val="21"/>
-          <w:szCs w:val="21"/>
-          <w:shd w:val="clear" w:color="auto" w:fill="F8F8F8"/>
-        </w:rPr>
-        <w:t xml:space="preserve"> like a website timeout kind of. If it was enabled, and is now expired then </w:t>
-      </w:r>
-      <w:proofErr w:type="spellStart"/>
-      <w:proofErr w:type="gramStart"/>
-      <w:r>
-        <w:rPr>
-          <w:rFonts w:ascii="Arial" w:eastAsia="Times New Roman" w:hAnsi="Arial" w:cs="Arial"/>
-          <w:color w:val="252525"/>
-          <w:sz w:val="21"/>
-          <w:szCs w:val="21"/>
-          <w:shd w:val="clear" w:color="auto" w:fill="F8F8F8"/>
-        </w:rPr>
-        <w:t>its</w:t>
-      </w:r>
-      <w:proofErr w:type="spellEnd"/>
-      <w:proofErr w:type="gramEnd"/>
-      <w:r>
-        <w:rPr>
-          <w:rFonts w:ascii="Arial" w:eastAsia="Times New Roman" w:hAnsi="Arial" w:cs="Arial"/>
-          <w:color w:val="252525"/>
-          <w:sz w:val="21"/>
-          <w:szCs w:val="21"/>
-          <w:shd w:val="clear" w:color="auto" w:fill="F8F8F8"/>
-        </w:rPr>
-        <w:t xml:space="preserve"> not communicating for some reason, if it was pre-enabled but went to expired, then </w:t>
-      </w:r>
-      <w:proofErr w:type="spellStart"/>
-      <w:r>
-        <w:rPr>
-          <w:rFonts w:ascii="Arial" w:eastAsia="Times New Roman" w:hAnsi="Arial" w:cs="Arial"/>
-          <w:color w:val="252525"/>
-          <w:sz w:val="21"/>
-          <w:szCs w:val="21"/>
-          <w:shd w:val="clear" w:color="auto" w:fill="F8F8F8"/>
-        </w:rPr>
-        <w:t>its</w:t>
-      </w:r>
-      <w:proofErr w:type="spellEnd"/>
-      <w:r>
-        <w:rPr>
-          <w:rFonts w:ascii="Arial" w:eastAsia="Times New Roman" w:hAnsi="Arial" w:cs="Arial"/>
-          <w:color w:val="252525"/>
-          <w:sz w:val="21"/>
-          <w:szCs w:val="21"/>
-          <w:shd w:val="clear" w:color="auto" w:fill="F8F8F8"/>
-        </w:rPr>
-        <w:t xml:space="preserve"> not configured correctly etc.</w:t>
-      </w:r>
-    </w:p>
-    <w:p>
-      <w:pPr>
-        <w:spacing w:before="180" w:after="180" w:line="240" w:lineRule="auto"/>
-        <w:rPr>
-          <w:rFonts w:ascii="Times New Roman" w:eastAsia="Times New Roman" w:hAnsi="Times New Roman" w:cs="Times New Roman"/>
-          <w:sz w:val="24"/>
-          <w:szCs w:val="24"/>
-        </w:rPr>
-      </w:pPr>
-      <w:r>
-        <w:rPr>
-          <w:rFonts w:ascii="Arial" w:eastAsia="Times New Roman" w:hAnsi="Arial" w:cs="Arial"/>
-          <w:b/>
-          <w:bCs/>
-          <w:color w:val="000000"/>
-          <w:sz w:val="24"/>
-          <w:szCs w:val="24"/>
-        </w:rPr>
-        <w:t>NEW_START_REQUIRED</w:t>
-      </w:r>
-    </w:p>
-    <w:p>
-      <w:pPr>
-        <w:spacing w:before="180" w:after="180" w:line="240" w:lineRule="auto"/>
-        <w:rPr>
-          <w:rFonts w:ascii="Times New Roman" w:eastAsia="Times New Roman" w:hAnsi="Times New Roman" w:cs="Times New Roman"/>
-          <w:sz w:val="24"/>
-          <w:szCs w:val="24"/>
-        </w:rPr>
-      </w:pPr>
-      <w:r>
-        <w:rPr>
-          <w:rFonts w:ascii="Arial" w:eastAsia="Times New Roman" w:hAnsi="Arial" w:cs="Arial"/>
-          <w:color w:val="252525"/>
-          <w:sz w:val="21"/>
-          <w:szCs w:val="21"/>
-          <w:shd w:val="clear" w:color="auto" w:fill="F8F8F8"/>
-        </w:rPr>
-        <w:t xml:space="preserve">Please check your storage space. We face this issue when we haven’t used the </w:t>
-      </w:r>
-      <w:proofErr w:type="gramStart"/>
-      <w:r>
-        <w:rPr>
-          <w:rFonts w:ascii="Arial" w:eastAsia="Times New Roman" w:hAnsi="Arial" w:cs="Arial"/>
-          <w:color w:val="252525"/>
-          <w:sz w:val="21"/>
-          <w:szCs w:val="21"/>
-          <w:shd w:val="clear" w:color="auto" w:fill="F8F8F8"/>
-        </w:rPr>
-        <w:t>bash  installer</w:t>
-      </w:r>
-      <w:proofErr w:type="gramEnd"/>
-      <w:r>
-        <w:rPr>
-          <w:rFonts w:ascii="Arial" w:eastAsia="Times New Roman" w:hAnsi="Arial" w:cs="Arial"/>
-          <w:color w:val="252525"/>
-          <w:sz w:val="21"/>
-          <w:szCs w:val="21"/>
-          <w:shd w:val="clear" w:color="auto" w:fill="F8F8F8"/>
-        </w:rPr>
-        <w:t xml:space="preserve"> from https://github.com/SmartCash/smartnode. The debug.log eat all space in storage, you have to create a </w:t>
-      </w:r>
-      <w:proofErr w:type="spellStart"/>
-      <w:r>
-        <w:rPr>
-          <w:rFonts w:ascii="Arial" w:eastAsia="Times New Roman" w:hAnsi="Arial" w:cs="Arial"/>
-          <w:color w:val="252525"/>
-          <w:sz w:val="21"/>
-          <w:szCs w:val="21"/>
-          <w:shd w:val="clear" w:color="auto" w:fill="F8F8F8"/>
-        </w:rPr>
-        <w:t>crontab</w:t>
-      </w:r>
-      <w:proofErr w:type="spellEnd"/>
-      <w:r>
-        <w:rPr>
-          <w:rFonts w:ascii="Arial" w:eastAsia="Times New Roman" w:hAnsi="Arial" w:cs="Arial"/>
-          <w:color w:val="252525"/>
-          <w:sz w:val="21"/>
-          <w:szCs w:val="21"/>
-          <w:shd w:val="clear" w:color="auto" w:fill="F8F8F8"/>
-        </w:rPr>
-        <w:t xml:space="preserve"> to rotate the log file</w:t>
-      </w:r>
-    </w:p>
-    <w:p>
-      <w:pPr>
-        <w:spacing w:before="180" w:after="180" w:line="240" w:lineRule="auto"/>
-        <w:rPr>
-          <w:rFonts w:ascii="Times New Roman" w:eastAsia="Times New Roman" w:hAnsi="Times New Roman" w:cs="Times New Roman"/>
-          <w:sz w:val="24"/>
-          <w:szCs w:val="24"/>
-        </w:rPr>
-      </w:pPr>
-      <w:r>
-        <w:rPr>
-          <w:rFonts w:ascii="Arial" w:eastAsia="Times New Roman" w:hAnsi="Arial" w:cs="Arial"/>
-          <w:b/>
-          <w:bCs/>
-          <w:color w:val="000000"/>
-          <w:sz w:val="24"/>
-          <w:szCs w:val="24"/>
-        </w:rPr>
-        <w:lastRenderedPageBreak/>
-        <w:t xml:space="preserve">Node status error “Not capable </w:t>
-      </w:r>
-      <w:proofErr w:type="spellStart"/>
-      <w:r>
-        <w:rPr>
-          <w:rFonts w:ascii="Arial" w:eastAsia="Times New Roman" w:hAnsi="Arial" w:cs="Arial"/>
-          <w:b/>
-          <w:bCs/>
-          <w:color w:val="000000"/>
-          <w:sz w:val="24"/>
-          <w:szCs w:val="24"/>
-        </w:rPr>
-        <w:t>smartnode</w:t>
-      </w:r>
-      <w:proofErr w:type="spellEnd"/>
-      <w:r>
-        <w:rPr>
-          <w:rFonts w:ascii="Arial" w:eastAsia="Times New Roman" w:hAnsi="Arial" w:cs="Arial"/>
-          <w:b/>
-          <w:bCs/>
-          <w:color w:val="000000"/>
-          <w:sz w:val="24"/>
-          <w:szCs w:val="24"/>
-        </w:rPr>
-        <w:t xml:space="preserve">: </w:t>
-      </w:r>
-      <w:proofErr w:type="spellStart"/>
-      <w:r>
-        <w:rPr>
-          <w:rFonts w:ascii="Arial" w:eastAsia="Times New Roman" w:hAnsi="Arial" w:cs="Arial"/>
-          <w:b/>
-          <w:bCs/>
-          <w:color w:val="000000"/>
-          <w:sz w:val="24"/>
-          <w:szCs w:val="24"/>
-        </w:rPr>
-        <w:t>Smartnode</w:t>
-      </w:r>
-      <w:proofErr w:type="spellEnd"/>
-      <w:r>
-        <w:rPr>
-          <w:rFonts w:ascii="Arial" w:eastAsia="Times New Roman" w:hAnsi="Arial" w:cs="Arial"/>
-          <w:b/>
-          <w:bCs/>
-          <w:color w:val="000000"/>
-          <w:sz w:val="24"/>
-          <w:szCs w:val="24"/>
-        </w:rPr>
-        <w:t xml:space="preserve"> not in </w:t>
-      </w:r>
-      <w:proofErr w:type="spellStart"/>
-      <w:r>
-        <w:rPr>
-          <w:rFonts w:ascii="Arial" w:eastAsia="Times New Roman" w:hAnsi="Arial" w:cs="Arial"/>
-          <w:b/>
-          <w:bCs/>
-          <w:color w:val="000000"/>
-          <w:sz w:val="24"/>
-          <w:szCs w:val="24"/>
-        </w:rPr>
-        <w:t>smartnode</w:t>
-      </w:r>
-      <w:proofErr w:type="spellEnd"/>
-      <w:r>
-        <w:rPr>
-          <w:rFonts w:ascii="Arial" w:eastAsia="Times New Roman" w:hAnsi="Arial" w:cs="Arial"/>
-          <w:b/>
-          <w:bCs/>
-          <w:color w:val="000000"/>
-          <w:sz w:val="24"/>
-          <w:szCs w:val="24"/>
-        </w:rPr>
-        <w:t xml:space="preserve"> list”</w:t>
-      </w:r>
-    </w:p>
-    <w:p>
-      <w:pPr>
-        <w:spacing w:before="180" w:after="180" w:line="240" w:lineRule="auto"/>
-        <w:rPr>
-          <w:rFonts w:ascii="Times New Roman" w:eastAsia="Times New Roman" w:hAnsi="Times New Roman" w:cs="Times New Roman"/>
-          <w:sz w:val="24"/>
-          <w:szCs w:val="24"/>
-        </w:rPr>
-      </w:pPr>
-      <w:r>
-        <w:rPr>
-          <w:rFonts w:ascii="Arial" w:eastAsia="Times New Roman" w:hAnsi="Arial" w:cs="Arial"/>
-          <w:b/>
-          <w:bCs/>
-          <w:color w:val="252525"/>
-          <w:sz w:val="21"/>
-          <w:szCs w:val="21"/>
-          <w:shd w:val="clear" w:color="auto" w:fill="F8F8F8"/>
-        </w:rPr>
-        <w:t xml:space="preserve">You most likely haven’t applied the steps described in Section 9 of the Setup Guide correctly. The final steps after setting up the VPS are that you move to your desktop computer once again, edit the </w:t>
-      </w:r>
-      <w:proofErr w:type="spellStart"/>
-      <w:r>
-        <w:rPr>
-          <w:rFonts w:ascii="Arial" w:eastAsia="Times New Roman" w:hAnsi="Arial" w:cs="Arial"/>
-          <w:b/>
-          <w:bCs/>
-          <w:color w:val="252525"/>
-          <w:sz w:val="21"/>
-          <w:szCs w:val="21"/>
-          <w:shd w:val="clear" w:color="auto" w:fill="F8F8F8"/>
-        </w:rPr>
-        <w:t>smartnode.conf</w:t>
-      </w:r>
-      <w:proofErr w:type="spellEnd"/>
-      <w:r>
-        <w:rPr>
-          <w:rFonts w:ascii="Arial" w:eastAsia="Times New Roman" w:hAnsi="Arial" w:cs="Arial"/>
-          <w:b/>
-          <w:bCs/>
-          <w:color w:val="252525"/>
-          <w:sz w:val="21"/>
-          <w:szCs w:val="21"/>
-          <w:shd w:val="clear" w:color="auto" w:fill="F8F8F8"/>
-        </w:rPr>
-        <w:t xml:space="preserve"> there and finally start the node from your software wallet (</w:t>
-      </w:r>
-      <w:proofErr w:type="spellStart"/>
-      <w:r>
-        <w:rPr>
-          <w:rFonts w:ascii="Arial" w:eastAsia="Times New Roman" w:hAnsi="Arial" w:cs="Arial"/>
-          <w:b/>
-          <w:bCs/>
-          <w:color w:val="252525"/>
-          <w:sz w:val="21"/>
-          <w:szCs w:val="21"/>
-          <w:shd w:val="clear" w:color="auto" w:fill="F8F8F8"/>
-        </w:rPr>
-        <w:t>SmartNodes</w:t>
-      </w:r>
-      <w:proofErr w:type="spellEnd"/>
-      <w:r>
-        <w:rPr>
-          <w:rFonts w:ascii="Arial" w:eastAsia="Times New Roman" w:hAnsi="Arial" w:cs="Arial"/>
-          <w:b/>
-          <w:bCs/>
-          <w:color w:val="252525"/>
-          <w:sz w:val="21"/>
-          <w:szCs w:val="21"/>
-          <w:shd w:val="clear" w:color="auto" w:fill="F8F8F8"/>
-        </w:rPr>
-        <w:t xml:space="preserve"> tab).</w:t>
-      </w:r>
-    </w:p>
-    <w:p>
-      <w:pPr>
-        <w:spacing w:before="180" w:after="180" w:line="240" w:lineRule="auto"/>
-        <w:rPr>
-          <w:rFonts w:ascii="Times New Roman" w:eastAsia="Times New Roman" w:hAnsi="Times New Roman" w:cs="Times New Roman"/>
-          <w:sz w:val="24"/>
-          <w:szCs w:val="24"/>
-        </w:rPr>
-      </w:pPr>
-      <w:r>
-        <w:rPr>
-          <w:rFonts w:ascii="Arial" w:eastAsia="Times New Roman" w:hAnsi="Arial" w:cs="Arial"/>
-          <w:b/>
-          <w:bCs/>
-          <w:color w:val="000000"/>
-          <w:sz w:val="24"/>
-          <w:szCs w:val="24"/>
-        </w:rPr>
-        <w:t xml:space="preserve">Node status error “Not capable </w:t>
-      </w:r>
-      <w:proofErr w:type="spellStart"/>
-      <w:r>
-        <w:rPr>
-          <w:rFonts w:ascii="Arial" w:eastAsia="Times New Roman" w:hAnsi="Arial" w:cs="Arial"/>
-          <w:b/>
-          <w:bCs/>
-          <w:color w:val="000000"/>
-          <w:sz w:val="24"/>
-          <w:szCs w:val="24"/>
-        </w:rPr>
-        <w:t>smartnode</w:t>
-      </w:r>
-      <w:proofErr w:type="spellEnd"/>
-      <w:r>
-        <w:rPr>
-          <w:rFonts w:ascii="Arial" w:eastAsia="Times New Roman" w:hAnsi="Arial" w:cs="Arial"/>
-          <w:b/>
-          <w:bCs/>
-          <w:color w:val="000000"/>
-          <w:sz w:val="24"/>
-          <w:szCs w:val="24"/>
-        </w:rPr>
-        <w:t>: Can’t detect valid external address …</w:t>
-      </w:r>
-    </w:p>
-    <w:p>
-      <w:pPr>
-        <w:spacing w:before="180" w:after="180" w:line="240" w:lineRule="auto"/>
-        <w:rPr>
-          <w:rFonts w:ascii="Times New Roman" w:eastAsia="Times New Roman" w:hAnsi="Times New Roman" w:cs="Times New Roman"/>
-          <w:sz w:val="24"/>
-          <w:szCs w:val="24"/>
-        </w:rPr>
-      </w:pPr>
-      <w:r>
-        <w:rPr>
-          <w:rFonts w:ascii="Arial" w:eastAsia="Times New Roman" w:hAnsi="Arial" w:cs="Arial"/>
-          <w:b/>
-          <w:bCs/>
-          <w:color w:val="252525"/>
-          <w:sz w:val="21"/>
-          <w:szCs w:val="21"/>
-          <w:shd w:val="clear" w:color="auto" w:fill="F8F8F8"/>
-        </w:rPr>
-        <w:t xml:space="preserve">Your hosting provider most likely doesn’t support automatic assignation of the external IP or IPv4. This issue has been reported with AWS (Amazon Web Services), among others. It can be solved by adding the following line to </w:t>
-      </w:r>
-      <w:proofErr w:type="spellStart"/>
-      <w:r>
-        <w:rPr>
-          <w:rFonts w:ascii="Arial" w:eastAsia="Times New Roman" w:hAnsi="Arial" w:cs="Arial"/>
-          <w:b/>
-          <w:bCs/>
-          <w:color w:val="252525"/>
-          <w:sz w:val="21"/>
-          <w:szCs w:val="21"/>
-          <w:shd w:val="clear" w:color="auto" w:fill="F8F8F8"/>
-        </w:rPr>
-        <w:t>smartcash.conf</w:t>
-      </w:r>
-      <w:proofErr w:type="spellEnd"/>
-      <w:r>
-        <w:rPr>
-          <w:rFonts w:ascii="Arial" w:eastAsia="Times New Roman" w:hAnsi="Arial" w:cs="Arial"/>
-          <w:b/>
-          <w:bCs/>
-          <w:color w:val="252525"/>
-          <w:sz w:val="21"/>
-          <w:szCs w:val="21"/>
-          <w:shd w:val="clear" w:color="auto" w:fill="F8F8F8"/>
-        </w:rPr>
-        <w:t xml:space="preserve"> on your </w:t>
-      </w:r>
-      <w:proofErr w:type="spellStart"/>
-      <w:r>
-        <w:rPr>
-          <w:rFonts w:ascii="Arial" w:eastAsia="Times New Roman" w:hAnsi="Arial" w:cs="Arial"/>
-          <w:b/>
-          <w:bCs/>
-          <w:color w:val="252525"/>
-          <w:sz w:val="21"/>
-          <w:szCs w:val="21"/>
-          <w:shd w:val="clear" w:color="auto" w:fill="F8F8F8"/>
-        </w:rPr>
-        <w:t>VPS</w:t>
-      </w:r>
-      <w:proofErr w:type="gramStart"/>
-      <w:r>
-        <w:rPr>
-          <w:rFonts w:ascii="Arial" w:eastAsia="Times New Roman" w:hAnsi="Arial" w:cs="Arial"/>
-          <w:b/>
-          <w:bCs/>
-          <w:color w:val="252525"/>
-          <w:sz w:val="21"/>
-          <w:szCs w:val="21"/>
-          <w:shd w:val="clear" w:color="auto" w:fill="F8F8F8"/>
-        </w:rPr>
-        <w:t>:</w:t>
-      </w:r>
-      <w:r>
-        <w:rPr>
-          <w:rFonts w:ascii="Courier New" w:eastAsia="Times New Roman" w:hAnsi="Courier New" w:cs="Courier New"/>
-          <w:b/>
-          <w:bCs/>
-          <w:color w:val="252525"/>
-          <w:sz w:val="21"/>
-          <w:szCs w:val="21"/>
-          <w:shd w:val="clear" w:color="auto" w:fill="F8F8F8"/>
-        </w:rPr>
-        <w:t>externalip</w:t>
-      </w:r>
-      <w:proofErr w:type="spellEnd"/>
-      <w:proofErr w:type="gramEnd"/>
-      <w:r>
-        <w:rPr>
-          <w:rFonts w:ascii="Courier New" w:eastAsia="Times New Roman" w:hAnsi="Courier New" w:cs="Courier New"/>
-          <w:b/>
-          <w:bCs/>
-          <w:color w:val="252525"/>
-          <w:sz w:val="21"/>
-          <w:szCs w:val="21"/>
-          <w:shd w:val="clear" w:color="auto" w:fill="F8F8F8"/>
-        </w:rPr>
-        <w:t>=PUT_EXTERNAL_IP_OF_YOUR_NODE_HERE</w:t>
-      </w:r>
-    </w:p>
-    <w:p>
-      <w:pPr>
-        <w:spacing w:before="180" w:after="180" w:line="240" w:lineRule="auto"/>
-        <w:rPr>
-          <w:rFonts w:ascii="Times New Roman" w:eastAsia="Times New Roman" w:hAnsi="Times New Roman" w:cs="Times New Roman"/>
-          <w:sz w:val="24"/>
-          <w:szCs w:val="24"/>
-        </w:rPr>
-      </w:pPr>
-      <w:bookmarkStart w:id="1" w:name="_GoBack"/>
-      <w:bookmarkEnd w:id="1"/>
-      <w:r>
-        <w:rPr>
-          <w:rFonts w:ascii="Arial" w:eastAsia="Times New Roman" w:hAnsi="Arial" w:cs="Arial"/>
-          <w:b/>
-          <w:bCs/>
-          <w:color w:val="000000"/>
-          <w:sz w:val="24"/>
-          <w:szCs w:val="24"/>
-        </w:rPr>
-        <w:t>5.</w:t>
-      </w:r>
+        <w:t>SmartNode</w:t>
+      </w:r>
+      <w:proofErr w:type="spellEnd"/>
       <w:r>
         <w:rPr>
           <w:rFonts w:ascii="Verdana" w:eastAsia="Times New Roman" w:hAnsi="Verdana" w:cs="Times New Roman"/>
@@ -2190,9 +2295,38 @@
           <w:szCs w:val="17"/>
           <w:shd w:val="clear" w:color="auto" w:fill="FFFFFF"/>
         </w:rPr>
-        <w:t xml:space="preserve">Do we have grace period in </w:t>
-      </w:r>
-      <w:proofErr w:type="spellStart"/>
+        <w:t xml:space="preserve"> payments go out and how much?</w:t>
+      </w:r>
+    </w:p>
+    <w:p>
+      <w:pPr>
+        <w:spacing w:before="180" w:after="180" w:line="240" w:lineRule="auto"/>
+        <w:rPr>
+          <w:rFonts w:ascii="Times New Roman" w:eastAsia="Times New Roman" w:hAnsi="Times New Roman" w:cs="Times New Roman"/>
+          <w:sz w:val="24"/>
+          <w:szCs w:val="24"/>
+        </w:rPr>
+      </w:pPr>
+      <w:r>
+        <w:rPr>
+          <w:rFonts w:ascii="Arial" w:eastAsia="Times New Roman" w:hAnsi="Arial" w:cs="Arial"/>
+          <w:color w:val="252525"/>
+          <w:sz w:val="21"/>
+          <w:szCs w:val="21"/>
+          <w:shd w:val="clear" w:color="auto" w:fill="F8F8F8"/>
+        </w:rPr>
+        <w:t>Starting with Block 545005. Payments take about approximately two days (based on the current node count). Each payment is about ~24 SMART and reduces a little over time.</w:t>
+      </w:r>
+    </w:p>
+    <w:p>
+      <w:pPr>
+        <w:spacing w:before="180" w:after="180" w:line="240" w:lineRule="auto"/>
+        <w:rPr>
+          <w:rFonts w:ascii="Times New Roman" w:eastAsia="Times New Roman" w:hAnsi="Times New Roman" w:cs="Times New Roman"/>
+          <w:sz w:val="24"/>
+          <w:szCs w:val="24"/>
+        </w:rPr>
+      </w:pPr>
       <w:r>
         <w:rPr>
           <w:rFonts w:ascii="Verdana" w:eastAsia="Times New Roman" w:hAnsi="Verdana" w:cs="Times New Roman"/>
@@ -2203,9 +2337,9 @@
           <w:szCs w:val="17"/>
           <w:shd w:val="clear" w:color="auto" w:fill="FFFFFF"/>
         </w:rPr>
-        <w:t>SmartNodes</w:t>
-      </w:r>
-      <w:proofErr w:type="spellEnd"/>
+        <w:t xml:space="preserve">7.What address receives the </w:t>
+      </w:r>
+      <w:proofErr w:type="spellStart"/>
       <w:r>
         <w:rPr>
           <w:rFonts w:ascii="Verdana" w:eastAsia="Times New Roman" w:hAnsi="Verdana" w:cs="Times New Roman"/>
@@ -2216,127 +2350,9 @@
           <w:szCs w:val="17"/>
           <w:shd w:val="clear" w:color="auto" w:fill="FFFFFF"/>
         </w:rPr>
-        <w:t>?</w:t>
-      </w:r>
-    </w:p>
-    <w:p>
-      <w:pPr>
-        <w:spacing w:before="180" w:after="180" w:line="240" w:lineRule="auto"/>
-        <w:rPr>
-          <w:rFonts w:ascii="Times New Roman" w:eastAsia="Times New Roman" w:hAnsi="Times New Roman" w:cs="Times New Roman"/>
-          <w:sz w:val="24"/>
-          <w:szCs w:val="24"/>
-        </w:rPr>
-      </w:pPr>
-      <w:r>
-        <w:rPr>
-          <w:rFonts w:ascii="Arial" w:eastAsia="Times New Roman" w:hAnsi="Arial" w:cs="Arial"/>
-          <w:color w:val="252525"/>
-          <w:sz w:val="21"/>
-          <w:szCs w:val="21"/>
-          <w:shd w:val="clear" w:color="auto" w:fill="F8F8F8"/>
-        </w:rPr>
-        <w:t xml:space="preserve">Grace period for </w:t>
-      </w:r>
-      <w:proofErr w:type="spellStart"/>
-      <w:r>
-        <w:rPr>
-          <w:rFonts w:ascii="Arial" w:eastAsia="Times New Roman" w:hAnsi="Arial" w:cs="Arial"/>
-          <w:color w:val="252525"/>
-          <w:sz w:val="21"/>
-          <w:szCs w:val="21"/>
-          <w:shd w:val="clear" w:color="auto" w:fill="F8F8F8"/>
-        </w:rPr>
-        <w:t>SmartNode</w:t>
-      </w:r>
-      <w:proofErr w:type="spellEnd"/>
-      <w:r>
-        <w:rPr>
-          <w:rFonts w:ascii="Arial" w:eastAsia="Times New Roman" w:hAnsi="Arial" w:cs="Arial"/>
-          <w:color w:val="252525"/>
-          <w:sz w:val="21"/>
-          <w:szCs w:val="21"/>
-          <w:shd w:val="clear" w:color="auto" w:fill="F8F8F8"/>
-        </w:rPr>
-        <w:t xml:space="preserve"> downtime is two hours, so great for updates, reboot, launch </w:t>
-      </w:r>
-      <w:proofErr w:type="spellStart"/>
-      <w:r>
-        <w:rPr>
-          <w:rFonts w:ascii="Arial" w:eastAsia="Times New Roman" w:hAnsi="Arial" w:cs="Arial"/>
-          <w:color w:val="252525"/>
-          <w:sz w:val="21"/>
-          <w:szCs w:val="21"/>
-          <w:shd w:val="clear" w:color="auto" w:fill="F8F8F8"/>
-        </w:rPr>
-        <w:t>smartnode</w:t>
-      </w:r>
-      <w:proofErr w:type="spellEnd"/>
-      <w:r>
-        <w:rPr>
-          <w:rFonts w:ascii="Arial" w:eastAsia="Times New Roman" w:hAnsi="Arial" w:cs="Arial"/>
-          <w:color w:val="252525"/>
-          <w:sz w:val="21"/>
-          <w:szCs w:val="21"/>
-          <w:shd w:val="clear" w:color="auto" w:fill="F8F8F8"/>
-        </w:rPr>
-        <w:t xml:space="preserve"> </w:t>
-      </w:r>
-      <w:proofErr w:type="spellStart"/>
-      <w:r>
-        <w:rPr>
-          <w:rFonts w:ascii="Arial" w:eastAsia="Times New Roman" w:hAnsi="Arial" w:cs="Arial"/>
-          <w:color w:val="252525"/>
-          <w:sz w:val="21"/>
-          <w:szCs w:val="21"/>
-          <w:shd w:val="clear" w:color="auto" w:fill="F8F8F8"/>
-        </w:rPr>
-        <w:t>etc</w:t>
-      </w:r>
-      <w:proofErr w:type="spellEnd"/>
-      <w:r>
-        <w:rPr>
-          <w:rFonts w:ascii="Arial" w:eastAsia="Times New Roman" w:hAnsi="Arial" w:cs="Arial"/>
-          <w:color w:val="252525"/>
-          <w:sz w:val="21"/>
-          <w:szCs w:val="21"/>
-          <w:shd w:val="clear" w:color="auto" w:fill="F8F8F8"/>
-        </w:rPr>
-        <w:t xml:space="preserve"> and </w:t>
-      </w:r>
-      <w:proofErr w:type="spellStart"/>
-      <w:r>
-        <w:rPr>
-          <w:rFonts w:ascii="Arial" w:eastAsia="Times New Roman" w:hAnsi="Arial" w:cs="Arial"/>
-          <w:color w:val="252525"/>
-          <w:sz w:val="21"/>
-          <w:szCs w:val="21"/>
-          <w:shd w:val="clear" w:color="auto" w:fill="F8F8F8"/>
-        </w:rPr>
-        <w:t>and</w:t>
-      </w:r>
-      <w:proofErr w:type="spellEnd"/>
-      <w:r>
-        <w:rPr>
-          <w:rFonts w:ascii="Arial" w:eastAsia="Times New Roman" w:hAnsi="Arial" w:cs="Arial"/>
-          <w:color w:val="252525"/>
-          <w:sz w:val="21"/>
-          <w:szCs w:val="21"/>
-          <w:shd w:val="clear" w:color="auto" w:fill="F8F8F8"/>
-        </w:rPr>
-        <w:t xml:space="preserve"> you’re still all good</w:t>
-      </w:r>
-    </w:p>
-    <w:p>
-      <w:pPr>
-        <w:spacing w:before="180" w:after="180" w:line="240" w:lineRule="auto"/>
-        <w:rPr>
-          <w:rFonts w:ascii="Times New Roman" w:eastAsia="Times New Roman" w:hAnsi="Times New Roman" w:cs="Times New Roman"/>
-          <w:sz w:val="24"/>
-          <w:szCs w:val="24"/>
-        </w:rPr>
-      </w:pPr>
-      <w:proofErr w:type="gramStart"/>
+        <w:t>SmartNodes</w:t>
+      </w:r>
+      <w:proofErr w:type="spellEnd"/>
       <w:r>
         <w:rPr>
           <w:rFonts w:ascii="Verdana" w:eastAsia="Times New Roman" w:hAnsi="Verdana" w:cs="Times New Roman"/>
@@ -2347,9 +2363,60 @@
           <w:szCs w:val="17"/>
           <w:shd w:val="clear" w:color="auto" w:fill="FFFFFF"/>
         </w:rPr>
-        <w:t>6.When</w:t>
-      </w:r>
-      <w:proofErr w:type="gramEnd"/>
+        <w:t xml:space="preserve"> payments?</w:t>
+      </w:r>
+    </w:p>
+    <w:p>
+      <w:pPr>
+        <w:spacing w:before="180" w:after="180" w:line="240" w:lineRule="auto"/>
+        <w:rPr>
+          <w:rFonts w:ascii="Times New Roman" w:eastAsia="Times New Roman" w:hAnsi="Times New Roman" w:cs="Times New Roman"/>
+          <w:sz w:val="24"/>
+          <w:szCs w:val="24"/>
+        </w:rPr>
+      </w:pPr>
+      <w:r>
+        <w:rPr>
+          <w:rFonts w:ascii="Arial" w:eastAsia="Times New Roman" w:hAnsi="Arial" w:cs="Arial"/>
+          <w:color w:val="000000"/>
+          <w:sz w:val="21"/>
+          <w:szCs w:val="21"/>
+          <w:shd w:val="clear" w:color="auto" w:fill="F8F8F8"/>
+        </w:rPr>
+        <w:t xml:space="preserve">Same address that have 10000 </w:t>
+      </w:r>
+      <w:proofErr w:type="spellStart"/>
+      <w:r>
+        <w:rPr>
+          <w:rFonts w:ascii="Arial" w:eastAsia="Times New Roman" w:hAnsi="Arial" w:cs="Arial"/>
+          <w:color w:val="000000"/>
+          <w:sz w:val="21"/>
+          <w:szCs w:val="21"/>
+          <w:shd w:val="clear" w:color="auto" w:fill="F8F8F8"/>
+        </w:rPr>
+        <w:t>smartcash</w:t>
+      </w:r>
+      <w:proofErr w:type="spellEnd"/>
+      <w:r>
+        <w:rPr>
+          <w:rFonts w:ascii="Arial" w:eastAsia="Times New Roman" w:hAnsi="Arial" w:cs="Arial"/>
+          <w:color w:val="000000"/>
+          <w:sz w:val="21"/>
+          <w:szCs w:val="21"/>
+          <w:shd w:val="clear" w:color="auto" w:fill="F8F8F8"/>
+        </w:rPr>
+        <w:t xml:space="preserve"> in 1 input</w:t>
+      </w:r>
+    </w:p>
+    <w:p>
+      <w:pPr>
+        <w:spacing w:before="180" w:after="180" w:line="240" w:lineRule="auto"/>
+        <w:rPr>
+          <w:rFonts w:ascii="Times New Roman" w:eastAsia="Times New Roman" w:hAnsi="Times New Roman" w:cs="Times New Roman"/>
+          <w:sz w:val="24"/>
+          <w:szCs w:val="24"/>
+        </w:rPr>
+      </w:pPr>
       <w:r>
         <w:rPr>
           <w:rFonts w:ascii="Verdana" w:eastAsia="Times New Roman" w:hAnsi="Verdana" w:cs="Times New Roman"/>
@@ -2360,9 +2427,38 @@
           <w:szCs w:val="17"/>
           <w:shd w:val="clear" w:color="auto" w:fill="FFFFFF"/>
         </w:rPr>
-        <w:t xml:space="preserve"> do </w:t>
-      </w:r>
-      <w:proofErr w:type="spellStart"/>
+        <w:t>8. Do I have to leave my desktop wallet running?</w:t>
+      </w:r>
+    </w:p>
+    <w:p>
+      <w:pPr>
+        <w:spacing w:before="180" w:after="180" w:line="240" w:lineRule="auto"/>
+        <w:rPr>
+          <w:rFonts w:ascii="Times New Roman" w:eastAsia="Times New Roman" w:hAnsi="Times New Roman" w:cs="Times New Roman"/>
+          <w:sz w:val="24"/>
+          <w:szCs w:val="24"/>
+        </w:rPr>
+      </w:pPr>
+      <w:r>
+        <w:rPr>
+          <w:rFonts w:ascii="Arial" w:eastAsia="Times New Roman" w:hAnsi="Arial" w:cs="Arial"/>
+          <w:color w:val="000000"/>
+          <w:sz w:val="21"/>
+          <w:szCs w:val="21"/>
+          <w:shd w:val="clear" w:color="auto" w:fill="F8F8F8"/>
+        </w:rPr>
+        <w:t>No, only VPS need to run 24/7</w:t>
+      </w:r>
+    </w:p>
+    <w:p>
+      <w:pPr>
+        <w:spacing w:before="180" w:after="180" w:line="240" w:lineRule="auto"/>
+        <w:rPr>
+          <w:rFonts w:ascii="Times New Roman" w:eastAsia="Times New Roman" w:hAnsi="Times New Roman" w:cs="Times New Roman"/>
+          <w:sz w:val="24"/>
+          <w:szCs w:val="24"/>
+        </w:rPr>
+      </w:pPr>
       <w:r>
         <w:rPr>
           <w:rFonts w:ascii="Verdana" w:eastAsia="Times New Roman" w:hAnsi="Verdana" w:cs="Times New Roman"/>
@@ -2373,9 +2469,94 @@
           <w:szCs w:val="17"/>
           <w:shd w:val="clear" w:color="auto" w:fill="FFFFFF"/>
         </w:rPr>
-        <w:t>SmartNode</w:t>
-      </w:r>
-      <w:proofErr w:type="spellEnd"/>
+        <w:t>9.What happen when public IP of VPS changed?</w:t>
+      </w:r>
+    </w:p>
+    <w:p>
+      <w:pPr>
+        <w:spacing w:before="180" w:after="180" w:line="240" w:lineRule="auto"/>
+        <w:rPr>
+          <w:rFonts w:ascii="Times New Roman" w:eastAsia="Times New Roman" w:hAnsi="Times New Roman" w:cs="Times New Roman"/>
+          <w:sz w:val="24"/>
+          <w:szCs w:val="24"/>
+        </w:rPr>
+      </w:pPr>
+      <w:r>
+        <w:rPr>
+          <w:rFonts w:ascii="Arial" w:eastAsia="Times New Roman" w:hAnsi="Arial" w:cs="Arial"/>
+          <w:color w:val="000000"/>
+          <w:sz w:val="21"/>
+          <w:szCs w:val="21"/>
+          <w:shd w:val="clear" w:color="auto" w:fill="F8F8F8"/>
+        </w:rPr>
+        <w:t xml:space="preserve">VPS should have a static IP that never changes. If you move to a new VPS, then follow the setup guide and generate a new </w:t>
+      </w:r>
+      <w:proofErr w:type="spellStart"/>
+      <w:r>
+        <w:rPr>
+          <w:rFonts w:ascii="Arial" w:eastAsia="Times New Roman" w:hAnsi="Arial" w:cs="Arial"/>
+          <w:color w:val="000000"/>
+          <w:sz w:val="21"/>
+          <w:szCs w:val="21"/>
+          <w:shd w:val="clear" w:color="auto" w:fill="F8F8F8"/>
+        </w:rPr>
+        <w:t>smartnode</w:t>
+      </w:r>
+      <w:proofErr w:type="spellEnd"/>
+      <w:r>
+        <w:rPr>
+          <w:rFonts w:ascii="Arial" w:eastAsia="Times New Roman" w:hAnsi="Arial" w:cs="Arial"/>
+          <w:color w:val="000000"/>
+          <w:sz w:val="21"/>
+          <w:szCs w:val="21"/>
+          <w:shd w:val="clear" w:color="auto" w:fill="F8F8F8"/>
+        </w:rPr>
+        <w:t xml:space="preserve"> key, update local </w:t>
+      </w:r>
+      <w:proofErr w:type="spellStart"/>
+      <w:r>
+        <w:rPr>
+          <w:rFonts w:ascii="Arial" w:eastAsia="Times New Roman" w:hAnsi="Arial" w:cs="Arial"/>
+          <w:color w:val="000000"/>
+          <w:sz w:val="21"/>
+          <w:szCs w:val="21"/>
+          <w:shd w:val="clear" w:color="auto" w:fill="F8F8F8"/>
+        </w:rPr>
+        <w:t>smartnode.conf</w:t>
+      </w:r>
+      <w:proofErr w:type="spellEnd"/>
+      <w:r>
+        <w:rPr>
+          <w:rFonts w:ascii="Arial" w:eastAsia="Times New Roman" w:hAnsi="Arial" w:cs="Arial"/>
+          <w:color w:val="000000"/>
+          <w:sz w:val="21"/>
+          <w:szCs w:val="21"/>
+          <w:shd w:val="clear" w:color="auto" w:fill="F8F8F8"/>
+        </w:rPr>
+        <w:t xml:space="preserve"> and remote </w:t>
+      </w:r>
+      <w:proofErr w:type="spellStart"/>
+      <w:r>
+        <w:rPr>
+          <w:rFonts w:ascii="Arial" w:eastAsia="Times New Roman" w:hAnsi="Arial" w:cs="Arial"/>
+          <w:color w:val="000000"/>
+          <w:sz w:val="21"/>
+          <w:szCs w:val="21"/>
+          <w:shd w:val="clear" w:color="auto" w:fill="F8F8F8"/>
+        </w:rPr>
+        <w:t>smartcash.conf</w:t>
+      </w:r>
+      <w:proofErr w:type="spellEnd"/>
+    </w:p>
+    <w:p>
+      <w:pPr>
+        <w:spacing w:before="180" w:after="180" w:line="240" w:lineRule="auto"/>
+        <w:rPr>
+          <w:rFonts w:ascii="Times New Roman" w:eastAsia="Times New Roman" w:hAnsi="Times New Roman" w:cs="Times New Roman"/>
+          <w:sz w:val="24"/>
+          <w:szCs w:val="24"/>
+        </w:rPr>
+      </w:pPr>
       <w:r>
         <w:rPr>
           <w:rFonts w:ascii="Verdana" w:eastAsia="Times New Roman" w:hAnsi="Verdana" w:cs="Times New Roman"/>
@@ -2386,333 +2567,7 @@
           <w:szCs w:val="17"/>
           <w:shd w:val="clear" w:color="auto" w:fill="FFFFFF"/>
         </w:rPr>
-        <w:t xml:space="preserve"> payments go out and how much?</w:t>
-      </w:r>
-    </w:p>
-    <w:p>
-      <w:pPr>
-        <w:spacing w:before="180" w:after="180" w:line="240" w:lineRule="auto"/>
-        <w:rPr>
-          <w:rFonts w:ascii="Times New Roman" w:eastAsia="Times New Roman" w:hAnsi="Times New Roman" w:cs="Times New Roman"/>
-          <w:sz w:val="24"/>
-          <w:szCs w:val="24"/>
-        </w:rPr>
-      </w:pPr>
-      <w:r>
-        <w:rPr>
-          <w:rFonts w:ascii="Arial" w:eastAsia="Times New Roman" w:hAnsi="Arial" w:cs="Arial"/>
-          <w:color w:val="252525"/>
-          <w:sz w:val="21"/>
-          <w:szCs w:val="21"/>
-          <w:shd w:val="clear" w:color="auto" w:fill="F8F8F8"/>
-        </w:rPr>
-        <w:t>Starting with Block 545005. Payments take about approximately two days (based on the current node count). Each payment is about ~24 SMART and reduces a little over time.</w:t>
-      </w:r>
-    </w:p>
-    <w:p>
-      <w:pPr>
-        <w:spacing w:before="180" w:after="180" w:line="240" w:lineRule="auto"/>
-        <w:rPr>
-          <w:rFonts w:ascii="Times New Roman" w:eastAsia="Times New Roman" w:hAnsi="Times New Roman" w:cs="Times New Roman"/>
-          <w:sz w:val="24"/>
-          <w:szCs w:val="24"/>
-        </w:rPr>
-      </w:pPr>
-      <w:proofErr w:type="gramStart"/>
-      <w:r>
-        <w:rPr>
-          <w:rFonts w:ascii="Verdana" w:eastAsia="Times New Roman" w:hAnsi="Verdana" w:cs="Times New Roman"/>
-          <w:b/>
-          <w:bCs/>
-          <w:color w:val="000000"/>
-          <w:sz w:val="17"/>
-          <w:szCs w:val="17"/>
-          <w:shd w:val="clear" w:color="auto" w:fill="FFFFFF"/>
-        </w:rPr>
-        <w:t>7.What</w:t>
-      </w:r>
-      <w:proofErr w:type="gramEnd"/>
-      <w:r>
-        <w:rPr>
-          <w:rFonts w:ascii="Verdana" w:eastAsia="Times New Roman" w:hAnsi="Verdana" w:cs="Times New Roman"/>
-          <w:b/>
-          <w:bCs/>
-          <w:color w:val="000000"/>
-          <w:sz w:val="17"/>
-          <w:szCs w:val="17"/>
-          <w:shd w:val="clear" w:color="auto" w:fill="FFFFFF"/>
-        </w:rPr>
-        <w:t xml:space="preserve"> address receives the </w:t>
-      </w:r>
-      <w:proofErr w:type="spellStart"/>
-      <w:r>
-        <w:rPr>
-          <w:rFonts w:ascii="Verdana" w:eastAsia="Times New Roman" w:hAnsi="Verdana" w:cs="Times New Roman"/>
-          <w:b/>
-          <w:bCs/>
-          <w:color w:val="000000"/>
-          <w:sz w:val="17"/>
-          <w:szCs w:val="17"/>
-          <w:shd w:val="clear" w:color="auto" w:fill="FFFFFF"/>
-        </w:rPr>
-        <w:t>SmartNodes</w:t>
-      </w:r>
-      <w:proofErr w:type="spellEnd"/>
-      <w:r>
-        <w:rPr>
-          <w:rFonts w:ascii="Verdana" w:eastAsia="Times New Roman" w:hAnsi="Verdana" w:cs="Times New Roman"/>
-          <w:b/>
-          <w:bCs/>
-          <w:color w:val="000000"/>
-          <w:sz w:val="17"/>
-          <w:szCs w:val="17"/>
-          <w:shd w:val="clear" w:color="auto" w:fill="FFFFFF"/>
-        </w:rPr>
-        <w:t xml:space="preserve"> payments?</w:t>
-      </w:r>
-    </w:p>
-    <w:p>
-      <w:pPr>
-        <w:spacing w:before="180" w:after="180" w:line="240" w:lineRule="auto"/>
-        <w:rPr>
-          <w:rFonts w:ascii="Times New Roman" w:eastAsia="Times New Roman" w:hAnsi="Times New Roman" w:cs="Times New Roman"/>
-          <w:sz w:val="24"/>
-          <w:szCs w:val="24"/>
-        </w:rPr>
-      </w:pPr>
-      <w:r>
-        <w:rPr>
-          <w:rFonts w:ascii="Arial" w:eastAsia="Times New Roman" w:hAnsi="Arial" w:cs="Arial"/>
-          <w:color w:val="000000"/>
-          <w:sz w:val="21"/>
-          <w:szCs w:val="21"/>
-          <w:shd w:val="clear" w:color="auto" w:fill="F8F8F8"/>
-        </w:rPr>
-        <w:t xml:space="preserve">Same address that have 10000 </w:t>
-      </w:r>
-      <w:proofErr w:type="spellStart"/>
-      <w:r>
-        <w:rPr>
-          <w:rFonts w:ascii="Arial" w:eastAsia="Times New Roman" w:hAnsi="Arial" w:cs="Arial"/>
-          <w:color w:val="000000"/>
-          <w:sz w:val="21"/>
-          <w:szCs w:val="21"/>
-          <w:shd w:val="clear" w:color="auto" w:fill="F8F8F8"/>
-        </w:rPr>
-        <w:t>smartcash</w:t>
-      </w:r>
-      <w:proofErr w:type="spellEnd"/>
-      <w:r>
-        <w:rPr>
-          <w:rFonts w:ascii="Arial" w:eastAsia="Times New Roman" w:hAnsi="Arial" w:cs="Arial"/>
-          <w:color w:val="000000"/>
-          <w:sz w:val="21"/>
-          <w:szCs w:val="21"/>
-          <w:shd w:val="clear" w:color="auto" w:fill="F8F8F8"/>
-        </w:rPr>
-        <w:t xml:space="preserve"> in 1 input</w:t>
-      </w:r>
-    </w:p>
-    <w:p>
-      <w:pPr>
-        <w:spacing w:before="180" w:after="180" w:line="240" w:lineRule="auto"/>
-        <w:rPr>
-          <w:rFonts w:ascii="Times New Roman" w:eastAsia="Times New Roman" w:hAnsi="Times New Roman" w:cs="Times New Roman"/>
-          <w:sz w:val="24"/>
-          <w:szCs w:val="24"/>
-        </w:rPr>
-      </w:pPr>
-      <w:r>
-        <w:rPr>
-          <w:rFonts w:ascii="Verdana" w:eastAsia="Times New Roman" w:hAnsi="Verdana" w:cs="Times New Roman"/>
-          <w:b/>
-          <w:bCs/>
-          <w:color w:val="000000"/>
-          <w:sz w:val="17"/>
-          <w:szCs w:val="17"/>
-          <w:shd w:val="clear" w:color="auto" w:fill="FFFFFF"/>
-        </w:rPr>
-        <w:t>8. Do I have to leave my desktop wallet running?</w:t>
-      </w:r>
-    </w:p>
-    <w:p>
-      <w:pPr>
-        <w:spacing w:before="180" w:after="180" w:line="240" w:lineRule="auto"/>
-        <w:rPr>
-          <w:rFonts w:ascii="Times New Roman" w:eastAsia="Times New Roman" w:hAnsi="Times New Roman" w:cs="Times New Roman"/>
-          <w:sz w:val="24"/>
-          <w:szCs w:val="24"/>
-        </w:rPr>
-      </w:pPr>
-      <w:r>
-        <w:rPr>
-          <w:rFonts w:ascii="Arial" w:eastAsia="Times New Roman" w:hAnsi="Arial" w:cs="Arial"/>
-          <w:color w:val="000000"/>
-          <w:sz w:val="21"/>
-          <w:szCs w:val="21"/>
-          <w:shd w:val="clear" w:color="auto" w:fill="F8F8F8"/>
-        </w:rPr>
-        <w:t>No, only VPS need to run 24/7</w:t>
-      </w:r>
-    </w:p>
-    <w:p>
-      <w:pPr>
-        <w:spacing w:before="180" w:after="180" w:line="240" w:lineRule="auto"/>
-        <w:rPr>
-          <w:rFonts w:ascii="Times New Roman" w:eastAsia="Times New Roman" w:hAnsi="Times New Roman" w:cs="Times New Roman"/>
-          <w:sz w:val="24"/>
-          <w:szCs w:val="24"/>
-        </w:rPr>
-      </w:pPr>
-      <w:proofErr w:type="gramStart"/>
-      <w:r>
-        <w:rPr>
-          <w:rFonts w:ascii="Verdana" w:eastAsia="Times New Roman" w:hAnsi="Verdana" w:cs="Times New Roman"/>
-          <w:b/>
-          <w:bCs/>
-          <w:color w:val="000000"/>
-          <w:sz w:val="17"/>
-          <w:szCs w:val="17"/>
-          <w:shd w:val="clear" w:color="auto" w:fill="FFFFFF"/>
-        </w:rPr>
-        <w:t>9.What</w:t>
-      </w:r>
-      <w:proofErr w:type="gramEnd"/>
-      <w:r>
-        <w:rPr>
-          <w:rFonts w:ascii="Verdana" w:eastAsia="Times New Roman" w:hAnsi="Verdana" w:cs="Times New Roman"/>
-          <w:b/>
-          <w:bCs/>
-          <w:color w:val="000000"/>
-          <w:sz w:val="17"/>
-          <w:szCs w:val="17"/>
-          <w:shd w:val="clear" w:color="auto" w:fill="FFFFFF"/>
-        </w:rPr>
-        <w:t xml:space="preserve"> happen when public IP of VPS changed?</w:t>
-      </w:r>
-    </w:p>
-    <w:p>
-      <w:pPr>
-        <w:spacing w:before="180" w:after="180" w:line="240" w:lineRule="auto"/>
-        <w:rPr>
-          <w:rFonts w:ascii="Times New Roman" w:eastAsia="Times New Roman" w:hAnsi="Times New Roman" w:cs="Times New Roman"/>
-          <w:sz w:val="24"/>
-          <w:szCs w:val="24"/>
-        </w:rPr>
-      </w:pPr>
-      <w:r>
-        <w:rPr>
-          <w:rFonts w:ascii="Arial" w:eastAsia="Times New Roman" w:hAnsi="Arial" w:cs="Arial"/>
-          <w:color w:val="000000"/>
-          <w:sz w:val="21"/>
-          <w:szCs w:val="21"/>
-          <w:shd w:val="clear" w:color="auto" w:fill="F8F8F8"/>
-        </w:rPr>
-        <w:t xml:space="preserve">VPS should have a static IP that never changes. If you move to a new VPS, then follow the setup guide and generate a new </w:t>
-      </w:r>
-      <w:proofErr w:type="spellStart"/>
-      <w:r>
-        <w:rPr>
-          <w:rFonts w:ascii="Arial" w:eastAsia="Times New Roman" w:hAnsi="Arial" w:cs="Arial"/>
-          <w:color w:val="000000"/>
-          <w:sz w:val="21"/>
-          <w:szCs w:val="21"/>
-          <w:shd w:val="clear" w:color="auto" w:fill="F8F8F8"/>
-        </w:rPr>
-        <w:t>smartnode</w:t>
-      </w:r>
-      <w:proofErr w:type="spellEnd"/>
-      <w:r>
-        <w:rPr>
-          <w:rFonts w:ascii="Arial" w:eastAsia="Times New Roman" w:hAnsi="Arial" w:cs="Arial"/>
-          <w:color w:val="000000"/>
-          <w:sz w:val="21"/>
-          <w:szCs w:val="21"/>
-          <w:shd w:val="clear" w:color="auto" w:fill="F8F8F8"/>
-        </w:rPr>
-        <w:t xml:space="preserve"> key, update local </w:t>
-      </w:r>
-      <w:proofErr w:type="spellStart"/>
-      <w:r>
-        <w:rPr>
-          <w:rFonts w:ascii="Arial" w:eastAsia="Times New Roman" w:hAnsi="Arial" w:cs="Arial"/>
-          <w:color w:val="000000"/>
-          <w:sz w:val="21"/>
-          <w:szCs w:val="21"/>
-          <w:shd w:val="clear" w:color="auto" w:fill="F8F8F8"/>
-        </w:rPr>
-        <w:t>smartnode.conf</w:t>
-      </w:r>
-      <w:proofErr w:type="spellEnd"/>
-      <w:r>
-        <w:rPr>
-          <w:rFonts w:ascii="Arial" w:eastAsia="Times New Roman" w:hAnsi="Arial" w:cs="Arial"/>
-          <w:color w:val="000000"/>
-          <w:sz w:val="21"/>
-          <w:szCs w:val="21"/>
-          <w:shd w:val="clear" w:color="auto" w:fill="F8F8F8"/>
-        </w:rPr>
-        <w:t xml:space="preserve"> and remote </w:t>
-      </w:r>
-      <w:proofErr w:type="spellStart"/>
-      <w:r>
-        <w:rPr>
-          <w:rFonts w:ascii="Arial" w:eastAsia="Times New Roman" w:hAnsi="Arial" w:cs="Arial"/>
-          <w:color w:val="000000"/>
-          <w:sz w:val="21"/>
-          <w:szCs w:val="21"/>
-          <w:shd w:val="clear" w:color="auto" w:fill="F8F8F8"/>
-        </w:rPr>
-        <w:t>smartcash.conf</w:t>
-      </w:r>
-      <w:proofErr w:type="spellEnd"/>
-    </w:p>
-    <w:p>
-      <w:pPr>
-        <w:spacing w:before="180" w:after="180" w:line="240" w:lineRule="auto"/>
-        <w:rPr>
-          <w:rFonts w:ascii="Times New Roman" w:eastAsia="Times New Roman" w:hAnsi="Times New Roman" w:cs="Times New Roman"/>
-          <w:sz w:val="24"/>
-          <w:szCs w:val="24"/>
-        </w:rPr>
-      </w:pPr>
-      <w:r>
-        <w:rPr>
-          <w:rFonts w:ascii="Verdana" w:eastAsia="Times New Roman" w:hAnsi="Verdana" w:cs="Times New Roman"/>
-          <w:b/>
-          <w:bCs/>
-          <w:color w:val="000000"/>
-          <w:sz w:val="17"/>
-          <w:szCs w:val="17"/>
-          <w:shd w:val="clear" w:color="auto" w:fill="FFFFFF"/>
-        </w:rPr>
-        <w:t>10</w:t>
-      </w:r>
-      <w:proofErr w:type="gramStart"/>
-      <w:r>
-        <w:rPr>
-          <w:rFonts w:ascii="Verdana" w:eastAsia="Times New Roman" w:hAnsi="Verdana" w:cs="Times New Roman"/>
-          <w:b/>
-          <w:bCs/>
-          <w:color w:val="000000"/>
-          <w:sz w:val="17"/>
-          <w:szCs w:val="17"/>
-          <w:shd w:val="clear" w:color="auto" w:fill="FFFFFF"/>
-        </w:rPr>
-        <w:t>.Where</w:t>
-      </w:r>
-      <w:proofErr w:type="gramEnd"/>
-      <w:r>
-        <w:rPr>
-          <w:rFonts w:ascii="Verdana" w:eastAsia="Times New Roman" w:hAnsi="Verdana" w:cs="Times New Roman"/>
-          <w:b/>
-          <w:bCs/>
-          <w:color w:val="000000"/>
-          <w:sz w:val="17"/>
-          <w:szCs w:val="17"/>
-          <w:shd w:val="clear" w:color="auto" w:fill="FFFFFF"/>
-        </w:rPr>
-        <w:t xml:space="preserve"> do I get further support regarding </w:t>
+        <w:t xml:space="preserve">10.Where do I get further support regarding </w:t>
       </w:r>
       <w:proofErr w:type="spellStart"/>
       <w:r>
@@ -2903,59 +2758,7 @@
           <w:szCs w:val="17"/>
           <w:shd w:val="clear" w:color="auto" w:fill="FFFFFF"/>
         </w:rPr>
-        <w:t>11</w:t>
-      </w:r>
-      <w:proofErr w:type="gramStart"/>
-      <w:r>
-        <w:rPr>
-          <w:rFonts w:ascii="Verdana" w:eastAsia="Times New Roman" w:hAnsi="Verdana" w:cs="Times New Roman"/>
-          <w:b/>
-          <w:bCs/>
-          <w:color w:val="000000"/>
-          <w:sz w:val="17"/>
-          <w:szCs w:val="17"/>
-          <w:shd w:val="clear" w:color="auto" w:fill="FFFFFF"/>
-        </w:rPr>
-        <w:t>.Setup</w:t>
-      </w:r>
-      <w:proofErr w:type="gramEnd"/>
-      <w:r>
-        <w:rPr>
-          <w:rFonts w:ascii="Verdana" w:eastAsia="Times New Roman" w:hAnsi="Verdana" w:cs="Times New Roman"/>
-          <w:b/>
-          <w:bCs/>
-          <w:color w:val="000000"/>
-          <w:sz w:val="17"/>
-          <w:szCs w:val="17"/>
-          <w:shd w:val="clear" w:color="auto" w:fill="FFFFFF"/>
-        </w:rPr>
-        <w:t xml:space="preserve"> </w:t>
-      </w:r>
-      <w:proofErr w:type="spellStart"/>
-      <w:r>
-        <w:rPr>
-          <w:rFonts w:ascii="Verdana" w:eastAsia="Times New Roman" w:hAnsi="Verdana" w:cs="Times New Roman"/>
-          <w:b/>
-          <w:bCs/>
-          <w:color w:val="000000"/>
-          <w:sz w:val="17"/>
-          <w:szCs w:val="17"/>
-          <w:shd w:val="clear" w:color="auto" w:fill="FFFFFF"/>
-        </w:rPr>
-        <w:t>cronjob</w:t>
-      </w:r>
-      <w:proofErr w:type="spellEnd"/>
-      <w:r>
-        <w:rPr>
-          <w:rFonts w:ascii="Verdana" w:eastAsia="Times New Roman" w:hAnsi="Verdana" w:cs="Times New Roman"/>
-          <w:b/>
-          <w:bCs/>
-          <w:color w:val="000000"/>
-          <w:sz w:val="17"/>
-          <w:szCs w:val="17"/>
-          <w:shd w:val="clear" w:color="auto" w:fill="FFFFFF"/>
-        </w:rPr>
-        <w:t xml:space="preserve"> to clear debug.log</w:t>
+        <w:t>11.Setup cronjob to clear debug.log</w:t>
       </w:r>
     </w:p>
     <w:p/>
@@ -2970,7 +2773,7 @@
 </file>
 
 <file path=word/numbering.xml><?xml version="1.0" encoding="utf-8"?>
-<w:numbering xmlns:wpc="http://schemas.microsoft.com/office/word/2010/wordprocessingCanvas" xmlns:mc="http://schemas.openxmlformats.org/markup-compatibility/2006" xmlns:o="urn:schemas-microsoft-com:office:office" xmlns:r="http://schemas.openxmlformats.org/officeDocument/2006/relationships" xmlns:m="http://schemas.openxmlformats.org/officeDocument/2006/math" xmlns:v="urn:schemas-microsoft-com:vml" xmlns:wp14="http://schemas.microsoft.com/office/word/2010/wordprocessingDrawing" xmlns:wp="http://schemas.openxmlformats.org/drawingml/2006/wordprocessingDrawing" xmlns:w10="urn:schemas-microsoft-com:office:word" xmlns:w="http://schemas.openxmlformats.org/wordprocessingml/2006/main" xmlns:w14="http://schemas.microsoft.com/office/word/2010/wordml" xmlns:w15="http://schemas.microsoft.com/office/word/2012/wordml" xmlns:wpg="http://schemas.microsoft.com/office/word/2010/wordprocessingGroup" xmlns:wpi="http://schemas.microsoft.com/office/word/2010/wordprocessingInk" xmlns:wne="http://schemas.microsoft.com/office/word/2006/wordml" xmlns:wps="http://schemas.microsoft.com/office/word/2010/wordprocessingShape" mc:Ignorable="w14 w15 wp14">
+<w:numbering xmlns:wpc="http://schemas.microsoft.com/office/word/2010/wordprocessingCanvas" xmlns:cx="http://schemas.microsoft.com/office/drawing/2014/chartex" xmlns:cx1="http://schemas.microsoft.com/office/drawing/2015/9/8/chartex" xmlns:cx2="http://schemas.microsoft.com/office/drawing/2015/10/21/chartex" xmlns:cx3="http://schemas.microsoft.com/office/drawing/2016/5/9/chartex" xmlns:cx4="http://schemas.microsoft.com/office/drawing/2016/5/10/chartex" xmlns:cx5="http://schemas.microsoft.com/office/drawing/2016/5/11/chartex" xmlns:cx6="http://schemas.microsoft.com/office/drawing/2016/5/12/chartex" xmlns:cx7="http://schemas.microsoft.com/office/drawing/2016/5/13/chartex" xmlns:cx8="http://schemas.microsoft.com/office/drawing/2016/5/14/chartex" xmlns:mc="http://schemas.openxmlformats.org/markup-compatibility/2006" xmlns:aink="http://schemas.microsoft.com/office/drawing/2016/ink" xmlns:am3d="http://schemas.microsoft.com/office/drawing/2017/model3d" xmlns:o="urn:schemas-microsoft-com:office:office" xmlns:r="http://schemas.openxmlformats.org/officeDocument/2006/relationships" xmlns:m="http://schemas.openxmlformats.org/officeDocument/2006/math" xmlns:v="urn:schemas-microsoft-com:vml" xmlns:wp14="http://schemas.microsoft.com/office/word/2010/wordprocessingDrawing" xmlns:wp="http://schemas.openxmlformats.org/drawingml/2006/wordprocessingDrawing" xmlns:w10="urn:schemas-microsoft-com:office:word" xmlns:w="http://schemas.openxmlformats.org/wordprocessingml/2006/main" xmlns:w14="http://schemas.microsoft.com/office/word/2010/wordml" xmlns:w15="http://schemas.microsoft.com/office/word/2012/wordml" xmlns:w16cid="http://schemas.microsoft.com/office/word/2016/wordml/cid" xmlns:w16se="http://schemas.microsoft.com/office/word/2015/wordml/symex" xmlns:wpg="http://schemas.microsoft.com/office/word/2010/wordprocessingGroup" xmlns:wpi="http://schemas.microsoft.com/office/word/2010/wordprocessingInk" xmlns:wne="http://schemas.microsoft.com/office/word/2006/wordml" xmlns:wps="http://schemas.microsoft.com/office/word/2010/wordprocessingShape" mc:Ignorable="w14 w15 w16se w16cid wp14">
   <w:abstractNum w:abstractNumId="0" w15:restartNumberingAfterBreak="0">
     <w:nsid w:val="05802F52"/>
     <w:multiLevelType w:val="multilevel"/>
@@ -3419,6 +3222,304 @@
     </w:lvl>
   </w:abstractNum>
   <w:abstractNum w:abstractNumId="3" w15:restartNumberingAfterBreak="0">
+    <w:nsid w:val="2B633FA6"/>
+    <w:multiLevelType w:val="multilevel"/>
+    <w:tmpl w:val="F658562A"/>
+    <w:lvl w:ilvl="0">
+      <w:start w:val="1"/>
+      <w:numFmt w:val="bullet"/>
+      <w:lvlText w:val=""/>
+      <w:lvlJc w:val="left"/>
+      <w:pPr>
+        <w:tabs>
+          <w:tab w:val="num" w:pos="720"/>
+        </w:tabs>
+        <w:ind w:left="720" w:hanging="360"/>
+      </w:pPr>
+      <w:rPr>
+        <w:rFonts w:ascii="Symbol" w:hAnsi="Symbol" w:hint="default"/>
+        <w:sz w:val="20"/>
+      </w:rPr>
+    </w:lvl>
+    <w:lvl w:ilvl="1" w:tentative="1">
+      <w:start w:val="1"/>
+      <w:numFmt w:val="bullet"/>
+      <w:lvlText w:val=""/>
+      <w:lvlJc w:val="left"/>
+      <w:pPr>
+        <w:tabs>
+          <w:tab w:val="num" w:pos="1440"/>
+        </w:tabs>
+        <w:ind w:left="1440" w:hanging="360"/>
+      </w:pPr>
+      <w:rPr>
+        <w:rFonts w:ascii="Symbol" w:hAnsi="Symbol" w:hint="default"/>
+        <w:sz w:val="20"/>
+      </w:rPr>
+    </w:lvl>
+    <w:lvl w:ilvl="2" w:tentative="1">
+      <w:start w:val="1"/>
+      <w:numFmt w:val="bullet"/>
+      <w:lvlText w:val=""/>
+      <w:lvlJc w:val="left"/>
+      <w:pPr>
+        <w:tabs>
+          <w:tab w:val="num" w:pos="2160"/>
+        </w:tabs>
+        <w:ind w:left="2160" w:hanging="360"/>
+      </w:pPr>
+      <w:rPr>
+        <w:rFonts w:ascii="Symbol" w:hAnsi="Symbol" w:hint="default"/>
+        <w:sz w:val="20"/>
+      </w:rPr>
+    </w:lvl>
+    <w:lvl w:ilvl="3" w:tentative="1">
+      <w:start w:val="1"/>
+      <w:numFmt w:val="bullet"/>
+      <w:lvlText w:val=""/>
+      <w:lvlJc w:val="left"/>
+      <w:pPr>
+        <w:tabs>
+          <w:tab w:val="num" w:pos="2880"/>
+        </w:tabs>
+        <w:ind w:left="2880" w:hanging="360"/>
+      </w:pPr>
+      <w:rPr>
+        <w:rFonts w:ascii="Symbol" w:hAnsi="Symbol" w:hint="default"/>
+        <w:sz w:val="20"/>
+      </w:rPr>
+    </w:lvl>
+    <w:lvl w:ilvl="4" w:tentative="1">
+      <w:start w:val="1"/>
+      <w:numFmt w:val="bullet"/>
+      <w:lvlText w:val=""/>
+      <w:lvlJc w:val="left"/>
+      <w:pPr>
+        <w:tabs>
+          <w:tab w:val="num" w:pos="3600"/>
+        </w:tabs>
+        <w:ind w:left="3600" w:hanging="360"/>
+      </w:pPr>
+      <w:rPr>
+        <w:rFonts w:ascii="Symbol" w:hAnsi="Symbol" w:hint="default"/>
+        <w:sz w:val="20"/>
+      </w:rPr>
+    </w:lvl>
+    <w:lvl w:ilvl="5" w:tentative="1">
+      <w:start w:val="1"/>
+      <w:numFmt w:val="bullet"/>
+      <w:lvlText w:val=""/>
+      <w:lvlJc w:val="left"/>
+      <w:pPr>
+        <w:tabs>
+          <w:tab w:val="num" w:pos="4320"/>
+        </w:tabs>
+        <w:ind w:left="4320" w:hanging="360"/>
+      </w:pPr>
+      <w:rPr>
+        <w:rFonts w:ascii="Symbol" w:hAnsi="Symbol" w:hint="default"/>
+        <w:sz w:val="20"/>
+      </w:rPr>
+    </w:lvl>
+    <w:lvl w:ilvl="6" w:tentative="1">
+      <w:start w:val="1"/>
+      <w:numFmt w:val="bullet"/>
+      <w:lvlText w:val=""/>
+      <w:lvlJc w:val="left"/>
+      <w:pPr>
+        <w:tabs>
+          <w:tab w:val="num" w:pos="5040"/>
+        </w:tabs>
+        <w:ind w:left="5040" w:hanging="360"/>
+      </w:pPr>
+      <w:rPr>
+        <w:rFonts w:ascii="Symbol" w:hAnsi="Symbol" w:hint="default"/>
+        <w:sz w:val="20"/>
+      </w:rPr>
+    </w:lvl>
+    <w:lvl w:ilvl="7" w:tentative="1">
+      <w:start w:val="1"/>
+      <w:numFmt w:val="bullet"/>
+      <w:lvlText w:val=""/>
+      <w:lvlJc w:val="left"/>
+      <w:pPr>
+        <w:tabs>
+          <w:tab w:val="num" w:pos="5760"/>
+        </w:tabs>
+        <w:ind w:left="5760" w:hanging="360"/>
+      </w:pPr>
+      <w:rPr>
+        <w:rFonts w:ascii="Symbol" w:hAnsi="Symbol" w:hint="default"/>
+        <w:sz w:val="20"/>
+      </w:rPr>
+    </w:lvl>
+    <w:lvl w:ilvl="8" w:tentative="1">
+      <w:start w:val="1"/>
+      <w:numFmt w:val="bullet"/>
+      <w:lvlText w:val=""/>
+      <w:lvlJc w:val="left"/>
+      <w:pPr>
+        <w:tabs>
+          <w:tab w:val="num" w:pos="6480"/>
+        </w:tabs>
+        <w:ind w:left="6480" w:hanging="360"/>
+      </w:pPr>
+      <w:rPr>
+        <w:rFonts w:ascii="Symbol" w:hAnsi="Symbol" w:hint="default"/>
+        <w:sz w:val="20"/>
+      </w:rPr>
+    </w:lvl>
+  </w:abstractNum>
+  <w:abstractNum w:abstractNumId="4" w15:restartNumberingAfterBreak="0">
+    <w:nsid w:val="2FC84E51"/>
+    <w:multiLevelType w:val="multilevel"/>
+    <w:tmpl w:val="86D29882"/>
+    <w:lvl w:ilvl="0">
+      <w:start w:val="1"/>
+      <w:numFmt w:val="bullet"/>
+      <w:lvlText w:val=""/>
+      <w:lvlJc w:val="left"/>
+      <w:pPr>
+        <w:tabs>
+          <w:tab w:val="num" w:pos="720"/>
+        </w:tabs>
+        <w:ind w:left="720" w:hanging="360"/>
+      </w:pPr>
+      <w:rPr>
+        <w:rFonts w:ascii="Symbol" w:hAnsi="Symbol" w:hint="default"/>
+        <w:sz w:val="20"/>
+      </w:rPr>
+    </w:lvl>
+    <w:lvl w:ilvl="1" w:tentative="1">
+      <w:start w:val="1"/>
+      <w:numFmt w:val="bullet"/>
+      <w:lvlText w:val=""/>
+      <w:lvlJc w:val="left"/>
+      <w:pPr>
+        <w:tabs>
+          <w:tab w:val="num" w:pos="1440"/>
+        </w:tabs>
+        <w:ind w:left="1440" w:hanging="360"/>
+      </w:pPr>
+      <w:rPr>
+        <w:rFonts w:ascii="Symbol" w:hAnsi="Symbol" w:hint="default"/>
+        <w:sz w:val="20"/>
+      </w:rPr>
+    </w:lvl>
+    <w:lvl w:ilvl="2" w:tentative="1">
+      <w:start w:val="1"/>
+      <w:numFmt w:val="bullet"/>
+      <w:lvlText w:val=""/>
+      <w:lvlJc w:val="left"/>
+      <w:pPr>
+        <w:tabs>
+          <w:tab w:val="num" w:pos="2160"/>
+        </w:tabs>
+        <w:ind w:left="2160" w:hanging="360"/>
+      </w:pPr>
+      <w:rPr>
+        <w:rFonts w:ascii="Symbol" w:hAnsi="Symbol" w:hint="default"/>
+        <w:sz w:val="20"/>
+      </w:rPr>
+    </w:lvl>
+    <w:lvl w:ilvl="3" w:tentative="1">
+      <w:start w:val="1"/>
+      <w:numFmt w:val="bullet"/>
+      <w:lvlText w:val=""/>
+      <w:lvlJc w:val="left"/>
+      <w:pPr>
+        <w:tabs>
+          <w:tab w:val="num" w:pos="2880"/>
+        </w:tabs>
+        <w:ind w:left="2880" w:hanging="360"/>
+      </w:pPr>
+      <w:rPr>
+        <w:rFonts w:ascii="Symbol" w:hAnsi="Symbol" w:hint="default"/>
+        <w:sz w:val="20"/>
+      </w:rPr>
+    </w:lvl>
+    <w:lvl w:ilvl="4" w:tentative="1">
+      <w:start w:val="1"/>
+      <w:numFmt w:val="bullet"/>
+      <w:lvlText w:val=""/>
+      <w:lvlJc w:val="left"/>
+      <w:pPr>
+        <w:tabs>
+          <w:tab w:val="num" w:pos="3600"/>
+        </w:tabs>
+        <w:ind w:left="3600" w:hanging="360"/>
+      </w:pPr>
+      <w:rPr>
+        <w:rFonts w:ascii="Symbol" w:hAnsi="Symbol" w:hint="default"/>
+        <w:sz w:val="20"/>
+      </w:rPr>
+    </w:lvl>
+    <w:lvl w:ilvl="5" w:tentative="1">
+      <w:start w:val="1"/>
+      <w:numFmt w:val="bullet"/>
+      <w:lvlText w:val=""/>
+      <w:lvlJc w:val="left"/>
+      <w:pPr>
+        <w:tabs>
+          <w:tab w:val="num" w:pos="4320"/>
+        </w:tabs>
+        <w:ind w:left="4320" w:hanging="360"/>
+      </w:pPr>
+      <w:rPr>
+        <w:rFonts w:ascii="Symbol" w:hAnsi="Symbol" w:hint="default"/>
+        <w:sz w:val="20"/>
+      </w:rPr>
+    </w:lvl>
+    <w:lvl w:ilvl="6" w:tentative="1">
+      <w:start w:val="1"/>
+      <w:numFmt w:val="bullet"/>
+      <w:lvlText w:val=""/>
+      <w:lvlJc w:val="left"/>
+      <w:pPr>
+        <w:tabs>
+          <w:tab w:val="num" w:pos="5040"/>
+        </w:tabs>
+        <w:ind w:left="5040" w:hanging="360"/>
+      </w:pPr>
+      <w:rPr>
+        <w:rFonts w:ascii="Symbol" w:hAnsi="Symbol" w:hint="default"/>
+        <w:sz w:val="20"/>
+      </w:rPr>
+    </w:lvl>
+    <w:lvl w:ilvl="7" w:tentative="1">
+      <w:start w:val="1"/>
+      <w:numFmt w:val="bullet"/>
+      <w:lvlText w:val=""/>
+      <w:lvlJc w:val="left"/>
+      <w:pPr>
+        <w:tabs>
+          <w:tab w:val="num" w:pos="5760"/>
+        </w:tabs>
+        <w:ind w:left="5760" w:hanging="360"/>
+      </w:pPr>
+      <w:rPr>
+        <w:rFonts w:ascii="Symbol" w:hAnsi="Symbol" w:hint="default"/>
+        <w:sz w:val="20"/>
+      </w:rPr>
+    </w:lvl>
+    <w:lvl w:ilvl="8" w:tentative="1">
+      <w:start w:val="1"/>
+      <w:numFmt w:val="bullet"/>
+      <w:lvlText w:val=""/>
+      <w:lvlJc w:val="left"/>
+      <w:pPr>
+        <w:tabs>
+          <w:tab w:val="num" w:pos="6480"/>
+        </w:tabs>
+        <w:ind w:left="6480" w:hanging="360"/>
+      </w:pPr>
+      <w:rPr>
+        <w:rFonts w:ascii="Symbol" w:hAnsi="Symbol" w:hint="default"/>
+        <w:sz w:val="20"/>
+      </w:rPr>
+    </w:lvl>
+  </w:abstractNum>
+  <w:abstractNum w:abstractNumId="5" w15:restartNumberingAfterBreak="0">
     <w:nsid w:val="37C55040"/>
     <w:multiLevelType w:val="multilevel"/>
     <w:tmpl w:val="D978718A"/>
@@ -3567,7 +3668,7 @@
       </w:rPr>
     </w:lvl>
   </w:abstractNum>
-  <w:abstractNum w:abstractNumId="4" w15:restartNumberingAfterBreak="0">
+  <w:abstractNum w:abstractNumId="6" w15:restartNumberingAfterBreak="0">
     <w:nsid w:val="44CA4D76"/>
     <w:multiLevelType w:val="multilevel"/>
     <w:tmpl w:val="F32C860E"/>
@@ -3720,10 +3821,10 @@
     <w:abstractNumId w:val="1"/>
   </w:num>
   <w:num w:numId="2">
-    <w:abstractNumId w:val="3"/>
+    <w:abstractNumId w:val="5"/>
   </w:num>
   <w:num w:numId="3">
-    <w:abstractNumId w:val="4"/>
+    <w:abstractNumId w:val="6"/>
   </w:num>
   <w:num w:numId="4">
     <w:abstractNumId w:val="2"/>
@@ -3731,11 +3832,17 @@
   <w:num w:numId="5">
     <w:abstractNumId w:val="0"/>
   </w:num>
+  <w:num w:numId="6">
+    <w:abstractNumId w:val="4"/>
+  </w:num>
+  <w:num w:numId="7">
+    <w:abstractNumId w:val="3"/>
+  </w:num>
 </w:numbering>
 </file>
 
 <file path=word/styles.xml><?xml version="1.0" encoding="utf-8"?>
-<w:styles xmlns:mc="http://schemas.openxmlformats.org/markup-compatibility/2006" xmlns:r="http://schemas.openxmlformats.org/officeDocument/2006/relationships" xmlns:w="http://schemas.openxmlformats.org/wordprocessingml/2006/main" xmlns:w14="http://schemas.microsoft.com/office/word/2010/wordml" xmlns:w15="http://schemas.microsoft.com/office/word/2012/wordml" mc:Ignorable="w14 w15">
+<w:styles xmlns:mc="http://schemas.openxmlformats.org/markup-compatibility/2006" xmlns:r="http://schemas.openxmlformats.org/officeDocument/2006/relationships" xmlns:w="http://schemas.openxmlformats.org/wordprocessingml/2006/main" xmlns:w14="http://schemas.microsoft.com/office/word/2010/wordml" xmlns:w15="http://schemas.microsoft.com/office/word/2012/wordml" xmlns:w16cid="http://schemas.microsoft.com/office/word/2016/wordml/cid" xmlns:w16se="http://schemas.microsoft.com/office/word/2015/wordml/symex" mc:Ignorable="w14 w15 w16se w16cid">
   <w:docDefaults>
     <w:rPrDefault>
       <w:rPr>
@@ -3751,7 +3858,7 @@
       </w:pPr>
     </w:pPrDefault>
   </w:docDefaults>
-  <w:latentStyles w:defLockedState="0" w:defUIPriority="99" w:defSemiHidden="0" w:defUnhideWhenUsed="0" w:defQFormat="0" w:count="371">
+  <w:latentStyles w:defLockedState="0" w:defUIPriority="99" w:defSemiHidden="0" w:defUnhideWhenUsed="0" w:defQFormat="0" w:count="375">
     <w:lsdException w:name="Normal" w:uiPriority="0" w:qFormat="1"/>
     <w:lsdException w:name="heading 1" w:uiPriority="9" w:qFormat="1"/>
     <w:lsdException w:name="heading 2" w:semiHidden="1" w:uiPriority="9" w:unhideWhenUsed="1" w:qFormat="1"/>
@@ -3857,7 +3964,6 @@
     <w:lsdException w:name="HTML Sample" w:semiHidden="1" w:unhideWhenUsed="1"/>
     <w:lsdException w:name="HTML Typewriter" w:semiHidden="1" w:unhideWhenUsed="1"/>
     <w:lsdException w:name="HTML Variable" w:semiHidden="1" w:unhideWhenUsed="1"/>
-    <w:lsdException w:name="Normal Table" w:semiHidden="1" w:unhideWhenUsed="1"/>
     <w:lsdException w:name="annotation subject" w:semiHidden="1" w:unhideWhenUsed="1"/>
     <w:lsdException w:name="No List" w:semiHidden="1" w:unhideWhenUsed="1"/>
     <w:lsdException w:name="Outline List 1" w:semiHidden="1" w:unhideWhenUsed="1"/>
@@ -3901,10 +4007,8 @@
     <w:lsdException w:name="Table Elegant" w:semiHidden="1" w:unhideWhenUsed="1"/>
     <w:lsdException w:name="Table Professional" w:semiHidden="1" w:unhideWhenUsed="1"/>
     <w:lsdException w:name="Table Subtle 1" w:semiHidden="1" w:unhideWhenUsed="1"/>
-    <w:lsdException w:name="Table Subtle 2" w:semiHidden="1" w:unhideWhenUsed="1"/>
     <w:lsdException w:name="Table Web 1" w:semiHidden="1" w:unhideWhenUsed="1"/>
     <w:lsdException w:name="Table Web 2" w:semiHidden="1" w:unhideWhenUsed="1"/>
-    <w:lsdException w:name="Table Web 3" w:semiHidden="1" w:unhideWhenUsed="1"/>
     <w:lsdException w:name="Balloon Text" w:semiHidden="1" w:unhideWhenUsed="1"/>
     <w:lsdException w:name="Table Grid" w:uiPriority="39"/>
     <w:lsdException w:name="Table Theme" w:semiHidden="1" w:unhideWhenUsed="1"/>
@@ -4123,6 +4227,10 @@
     <w:lsdException w:name="List Table 5 Dark Accent 6" w:uiPriority="50"/>
     <w:lsdException w:name="List Table 6 Colorful Accent 6" w:uiPriority="51"/>
     <w:lsdException w:name="List Table 7 Colorful Accent 6" w:uiPriority="52"/>
+    <w:lsdException w:name="Mention" w:semiHidden="1" w:unhideWhenUsed="1"/>
+    <w:lsdException w:name="Smart Hyperlink" w:semiHidden="1" w:unhideWhenUsed="1"/>
+    <w:lsdException w:name="Hashtag" w:semiHidden="1" w:unhideWhenUsed="1"/>
+    <w:lsdException w:name="Unresolved Mention" w:semiHidden="1" w:unhideWhenUsed="1"/>
   </w:latentStyles>
   <w:style w:type="paragraph" w:default="1" w:styleId="Normal">
     <w:name w:val="Normal"/>

</xml_diff>

<commit_message>
update smartnode to 10000
</commit_message>
<xml_diff>
--- a/smartcash.cc/SMARTNODES.docx
+++ b/smartcash.cc/SMARTNODES.docx
@@ -42,14 +42,52 @@
           <w:szCs w:val="23"/>
         </w:rPr>
       </w:pPr>
+      <w:proofErr w:type="spellStart"/>
       <w:r>
         <w:rPr>
           <w:rFonts w:ascii="inherit" w:eastAsia="Times New Roman" w:hAnsi="inherit" w:cs="Open Sans"/>
           <w:sz w:val="23"/>
           <w:szCs w:val="23"/>
         </w:rPr>
-        <w:t>Lets explore this key feature of SmartNodes a little more in depth..</w:t>
-      </w:r>
+        <w:t>Lets</w:t>
+      </w:r>
+      <w:proofErr w:type="spellEnd"/>
+      <w:r>
+        <w:rPr>
+          <w:rFonts w:ascii="inherit" w:eastAsia="Times New Roman" w:hAnsi="inherit" w:cs="Open Sans"/>
+          <w:sz w:val="23"/>
+          <w:szCs w:val="23"/>
+        </w:rPr>
+        <w:t xml:space="preserve"> explore this key feature of </w:t>
+      </w:r>
+      <w:proofErr w:type="spellStart"/>
+      <w:r>
+        <w:rPr>
+          <w:rFonts w:ascii="inherit" w:eastAsia="Times New Roman" w:hAnsi="inherit" w:cs="Open Sans"/>
+          <w:sz w:val="23"/>
+          <w:szCs w:val="23"/>
+        </w:rPr>
+        <w:t>SmartNodes</w:t>
+      </w:r>
+      <w:proofErr w:type="spellEnd"/>
+      <w:r>
+        <w:rPr>
+          <w:rFonts w:ascii="inherit" w:eastAsia="Times New Roman" w:hAnsi="inherit" w:cs="Open Sans"/>
+          <w:sz w:val="23"/>
+          <w:szCs w:val="23"/>
+        </w:rPr>
+        <w:t xml:space="preserve"> a little more in </w:t>
+      </w:r>
+      <w:proofErr w:type="gramStart"/>
+      <w:r>
+        <w:rPr>
+          <w:rFonts w:ascii="inherit" w:eastAsia="Times New Roman" w:hAnsi="inherit" w:cs="Open Sans"/>
+          <w:sz w:val="23"/>
+          <w:szCs w:val="23"/>
+        </w:rPr>
+        <w:t>depth..</w:t>
+      </w:r>
+      <w:proofErr w:type="gramEnd"/>
     </w:p>
     <w:p>
       <w:pPr>
@@ -62,13 +100,127 @@
           <w:szCs w:val="21"/>
         </w:rPr>
       </w:pPr>
-      <w:r>
-        <w:rPr>
-          <w:rFonts w:ascii="inherit" w:eastAsia="Times New Roman" w:hAnsi="inherit" w:cs="Open Sans"/>
-          <w:sz w:val="21"/>
-          <w:szCs w:val="21"/>
-        </w:rPr>
-        <w:t>SmartNodes are servers that run a SmartCash wallet and make decisions, such as locking transactions with InstantPay. SmartNodes are required to have 10,000 SMART collateral, a dedicated VPS (IPv4 address, 1GB RAM, 20GB drive) and be able to run 24 hours a day without a more than two hour of connection loss. SmartNodes are paid at a rate of 10 nodes every other block, which means a payout will be 2% of the Block Reward for every Node.</w:t>
+      <w:proofErr w:type="spellStart"/>
+      <w:r>
+        <w:rPr>
+          <w:rFonts w:ascii="inherit" w:eastAsia="Times New Roman" w:hAnsi="inherit" w:cs="Open Sans"/>
+          <w:sz w:val="21"/>
+          <w:szCs w:val="21"/>
+        </w:rPr>
+        <w:t>SmartNodes</w:t>
+      </w:r>
+      <w:proofErr w:type="spellEnd"/>
+      <w:r>
+        <w:rPr>
+          <w:rFonts w:ascii="inherit" w:eastAsia="Times New Roman" w:hAnsi="inherit" w:cs="Open Sans"/>
+          <w:sz w:val="21"/>
+          <w:szCs w:val="21"/>
+        </w:rPr>
+        <w:t xml:space="preserve"> are servers that run a </w:t>
+      </w:r>
+      <w:proofErr w:type="spellStart"/>
+      <w:r>
+        <w:rPr>
+          <w:rFonts w:ascii="inherit" w:eastAsia="Times New Roman" w:hAnsi="inherit" w:cs="Open Sans"/>
+          <w:sz w:val="21"/>
+          <w:szCs w:val="21"/>
+        </w:rPr>
+        <w:t>SmartCash</w:t>
+      </w:r>
+      <w:proofErr w:type="spellEnd"/>
+      <w:r>
+        <w:rPr>
+          <w:rFonts w:ascii="inherit" w:eastAsia="Times New Roman" w:hAnsi="inherit" w:cs="Open Sans"/>
+          <w:sz w:val="21"/>
+          <w:szCs w:val="21"/>
+        </w:rPr>
+        <w:t xml:space="preserve"> wallet and make decisions, such as locking transactions with </w:t>
+      </w:r>
+      <w:proofErr w:type="spellStart"/>
+      <w:r>
+        <w:rPr>
+          <w:rFonts w:ascii="inherit" w:eastAsia="Times New Roman" w:hAnsi="inherit" w:cs="Open Sans"/>
+          <w:sz w:val="21"/>
+          <w:szCs w:val="21"/>
+        </w:rPr>
+        <w:t>InstantPay</w:t>
+      </w:r>
+      <w:proofErr w:type="spellEnd"/>
+      <w:r>
+        <w:rPr>
+          <w:rFonts w:ascii="inherit" w:eastAsia="Times New Roman" w:hAnsi="inherit" w:cs="Open Sans"/>
+          <w:sz w:val="21"/>
+          <w:szCs w:val="21"/>
+        </w:rPr>
+        <w:t xml:space="preserve">. </w:t>
+      </w:r>
+      <w:proofErr w:type="spellStart"/>
+      <w:r>
+        <w:rPr>
+          <w:rFonts w:ascii="inherit" w:eastAsia="Times New Roman" w:hAnsi="inherit" w:cs="Open Sans"/>
+          <w:sz w:val="21"/>
+          <w:szCs w:val="21"/>
+        </w:rPr>
+        <w:t>SmartNodes</w:t>
+      </w:r>
+      <w:proofErr w:type="spellEnd"/>
+      <w:r>
+        <w:rPr>
+          <w:rFonts w:ascii="inherit" w:eastAsia="Times New Roman" w:hAnsi="inherit" w:cs="Open Sans"/>
+          <w:sz w:val="21"/>
+          <w:szCs w:val="21"/>
+        </w:rPr>
+        <w:t xml:space="preserve"> are required to have 10</w:t>
+      </w:r>
+      <w:r>
+        <w:rPr>
+          <w:rFonts w:ascii="inherit" w:eastAsia="Times New Roman" w:hAnsi="inherit" w:cs="Open Sans"/>
+          <w:sz w:val="21"/>
+          <w:szCs w:val="21"/>
+        </w:rPr>
+        <w:t>0</w:t>
+      </w:r>
+      <w:r>
+        <w:rPr>
+          <w:rFonts w:ascii="inherit" w:eastAsia="Times New Roman" w:hAnsi="inherit" w:cs="Open Sans"/>
+          <w:sz w:val="21"/>
+          <w:szCs w:val="21"/>
+        </w:rPr>
+        <w:t xml:space="preserve">,000 SMART collateral, a dedicated VPS (IPv4 address, </w:t>
+      </w:r>
+      <w:r>
+        <w:rPr>
+          <w:rFonts w:ascii="inherit" w:eastAsia="Times New Roman" w:hAnsi="inherit" w:cs="Open Sans"/>
+          <w:sz w:val="21"/>
+          <w:szCs w:val="21"/>
+        </w:rPr>
+        <w:t>2</w:t>
+      </w:r>
+      <w:r>
+        <w:rPr>
+          <w:rFonts w:ascii="inherit" w:eastAsia="Times New Roman" w:hAnsi="inherit" w:cs="Open Sans"/>
+          <w:sz w:val="21"/>
+          <w:szCs w:val="21"/>
+        </w:rPr>
+        <w:t xml:space="preserve">GB RAM, 20GB drive) and be able to run 24 hours a day without a more than two hour of connection loss. </w:t>
+      </w:r>
+      <w:proofErr w:type="spellStart"/>
+      <w:r>
+        <w:rPr>
+          <w:rFonts w:ascii="inherit" w:eastAsia="Times New Roman" w:hAnsi="inherit" w:cs="Open Sans"/>
+          <w:sz w:val="21"/>
+          <w:szCs w:val="21"/>
+        </w:rPr>
+        <w:t>SmartNodes</w:t>
+      </w:r>
+      <w:proofErr w:type="spellEnd"/>
+      <w:r>
+        <w:rPr>
+          <w:rFonts w:ascii="inherit" w:eastAsia="Times New Roman" w:hAnsi="inherit" w:cs="Open Sans"/>
+          <w:sz w:val="21"/>
+          <w:szCs w:val="21"/>
+        </w:rPr>
+        <w:t xml:space="preserve"> are paid at a rate of 10 nodes every other block, which means a payout will be 2% of the Block Reward for every Node.</w:t>
       </w:r>
     </w:p>
     <w:p>
@@ -82,13 +234,23 @@
           <w:szCs w:val="21"/>
         </w:rPr>
       </w:pPr>
-      <w:r>
-        <w:rPr>
-          <w:rFonts w:ascii="inherit" w:eastAsia="Times New Roman" w:hAnsi="inherit" w:cs="Open Sans"/>
-          <w:sz w:val="21"/>
-          <w:szCs w:val="21"/>
-        </w:rPr>
-        <w:t>SmartNodes enable the following services:</w:t>
+      <w:proofErr w:type="spellStart"/>
+      <w:r>
+        <w:rPr>
+          <w:rFonts w:ascii="inherit" w:eastAsia="Times New Roman" w:hAnsi="inherit" w:cs="Open Sans"/>
+          <w:sz w:val="21"/>
+          <w:szCs w:val="21"/>
+        </w:rPr>
+        <w:t>SmartNodes</w:t>
+      </w:r>
+      <w:proofErr w:type="spellEnd"/>
+      <w:r>
+        <w:rPr>
+          <w:rFonts w:ascii="inherit" w:eastAsia="Times New Roman" w:hAnsi="inherit" w:cs="Open Sans"/>
+          <w:sz w:val="21"/>
+          <w:szCs w:val="21"/>
+        </w:rPr>
+        <w:t xml:space="preserve"> enable the following services:</w:t>
       </w:r>
     </w:p>
     <w:p>
@@ -107,6 +269,7 @@
           <w:szCs w:val="21"/>
         </w:rPr>
       </w:pPr>
+      <w:proofErr w:type="spellStart"/>
       <w:r>
         <w:rPr>
           <w:rFonts w:ascii="Open Sans" w:eastAsia="Times New Roman" w:hAnsi="Open Sans" w:cs="Open Sans"/>
@@ -114,7 +277,37 @@
           <w:sz w:val="21"/>
           <w:szCs w:val="21"/>
         </w:rPr>
-        <w:t>InstantPay (Instant Transactions): Allows for SmartCash transactions to be locked in about a second. No risk of double spending a transaction, so the receiver can trust that transaction immediately.</w:t>
+        <w:t>InstantPay</w:t>
+      </w:r>
+      <w:proofErr w:type="spellEnd"/>
+      <w:r>
+        <w:rPr>
+          <w:rFonts w:ascii="Open Sans" w:eastAsia="Times New Roman" w:hAnsi="Open Sans" w:cs="Open Sans"/>
+          <w:color w:val="252525"/>
+          <w:sz w:val="21"/>
+          <w:szCs w:val="21"/>
+        </w:rPr>
+        <w:t xml:space="preserve"> (Instant Transactions): Allows for </w:t>
+      </w:r>
+      <w:proofErr w:type="spellStart"/>
+      <w:r>
+        <w:rPr>
+          <w:rFonts w:ascii="Open Sans" w:eastAsia="Times New Roman" w:hAnsi="Open Sans" w:cs="Open Sans"/>
+          <w:color w:val="252525"/>
+          <w:sz w:val="21"/>
+          <w:szCs w:val="21"/>
+        </w:rPr>
+        <w:t>SmartCash</w:t>
+      </w:r>
+      <w:proofErr w:type="spellEnd"/>
+      <w:r>
+        <w:rPr>
+          <w:rFonts w:ascii="Open Sans" w:eastAsia="Times New Roman" w:hAnsi="Open Sans" w:cs="Open Sans"/>
+          <w:color w:val="252525"/>
+          <w:sz w:val="21"/>
+          <w:szCs w:val="21"/>
+        </w:rPr>
+        <w:t xml:space="preserve"> transactions to be locked in about a second. No risk of double spending a transaction, so the receiver can trust that transaction immediately.</w:t>
       </w:r>
     </w:p>
     <w:p>
@@ -133,6 +326,7 @@
           <w:szCs w:val="21"/>
         </w:rPr>
       </w:pPr>
+      <w:proofErr w:type="spellStart"/>
       <w:r>
         <w:rPr>
           <w:rFonts w:ascii="Open Sans" w:eastAsia="Times New Roman" w:hAnsi="Open Sans" w:cs="Open Sans"/>
@@ -140,7 +334,57 @@
           <w:sz w:val="21"/>
           <w:szCs w:val="21"/>
         </w:rPr>
-        <w:t>SmartRewards: SmartRewards are calculated by the SmartNodes to allow for distribution to be handled automatically by the block rewards.</w:t>
+        <w:t>SmartRewards</w:t>
+      </w:r>
+      <w:proofErr w:type="spellEnd"/>
+      <w:r>
+        <w:rPr>
+          <w:rFonts w:ascii="Open Sans" w:eastAsia="Times New Roman" w:hAnsi="Open Sans" w:cs="Open Sans"/>
+          <w:color w:val="252525"/>
+          <w:sz w:val="21"/>
+          <w:szCs w:val="21"/>
+        </w:rPr>
+        <w:t xml:space="preserve">: </w:t>
+      </w:r>
+      <w:proofErr w:type="spellStart"/>
+      <w:r>
+        <w:rPr>
+          <w:rFonts w:ascii="Open Sans" w:eastAsia="Times New Roman" w:hAnsi="Open Sans" w:cs="Open Sans"/>
+          <w:color w:val="252525"/>
+          <w:sz w:val="21"/>
+          <w:szCs w:val="21"/>
+        </w:rPr>
+        <w:t>SmartRewards</w:t>
+      </w:r>
+      <w:proofErr w:type="spellEnd"/>
+      <w:r>
+        <w:rPr>
+          <w:rFonts w:ascii="Open Sans" w:eastAsia="Times New Roman" w:hAnsi="Open Sans" w:cs="Open Sans"/>
+          <w:color w:val="252525"/>
+          <w:sz w:val="21"/>
+          <w:szCs w:val="21"/>
+        </w:rPr>
+        <w:t xml:space="preserve"> are calculated by the </w:t>
+      </w:r>
+      <w:proofErr w:type="spellStart"/>
+      <w:r>
+        <w:rPr>
+          <w:rFonts w:ascii="Open Sans" w:eastAsia="Times New Roman" w:hAnsi="Open Sans" w:cs="Open Sans"/>
+          <w:color w:val="252525"/>
+          <w:sz w:val="21"/>
+          <w:szCs w:val="21"/>
+        </w:rPr>
+        <w:t>SmartNodes</w:t>
+      </w:r>
+      <w:proofErr w:type="spellEnd"/>
+      <w:r>
+        <w:rPr>
+          <w:rFonts w:ascii="Open Sans" w:eastAsia="Times New Roman" w:hAnsi="Open Sans" w:cs="Open Sans"/>
+          <w:color w:val="252525"/>
+          <w:sz w:val="21"/>
+          <w:szCs w:val="21"/>
+        </w:rPr>
+        <w:t xml:space="preserve"> to allow for distribution to be handled automatically by the block rewards.</w:t>
       </w:r>
     </w:p>
     <w:p>
@@ -186,6 +430,50 @@
     </w:p>
     <w:p>
       <w:pPr>
+        <w:spacing w:after="0" w:line="240" w:lineRule="auto"/>
+        <w:rPr>
+          <w:rFonts w:ascii="Times New Roman" w:eastAsia="Times New Roman" w:hAnsi="Times New Roman" w:cs="Times New Roman"/>
+          <w:sz w:val="24"/>
+          <w:szCs w:val="24"/>
+        </w:rPr>
+      </w:pPr>
+      <w:proofErr w:type="spellStart"/>
+      <w:r>
+        <w:rPr>
+          <w:rFonts w:ascii="Open Sans" w:eastAsia="Times New Roman" w:hAnsi="Open Sans" w:cs="Open Sans"/>
+          <w:color w:val="3B3B3B"/>
+          <w:sz w:val="23"/>
+          <w:szCs w:val="23"/>
+          <w:shd w:val="clear" w:color="auto" w:fill="FFFFFF"/>
+        </w:rPr>
+        <w:t>SmartNodes</w:t>
+      </w:r>
+      <w:proofErr w:type="spellEnd"/>
+      <w:r>
+        <w:rPr>
+          <w:rFonts w:ascii="Open Sans" w:eastAsia="Times New Roman" w:hAnsi="Open Sans" w:cs="Open Sans"/>
+          <w:color w:val="3B3B3B"/>
+          <w:sz w:val="23"/>
+          <w:szCs w:val="23"/>
+          <w:shd w:val="clear" w:color="auto" w:fill="FFFFFF"/>
+        </w:rPr>
+        <w:t xml:space="preserve"> are paid at a rate of 1 node every other block, which means a payout will be 2% of the Block Reward for every N</w:t>
+      </w:r>
+      <w:bookmarkStart w:id="0" w:name="_GoBack"/>
+      <w:bookmarkEnd w:id="0"/>
+      <w:r>
+        <w:rPr>
+          <w:rFonts w:ascii="Open Sans" w:eastAsia="Times New Roman" w:hAnsi="Open Sans" w:cs="Open Sans"/>
+          <w:color w:val="3B3B3B"/>
+          <w:sz w:val="23"/>
+          <w:szCs w:val="23"/>
+          <w:shd w:val="clear" w:color="auto" w:fill="FFFFFF"/>
+        </w:rPr>
+        <w:t>ode</w:t>
+      </w:r>
+    </w:p>
+    <w:p>
+      <w:pPr>
         <w:shd w:val="clear" w:color="auto" w:fill="FFFFFF"/>
         <w:spacing w:after="0" w:line="312" w:lineRule="atLeast"/>
         <w:jc w:val="center"/>
@@ -196,14 +484,6 @@
           <w:szCs w:val="23"/>
         </w:rPr>
       </w:pPr>
-      <w:r>
-        <w:rPr>
-          <w:rFonts w:ascii="inherit" w:eastAsia="Times New Roman" w:hAnsi="inherit" w:cs="Open Sans"/>
-          <w:sz w:val="23"/>
-          <w:szCs w:val="23"/>
-        </w:rPr>
-        <w:t>SmartNodes are paid at a rate of 10 nodes every other block, which means a payout will be 2% of the Block Reward for every Node</w:t>
-      </w:r>
     </w:p>
     <w:p>
       <w:pPr>
@@ -242,8 +522,8 @@
           <w:szCs w:val="51"/>
         </w:rPr>
       </w:pPr>
-      <w:bookmarkStart w:id="0" w:name="smarthosting"/>
-      <w:bookmarkEnd w:id="0"/>
+      <w:bookmarkStart w:id="1" w:name="smarthosting"/>
+      <w:bookmarkEnd w:id="1"/>
       <w:r>
         <w:rPr>
           <w:rFonts w:ascii="Helvetica" w:eastAsia="Times New Roman" w:hAnsi="Helvetica" w:cs="Helvetica"/>
@@ -281,30 +561,8 @@
           <w:szCs w:val="21"/>
           <w:bdr w:val="none" w:sz="0" w:space="0" w:color="auto" w:frame="1"/>
         </w:rPr>
-        <w:t>10,000 Smart:</w:t>
-      </w:r>
-      <w:r>
-        <w:rPr>
-          <w:rFonts w:ascii="inherit" w:eastAsia="Times New Roman" w:hAnsi="inherit" w:cs="Open Sans"/>
-          <w:sz w:val="21"/>
-          <w:szCs w:val="21"/>
-        </w:rPr>
-        <w:t> Arguably the hardest part. Smart can be obtained from exchanges such as </w:t>
-      </w:r>
-      <w:hyperlink r:id="rId5" w:history="1">
-        <w:r>
-          <w:rPr>
-            <w:rFonts w:ascii="inherit" w:eastAsia="Times New Roman" w:hAnsi="inherit" w:cs="Open Sans"/>
-            <w:b/>
-            <w:bCs/>
-            <w:sz w:val="21"/>
-            <w:szCs w:val="21"/>
-            <w:u w:val="single"/>
-            <w:bdr w:val="none" w:sz="0" w:space="0" w:color="auto" w:frame="1"/>
-          </w:rPr>
-          <w:t>CryptoBridge</w:t>
-        </w:r>
-      </w:hyperlink>
+        <w:t>10</w:t>
+      </w:r>
       <w:r>
         <w:rPr>
           <w:rFonts w:ascii="inherit" w:eastAsia="Times New Roman" w:hAnsi="inherit" w:cs="Open Sans"/>
@@ -314,22 +572,8 @@
           <w:szCs w:val="21"/>
           <w:bdr w:val="none" w:sz="0" w:space="0" w:color="auto" w:frame="1"/>
         </w:rPr>
-        <w:t>, </w:t>
-      </w:r>
-      <w:hyperlink r:id="rId6" w:history="1">
-        <w:r>
-          <w:rPr>
-            <w:rFonts w:ascii="inherit" w:eastAsia="Times New Roman" w:hAnsi="inherit" w:cs="Open Sans"/>
-            <w:b/>
-            <w:bCs/>
-            <w:sz w:val="21"/>
-            <w:szCs w:val="21"/>
-            <w:u w:val="single"/>
-            <w:bdr w:val="none" w:sz="0" w:space="0" w:color="auto" w:frame="1"/>
-          </w:rPr>
-          <w:t>HitBTC</w:t>
-        </w:r>
-      </w:hyperlink>
+        <w:t>0</w:t>
+      </w:r>
       <w:r>
         <w:rPr>
           <w:rFonts w:ascii="inherit" w:eastAsia="Times New Roman" w:hAnsi="inherit" w:cs="Open Sans"/>
@@ -339,6 +583,106 @@
           <w:szCs w:val="21"/>
           <w:bdr w:val="none" w:sz="0" w:space="0" w:color="auto" w:frame="1"/>
         </w:rPr>
+        <w:t>,000 Smart:</w:t>
+      </w:r>
+      <w:r>
+        <w:rPr>
+          <w:rFonts w:ascii="inherit" w:eastAsia="Times New Roman" w:hAnsi="inherit" w:cs="Open Sans"/>
+          <w:sz w:val="21"/>
+          <w:szCs w:val="21"/>
+        </w:rPr>
+        <w:t> Arguably the hardest part. Smart can be obtained from exchanges such as </w:t>
+      </w:r>
+      <w:proofErr w:type="spellStart"/>
+      <w:r>
+        <w:fldChar w:fldCharType="begin"/>
+      </w:r>
+      <w:r>
+        <w:instrText xml:space="preserve"> HYPERLINK "https://crypto-bridge.org/" </w:instrText>
+      </w:r>
+      <w:r>
+        <w:fldChar w:fldCharType="separate"/>
+      </w:r>
+      <w:r>
+        <w:rPr>
+          <w:rFonts w:ascii="inherit" w:eastAsia="Times New Roman" w:hAnsi="inherit" w:cs="Open Sans"/>
+          <w:b/>
+          <w:bCs/>
+          <w:sz w:val="21"/>
+          <w:szCs w:val="21"/>
+          <w:u w:val="single"/>
+          <w:bdr w:val="none" w:sz="0" w:space="0" w:color="auto" w:frame="1"/>
+        </w:rPr>
+        <w:t>CryptoBridge</w:t>
+      </w:r>
+      <w:proofErr w:type="spellEnd"/>
+      <w:r>
+        <w:rPr>
+          <w:rFonts w:ascii="inherit" w:eastAsia="Times New Roman" w:hAnsi="inherit" w:cs="Open Sans"/>
+          <w:b/>
+          <w:bCs/>
+          <w:sz w:val="21"/>
+          <w:szCs w:val="21"/>
+          <w:u w:val="single"/>
+          <w:bdr w:val="none" w:sz="0" w:space="0" w:color="auto" w:frame="1"/>
+        </w:rPr>
+        <w:fldChar w:fldCharType="end"/>
+      </w:r>
+      <w:r>
+        <w:rPr>
+          <w:rFonts w:ascii="inherit" w:eastAsia="Times New Roman" w:hAnsi="inherit" w:cs="Open Sans"/>
+          <w:b/>
+          <w:bCs/>
+          <w:sz w:val="21"/>
+          <w:szCs w:val="21"/>
+          <w:bdr w:val="none" w:sz="0" w:space="0" w:color="auto" w:frame="1"/>
+        </w:rPr>
+        <w:t>, </w:t>
+      </w:r>
+      <w:proofErr w:type="spellStart"/>
+      <w:r>
+        <w:fldChar w:fldCharType="begin"/>
+      </w:r>
+      <w:r>
+        <w:instrText xml:space="preserve"> HYPERLINK "https://hitbtc.com/SMART-to-BTC" </w:instrText>
+      </w:r>
+      <w:r>
+        <w:fldChar w:fldCharType="separate"/>
+      </w:r>
+      <w:r>
+        <w:rPr>
+          <w:rFonts w:ascii="inherit" w:eastAsia="Times New Roman" w:hAnsi="inherit" w:cs="Open Sans"/>
+          <w:b/>
+          <w:bCs/>
+          <w:sz w:val="21"/>
+          <w:szCs w:val="21"/>
+          <w:u w:val="single"/>
+          <w:bdr w:val="none" w:sz="0" w:space="0" w:color="auto" w:frame="1"/>
+        </w:rPr>
+        <w:t>HitBTC</w:t>
+      </w:r>
+      <w:proofErr w:type="spellEnd"/>
+      <w:r>
+        <w:rPr>
+          <w:rFonts w:ascii="inherit" w:eastAsia="Times New Roman" w:hAnsi="inherit" w:cs="Open Sans"/>
+          <w:b/>
+          <w:bCs/>
+          <w:sz w:val="21"/>
+          <w:szCs w:val="21"/>
+          <w:u w:val="single"/>
+          <w:bdr w:val="none" w:sz="0" w:space="0" w:color="auto" w:frame="1"/>
+        </w:rPr>
+        <w:fldChar w:fldCharType="end"/>
+      </w:r>
+      <w:r>
+        <w:rPr>
+          <w:rFonts w:ascii="inherit" w:eastAsia="Times New Roman" w:hAnsi="inherit" w:cs="Open Sans"/>
+          <w:b/>
+          <w:bCs/>
+          <w:sz w:val="21"/>
+          <w:szCs w:val="21"/>
+          <w:bdr w:val="none" w:sz="0" w:space="0" w:color="auto" w:frame="1"/>
+        </w:rPr>
         <w:t>.</w:t>
       </w:r>
       <w:r>
@@ -349,7 +693,7 @@
         </w:rPr>
         <w:t> For the full list of places to obtain Smart click </w:t>
       </w:r>
-      <w:hyperlink r:id="rId7" w:tgtFrame="_blank" w:history="1">
+      <w:hyperlink r:id="rId5" w:tgtFrame="_blank" w:history="1">
         <w:r>
           <w:rPr>
             <w:rFonts w:ascii="inherit" w:eastAsia="Times New Roman" w:hAnsi="inherit" w:cs="Open Sans"/>
@@ -466,7 +810,15 @@
           <w:sz w:val="21"/>
           <w:szCs w:val="21"/>
         </w:rPr>
-        <w:t>1GB RAM (about half used for OS and half for daemon)</w:t>
+        <w:t>2</w:t>
+      </w:r>
+      <w:r>
+        <w:rPr>
+          <w:rFonts w:ascii="inherit" w:eastAsia="Times New Roman" w:hAnsi="inherit" w:cs="Open Sans"/>
+          <w:sz w:val="21"/>
+          <w:szCs w:val="21"/>
+        </w:rPr>
+        <w:t>GB RAM (about half used for OS and half for daemon)</w:t>
       </w:r>
     </w:p>
     <w:p>
@@ -554,7 +906,7 @@
         </w:rPr>
         <w:t> Pick your time and follow this </w:t>
       </w:r>
-      <w:hyperlink r:id="rId8" w:history="1">
+      <w:hyperlink r:id="rId6" w:history="1">
         <w:r>
           <w:rPr>
             <w:rFonts w:ascii="inherit" w:eastAsia="Times New Roman" w:hAnsi="inherit" w:cs="Open Sans"/>
@@ -614,6 +966,7 @@
           <w:szCs w:val="21"/>
         </w:rPr>
       </w:pPr>
+      <w:proofErr w:type="spellStart"/>
       <w:r>
         <w:rPr>
           <w:rFonts w:ascii="inherit" w:eastAsia="Times New Roman" w:hAnsi="inherit" w:cs="Open Sans"/>
@@ -623,7 +976,19 @@
           <w:szCs w:val="21"/>
           <w:bdr w:val="none" w:sz="0" w:space="0" w:color="auto" w:frame="1"/>
         </w:rPr>
-        <w:t>SmartCash Hive Team is not officially involved in the provision of any of these services. Use it at your own risk.</w:t>
+        <w:t>SmartCash</w:t>
+      </w:r>
+      <w:proofErr w:type="spellEnd"/>
+      <w:r>
+        <w:rPr>
+          <w:rFonts w:ascii="inherit" w:eastAsia="Times New Roman" w:hAnsi="inherit" w:cs="Open Sans"/>
+          <w:b/>
+          <w:bCs/>
+          <w:sz w:val="21"/>
+          <w:szCs w:val="21"/>
+          <w:bdr w:val="none" w:sz="0" w:space="0" w:color="auto" w:frame="1"/>
+        </w:rPr>
+        <w:t xml:space="preserve"> Hive Team is not officially involved in the provision of any of these services. Use it at your own risk.</w:t>
       </w:r>
     </w:p>
     <w:p>
@@ -642,6 +1007,7 @@
           <w:szCs w:val="21"/>
         </w:rPr>
       </w:pPr>
+      <w:proofErr w:type="spellStart"/>
       <w:r>
         <w:rPr>
           <w:rFonts w:ascii="inherit" w:eastAsia="Times New Roman" w:hAnsi="inherit" w:cs="Open Sans"/>
@@ -651,7 +1017,41 @@
           <w:szCs w:val="21"/>
           <w:bdr w:val="none" w:sz="0" w:space="0" w:color="auto" w:frame="1"/>
         </w:rPr>
-        <w:t>SmartNode shared hosting (less than 10,000 SMART) requires you to trust another party with your funds and is considered high risk.</w:t>
+        <w:t>SmartNode</w:t>
+      </w:r>
+      <w:proofErr w:type="spellEnd"/>
+      <w:r>
+        <w:rPr>
+          <w:rFonts w:ascii="inherit" w:eastAsia="Times New Roman" w:hAnsi="inherit" w:cs="Open Sans"/>
+          <w:b/>
+          <w:bCs/>
+          <w:sz w:val="21"/>
+          <w:szCs w:val="21"/>
+          <w:bdr w:val="none" w:sz="0" w:space="0" w:color="auto" w:frame="1"/>
+        </w:rPr>
+        <w:t xml:space="preserve"> shared hosting (less than 10</w:t>
+      </w:r>
+      <w:r>
+        <w:rPr>
+          <w:rFonts w:ascii="inherit" w:eastAsia="Times New Roman" w:hAnsi="inherit" w:cs="Open Sans"/>
+          <w:b/>
+          <w:bCs/>
+          <w:sz w:val="21"/>
+          <w:szCs w:val="21"/>
+          <w:bdr w:val="none" w:sz="0" w:space="0" w:color="auto" w:frame="1"/>
+        </w:rPr>
+        <w:t>0</w:t>
+      </w:r>
+      <w:r>
+        <w:rPr>
+          <w:rFonts w:ascii="inherit" w:eastAsia="Times New Roman" w:hAnsi="inherit" w:cs="Open Sans"/>
+          <w:b/>
+          <w:bCs/>
+          <w:sz w:val="21"/>
+          <w:szCs w:val="21"/>
+          <w:bdr w:val="none" w:sz="0" w:space="0" w:color="auto" w:frame="1"/>
+        </w:rPr>
+        <w:t>,000 SMART) requires you to trust another party with your funds and is considered high risk.</w:t>
       </w:r>
     </w:p>
     <w:p>
@@ -679,7 +1079,79 @@
           <w:szCs w:val="21"/>
           <w:bdr w:val="none" w:sz="0" w:space="0" w:color="auto" w:frame="1"/>
         </w:rPr>
-        <w:t>Hosted SmartNode services allow you to keep control of your private keys and you should not be asked for your private key. (SmartNode Genkey is not your private key and is required for hosting)</w:t>
+        <w:t xml:space="preserve">Hosted </w:t>
+      </w:r>
+      <w:proofErr w:type="spellStart"/>
+      <w:r>
+        <w:rPr>
+          <w:rFonts w:ascii="inherit" w:eastAsia="Times New Roman" w:hAnsi="inherit" w:cs="Open Sans"/>
+          <w:b/>
+          <w:bCs/>
+          <w:sz w:val="21"/>
+          <w:szCs w:val="21"/>
+          <w:bdr w:val="none" w:sz="0" w:space="0" w:color="auto" w:frame="1"/>
+        </w:rPr>
+        <w:t>SmartNode</w:t>
+      </w:r>
+      <w:proofErr w:type="spellEnd"/>
+      <w:r>
+        <w:rPr>
+          <w:rFonts w:ascii="inherit" w:eastAsia="Times New Roman" w:hAnsi="inherit" w:cs="Open Sans"/>
+          <w:b/>
+          <w:bCs/>
+          <w:sz w:val="21"/>
+          <w:szCs w:val="21"/>
+          <w:bdr w:val="none" w:sz="0" w:space="0" w:color="auto" w:frame="1"/>
+        </w:rPr>
+        <w:t xml:space="preserve"> services allow you to keep control of your private keys and you should not be asked for your private key. (</w:t>
+      </w:r>
+      <w:proofErr w:type="spellStart"/>
+      <w:r>
+        <w:rPr>
+          <w:rFonts w:ascii="inherit" w:eastAsia="Times New Roman" w:hAnsi="inherit" w:cs="Open Sans"/>
+          <w:b/>
+          <w:bCs/>
+          <w:sz w:val="21"/>
+          <w:szCs w:val="21"/>
+          <w:bdr w:val="none" w:sz="0" w:space="0" w:color="auto" w:frame="1"/>
+        </w:rPr>
+        <w:t>SmartNode</w:t>
+      </w:r>
+      <w:proofErr w:type="spellEnd"/>
+      <w:r>
+        <w:rPr>
+          <w:rFonts w:ascii="inherit" w:eastAsia="Times New Roman" w:hAnsi="inherit" w:cs="Open Sans"/>
+          <w:b/>
+          <w:bCs/>
+          <w:sz w:val="21"/>
+          <w:szCs w:val="21"/>
+          <w:bdr w:val="none" w:sz="0" w:space="0" w:color="auto" w:frame="1"/>
+        </w:rPr>
+        <w:t xml:space="preserve"> </w:t>
+      </w:r>
+      <w:proofErr w:type="spellStart"/>
+      <w:r>
+        <w:rPr>
+          <w:rFonts w:ascii="inherit" w:eastAsia="Times New Roman" w:hAnsi="inherit" w:cs="Open Sans"/>
+          <w:b/>
+          <w:bCs/>
+          <w:sz w:val="21"/>
+          <w:szCs w:val="21"/>
+          <w:bdr w:val="none" w:sz="0" w:space="0" w:color="auto" w:frame="1"/>
+        </w:rPr>
+        <w:t>Genkey</w:t>
+      </w:r>
+      <w:proofErr w:type="spellEnd"/>
+      <w:r>
+        <w:rPr>
+          <w:rFonts w:ascii="inherit" w:eastAsia="Times New Roman" w:hAnsi="inherit" w:cs="Open Sans"/>
+          <w:b/>
+          <w:bCs/>
+          <w:sz w:val="21"/>
+          <w:szCs w:val="21"/>
+          <w:bdr w:val="none" w:sz="0" w:space="0" w:color="auto" w:frame="1"/>
+        </w:rPr>
+        <w:t xml:space="preserve"> is not your private key and is required for hosting)</w:t>
       </w:r>
     </w:p>
     <w:p>
@@ -699,7 +1171,25 @@
           <w:sz w:val="21"/>
           <w:szCs w:val="21"/>
         </w:rPr>
-        <w:t>A list of currently available masternode hosting services is available below.</w:t>
+        <w:t xml:space="preserve">A list of currently available </w:t>
+      </w:r>
+      <w:proofErr w:type="spellStart"/>
+      <w:r>
+        <w:rPr>
+          <w:rFonts w:ascii="inherit" w:eastAsia="Times New Roman" w:hAnsi="inherit" w:cs="Open Sans"/>
+          <w:sz w:val="21"/>
+          <w:szCs w:val="21"/>
+        </w:rPr>
+        <w:t>masternode</w:t>
+      </w:r>
+      <w:proofErr w:type="spellEnd"/>
+      <w:r>
+        <w:rPr>
+          <w:rFonts w:ascii="inherit" w:eastAsia="Times New Roman" w:hAnsi="inherit" w:cs="Open Sans"/>
+          <w:sz w:val="21"/>
+          <w:szCs w:val="21"/>
+        </w:rPr>
+        <w:t xml:space="preserve"> hosting services is available below.</w:t>
       </w:r>
     </w:p>
     <w:p>
@@ -757,10 +1247,7 @@
         </w:rPr>
       </w:pPr>
     </w:p>
-    <w:p>
-      <w:bookmarkStart w:id="1" w:name="_GoBack"/>
-      <w:bookmarkEnd w:id="1"/>
-    </w:p>
+    <w:p/>
     <w:sectPr>
       <w:pgSz w:w="12240" w:h="15840"/>
       <w:pgMar w:top="1440" w:right="1440" w:bottom="1440" w:left="1440" w:header="720" w:footer="720" w:gutter="0"/>

</xml_diff>